<commit_message>
changes made on 01/05/2023
Updated the CU
Changed the RAM with a new test
Updated the MIPS because we have to know if in the memory phase is there a data_abort or not
</commit_message>
<xml_diff>
--- a/pruebas_alen.docx
+++ b/pruebas_alen.docx
@@ -244,6 +244,7 @@
                 <w:szCs w:val="22"/>
               </w:rPr>
             </w:pPr>
+            <w:proofErr w:type="spellStart"/>
             <w:r>
               <w:rPr>
                 <w:b/>
@@ -253,6 +254,7 @@
               </w:rPr>
               <w:t>Reset</w:t>
             </w:r>
+            <w:proofErr w:type="spellEnd"/>
           </w:p>
         </w:tc>
         <w:tc>
@@ -338,14 +340,25 @@
                 <w:szCs w:val="22"/>
               </w:rPr>
             </w:pPr>
-            <w:r>
-              <w:rPr>
-                <w:b/>
-                <w:bCs/>
-                <w:sz w:val="22"/>
-                <w:szCs w:val="22"/>
-              </w:rPr>
-              <w:t>beq R1, R1, INI;</w:t>
+            <w:proofErr w:type="spellStart"/>
+            <w:r>
+              <w:rPr>
+                <w:b/>
+                <w:bCs/>
+                <w:sz w:val="22"/>
+                <w:szCs w:val="22"/>
+              </w:rPr>
+              <w:t>beq</w:t>
+            </w:r>
+            <w:proofErr w:type="spellEnd"/>
+            <w:r>
+              <w:rPr>
+                <w:b/>
+                <w:bCs/>
+                <w:sz w:val="22"/>
+                <w:szCs w:val="22"/>
+              </w:rPr>
+              <w:t xml:space="preserve"> R1, R1, INI;</w:t>
             </w:r>
           </w:p>
         </w:tc>
@@ -535,12 +548,21 @@
                 <w:szCs w:val="22"/>
               </w:rPr>
             </w:pPr>
-            <w:r>
-              <w:rPr>
-                <w:sz w:val="22"/>
-                <w:szCs w:val="22"/>
-              </w:rPr>
-              <w:t xml:space="preserve">beq R1, R1, RTI; </w:t>
+            <w:proofErr w:type="spellStart"/>
+            <w:r>
+              <w:rPr>
+                <w:sz w:val="22"/>
+                <w:szCs w:val="22"/>
+              </w:rPr>
+              <w:t>beq</w:t>
+            </w:r>
+            <w:proofErr w:type="spellEnd"/>
+            <w:r>
+              <w:rPr>
+                <w:sz w:val="22"/>
+                <w:szCs w:val="22"/>
+              </w:rPr>
+              <w:t xml:space="preserve"> R1, R1, RTI; </w:t>
             </w:r>
           </w:p>
           <w:p>
@@ -620,12 +642,21 @@
                 <w:szCs w:val="22"/>
               </w:rPr>
             </w:pPr>
-            <w:r>
-              <w:rPr>
-                <w:sz w:val="22"/>
-                <w:szCs w:val="22"/>
-              </w:rPr>
-              <w:t xml:space="preserve">DAbort </w:t>
+            <w:proofErr w:type="spellStart"/>
+            <w:r>
+              <w:rPr>
+                <w:sz w:val="22"/>
+                <w:szCs w:val="22"/>
+              </w:rPr>
+              <w:t>DAbort</w:t>
+            </w:r>
+            <w:proofErr w:type="spellEnd"/>
+            <w:r>
+              <w:rPr>
+                <w:sz w:val="22"/>
+                <w:szCs w:val="22"/>
+              </w:rPr>
+              <w:t xml:space="preserve"> </w:t>
             </w:r>
           </w:p>
           <w:p>
@@ -733,13 +764,41 @@
                 <w:lang w:val="en-US"/>
               </w:rPr>
             </w:pPr>
-            <w:r>
-              <w:rPr>
-                <w:sz w:val="22"/>
-                <w:szCs w:val="22"/>
-                <w:lang w:val="en-US"/>
-              </w:rPr>
-              <w:t xml:space="preserve">beq R1, R1, RT_Abort; </w:t>
+            <w:proofErr w:type="spellStart"/>
+            <w:r>
+              <w:rPr>
+                <w:sz w:val="22"/>
+                <w:szCs w:val="22"/>
+                <w:lang w:val="en-US"/>
+              </w:rPr>
+              <w:t>beq</w:t>
+            </w:r>
+            <w:proofErr w:type="spellEnd"/>
+            <w:r>
+              <w:rPr>
+                <w:sz w:val="22"/>
+                <w:szCs w:val="22"/>
+                <w:lang w:val="en-US"/>
+              </w:rPr>
+              <w:t xml:space="preserve"> R1, R1, </w:t>
+            </w:r>
+            <w:proofErr w:type="spellStart"/>
+            <w:r>
+              <w:rPr>
+                <w:sz w:val="22"/>
+                <w:szCs w:val="22"/>
+                <w:lang w:val="en-US"/>
+              </w:rPr>
+              <w:t>RT_Abort</w:t>
+            </w:r>
+            <w:proofErr w:type="spellEnd"/>
+            <w:r>
+              <w:rPr>
+                <w:sz w:val="22"/>
+                <w:szCs w:val="22"/>
+                <w:lang w:val="en-US"/>
+              </w:rPr>
+              <w:t xml:space="preserve">; </w:t>
             </w:r>
           </w:p>
           <w:p>
@@ -1021,8 +1080,26 @@
                 <w:sz w:val="22"/>
                 <w:szCs w:val="22"/>
               </w:rPr>
-              <w:t>=Mem(</w:t>
-            </w:r>
+              <w:t>=</w:t>
+            </w:r>
+            <w:proofErr w:type="spellStart"/>
+            <w:proofErr w:type="gramStart"/>
+            <w:r>
+              <w:rPr>
+                <w:sz w:val="22"/>
+                <w:szCs w:val="22"/>
+              </w:rPr>
+              <w:t>Mem</w:t>
+            </w:r>
+            <w:proofErr w:type="spellEnd"/>
+            <w:r>
+              <w:rPr>
+                <w:sz w:val="22"/>
+                <w:szCs w:val="22"/>
+              </w:rPr>
+              <w:t>(</w:t>
+            </w:r>
+            <w:proofErr w:type="gramEnd"/>
             <w:r>
               <w:rPr>
                 <w:sz w:val="22"/>
@@ -1184,12 +1261,21 @@
                 <w:szCs w:val="22"/>
               </w:rPr>
             </w:pPr>
-            <w:r>
-              <w:rPr>
-                <w:sz w:val="22"/>
-                <w:szCs w:val="22"/>
-              </w:rPr>
-              <w:t>Lw r</w:t>
+            <w:proofErr w:type="spellStart"/>
+            <w:r>
+              <w:rPr>
+                <w:sz w:val="22"/>
+                <w:szCs w:val="22"/>
+              </w:rPr>
+              <w:t>Lw</w:t>
+            </w:r>
+            <w:proofErr w:type="spellEnd"/>
+            <w:r>
+              <w:rPr>
+                <w:sz w:val="22"/>
+                <w:szCs w:val="22"/>
+              </w:rPr>
+              <w:t xml:space="preserve"> r</w:t>
             </w:r>
             <w:r>
               <w:rPr>
@@ -1240,7 +1326,27 @@
                 <w:sz w:val="22"/>
                 <w:szCs w:val="22"/>
               </w:rPr>
-              <w:t>R2 = MEM(4) = 5</w:t>
+              <w:t xml:space="preserve">R2 = </w:t>
+            </w:r>
+            <w:proofErr w:type="gramStart"/>
+            <w:r>
+              <w:rPr>
+                <w:b/>
+                <w:bCs/>
+                <w:sz w:val="22"/>
+                <w:szCs w:val="22"/>
+              </w:rPr>
+              <w:t>MEM(</w:t>
+            </w:r>
+            <w:proofErr w:type="gramEnd"/>
+            <w:r>
+              <w:rPr>
+                <w:b/>
+                <w:bCs/>
+                <w:sz w:val="22"/>
+                <w:szCs w:val="22"/>
+              </w:rPr>
+              <w:t>4) = 5</w:t>
             </w:r>
           </w:p>
         </w:tc>
@@ -1366,14 +1472,25 @@
                 <w:szCs w:val="22"/>
               </w:rPr>
             </w:pPr>
-            <w:r>
-              <w:rPr>
-                <w:b/>
-                <w:bCs/>
-                <w:sz w:val="22"/>
-                <w:szCs w:val="22"/>
-              </w:rPr>
-              <w:t>Lw r3, 8(r0)</w:t>
+            <w:proofErr w:type="spellStart"/>
+            <w:r>
+              <w:rPr>
+                <w:b/>
+                <w:bCs/>
+                <w:sz w:val="22"/>
+                <w:szCs w:val="22"/>
+              </w:rPr>
+              <w:t>Lw</w:t>
+            </w:r>
+            <w:proofErr w:type="spellEnd"/>
+            <w:r>
+              <w:rPr>
+                <w:b/>
+                <w:bCs/>
+                <w:sz w:val="22"/>
+                <w:szCs w:val="22"/>
+              </w:rPr>
+              <w:t xml:space="preserve"> r3, 8(r0)</w:t>
             </w:r>
           </w:p>
         </w:tc>
@@ -1403,7 +1520,38 @@
                 <w:sz w:val="22"/>
                 <w:szCs w:val="22"/>
               </w:rPr>
-              <w:t>R3= mem(8)= 4</w:t>
+              <w:t xml:space="preserve">R3= </w:t>
+            </w:r>
+            <w:proofErr w:type="spellStart"/>
+            <w:proofErr w:type="gramStart"/>
+            <w:r>
+              <w:rPr>
+                <w:b/>
+                <w:bCs/>
+                <w:sz w:val="22"/>
+                <w:szCs w:val="22"/>
+              </w:rPr>
+              <w:t>mem</w:t>
+            </w:r>
+            <w:proofErr w:type="spellEnd"/>
+            <w:r>
+              <w:rPr>
+                <w:b/>
+                <w:bCs/>
+                <w:sz w:val="22"/>
+                <w:szCs w:val="22"/>
+              </w:rPr>
+              <w:t>(</w:t>
+            </w:r>
+            <w:proofErr w:type="gramEnd"/>
+            <w:r>
+              <w:rPr>
+                <w:b/>
+                <w:bCs/>
+                <w:sz w:val="22"/>
+                <w:szCs w:val="22"/>
+              </w:rPr>
+              <w:t>8)= 4</w:t>
             </w:r>
           </w:p>
         </w:tc>
@@ -1538,14 +1686,25 @@
                 <w:szCs w:val="22"/>
               </w:rPr>
             </w:pPr>
-            <w:r>
-              <w:rPr>
-                <w:b/>
-                <w:bCs/>
-                <w:sz w:val="22"/>
-                <w:szCs w:val="22"/>
-              </w:rPr>
-              <w:t xml:space="preserve">Lw r4, </w:t>
+            <w:proofErr w:type="spellStart"/>
+            <w:r>
+              <w:rPr>
+                <w:b/>
+                <w:bCs/>
+                <w:sz w:val="22"/>
+                <w:szCs w:val="22"/>
+              </w:rPr>
+              <w:t>Lw</w:t>
+            </w:r>
+            <w:proofErr w:type="spellEnd"/>
+            <w:r>
+              <w:rPr>
+                <w:b/>
+                <w:bCs/>
+                <w:sz w:val="22"/>
+                <w:szCs w:val="22"/>
+              </w:rPr>
+              <w:t xml:space="preserve"> r4, </w:t>
             </w:r>
             <w:r>
               <w:rPr>
@@ -1593,7 +1752,38 @@
                 <w:sz w:val="22"/>
                 <w:szCs w:val="22"/>
               </w:rPr>
-              <w:t>R4 = mem( c )= base V1</w:t>
+              <w:t xml:space="preserve">R4 = </w:t>
+            </w:r>
+            <w:proofErr w:type="spellStart"/>
+            <w:proofErr w:type="gramStart"/>
+            <w:r>
+              <w:rPr>
+                <w:b/>
+                <w:bCs/>
+                <w:sz w:val="22"/>
+                <w:szCs w:val="22"/>
+              </w:rPr>
+              <w:t>mem</w:t>
+            </w:r>
+            <w:proofErr w:type="spellEnd"/>
+            <w:r>
+              <w:rPr>
+                <w:b/>
+                <w:bCs/>
+                <w:sz w:val="22"/>
+                <w:szCs w:val="22"/>
+              </w:rPr>
+              <w:t>( c</w:t>
+            </w:r>
+            <w:proofErr w:type="gramEnd"/>
+            <w:r>
+              <w:rPr>
+                <w:b/>
+                <w:bCs/>
+                <w:sz w:val="22"/>
+                <w:szCs w:val="22"/>
+              </w:rPr>
+              <w:t xml:space="preserve"> )= base V1</w:t>
             </w:r>
           </w:p>
         </w:tc>
@@ -1746,15 +1936,27 @@
                 <w:szCs w:val="22"/>
               </w:rPr>
             </w:pPr>
-            <w:r>
-              <w:rPr>
-                <w:b/>
-                <w:bCs/>
-                <w:sz w:val="22"/>
-                <w:szCs w:val="22"/>
-              </w:rPr>
-              <w:t xml:space="preserve">Lw r5, </w:t>
-            </w:r>
+            <w:proofErr w:type="spellStart"/>
+            <w:r>
+              <w:rPr>
+                <w:b/>
+                <w:bCs/>
+                <w:sz w:val="22"/>
+                <w:szCs w:val="22"/>
+              </w:rPr>
+              <w:t>Lw</w:t>
+            </w:r>
+            <w:proofErr w:type="spellEnd"/>
+            <w:r>
+              <w:rPr>
+                <w:b/>
+                <w:bCs/>
+                <w:sz w:val="22"/>
+                <w:szCs w:val="22"/>
+              </w:rPr>
+              <w:t xml:space="preserve"> r5, </w:t>
+            </w:r>
+            <w:proofErr w:type="gramStart"/>
             <w:r>
               <w:rPr>
                 <w:b/>
@@ -1771,7 +1973,17 @@
                 <w:sz w:val="22"/>
                 <w:szCs w:val="22"/>
               </w:rPr>
-              <w:t>( r0 )</w:t>
+              <w:t>( r</w:t>
+            </w:r>
+            <w:proofErr w:type="gramEnd"/>
+            <w:r>
+              <w:rPr>
+                <w:b/>
+                <w:bCs/>
+                <w:sz w:val="22"/>
+                <w:szCs w:val="22"/>
+              </w:rPr>
+              <w:t>0 )</w:t>
             </w:r>
           </w:p>
         </w:tc>
@@ -1801,7 +2013,38 @@
                 <w:sz w:val="22"/>
                 <w:szCs w:val="22"/>
               </w:rPr>
-              <w:t>R5= mem(20) = base v2</w:t>
+              <w:t xml:space="preserve">R5= </w:t>
+            </w:r>
+            <w:proofErr w:type="spellStart"/>
+            <w:proofErr w:type="gramStart"/>
+            <w:r>
+              <w:rPr>
+                <w:b/>
+                <w:bCs/>
+                <w:sz w:val="22"/>
+                <w:szCs w:val="22"/>
+              </w:rPr>
+              <w:t>mem</w:t>
+            </w:r>
+            <w:proofErr w:type="spellEnd"/>
+            <w:r>
+              <w:rPr>
+                <w:b/>
+                <w:bCs/>
+                <w:sz w:val="22"/>
+                <w:szCs w:val="22"/>
+              </w:rPr>
+              <w:t>(</w:t>
+            </w:r>
+            <w:proofErr w:type="gramEnd"/>
+            <w:r>
+              <w:rPr>
+                <w:b/>
+                <w:bCs/>
+                <w:sz w:val="22"/>
+                <w:szCs w:val="22"/>
+              </w:rPr>
+              <w:t>20) = base v2</w:t>
             </w:r>
           </w:p>
         </w:tc>
@@ -2009,7 +2252,27 @@
                 <w:sz w:val="22"/>
                 <w:szCs w:val="22"/>
               </w:rPr>
-              <w:t>R6 = mem (34) = base de v3</w:t>
+              <w:t xml:space="preserve">R6 = </w:t>
+            </w:r>
+            <w:proofErr w:type="spellStart"/>
+            <w:r>
+              <w:rPr>
+                <w:b/>
+                <w:bCs/>
+                <w:sz w:val="22"/>
+                <w:szCs w:val="22"/>
+              </w:rPr>
+              <w:t>mem</w:t>
+            </w:r>
+            <w:proofErr w:type="spellEnd"/>
+            <w:r>
+              <w:rPr>
+                <w:b/>
+                <w:bCs/>
+                <w:sz w:val="22"/>
+                <w:szCs w:val="22"/>
+              </w:rPr>
+              <w:t xml:space="preserve"> (34) = base de v3</w:t>
             </w:r>
           </w:p>
         </w:tc>
@@ -2161,14 +2424,25 @@
                 <w:szCs w:val="22"/>
               </w:rPr>
             </w:pPr>
-            <w:r>
-              <w:rPr>
-                <w:b/>
-                <w:bCs/>
-                <w:sz w:val="22"/>
-                <w:szCs w:val="22"/>
-              </w:rPr>
-              <w:t xml:space="preserve">Lw r7, </w:t>
+            <w:proofErr w:type="spellStart"/>
+            <w:r>
+              <w:rPr>
+                <w:b/>
+                <w:bCs/>
+                <w:sz w:val="22"/>
+                <w:szCs w:val="22"/>
+              </w:rPr>
+              <w:t>Lw</w:t>
+            </w:r>
+            <w:proofErr w:type="spellEnd"/>
+            <w:r>
+              <w:rPr>
+                <w:b/>
+                <w:bCs/>
+                <w:sz w:val="22"/>
+                <w:szCs w:val="22"/>
+              </w:rPr>
+              <w:t xml:space="preserve"> r7, </w:t>
             </w:r>
             <w:r>
               <w:rPr>
@@ -2216,7 +2490,38 @@
                 <w:sz w:val="22"/>
                 <w:szCs w:val="22"/>
               </w:rPr>
-              <w:t>R7 = mem(48) = base v4</w:t>
+              <w:t xml:space="preserve">R7 = </w:t>
+            </w:r>
+            <w:proofErr w:type="spellStart"/>
+            <w:proofErr w:type="gramStart"/>
+            <w:r>
+              <w:rPr>
+                <w:b/>
+                <w:bCs/>
+                <w:sz w:val="22"/>
+                <w:szCs w:val="22"/>
+              </w:rPr>
+              <w:t>mem</w:t>
+            </w:r>
+            <w:proofErr w:type="spellEnd"/>
+            <w:r>
+              <w:rPr>
+                <w:b/>
+                <w:bCs/>
+                <w:sz w:val="22"/>
+                <w:szCs w:val="22"/>
+              </w:rPr>
+              <w:t>(</w:t>
+            </w:r>
+            <w:proofErr w:type="gramEnd"/>
+            <w:r>
+              <w:rPr>
+                <w:b/>
+                <w:bCs/>
+                <w:sz w:val="22"/>
+                <w:szCs w:val="22"/>
+              </w:rPr>
+              <w:t>48) = base v4</w:t>
             </w:r>
           </w:p>
         </w:tc>
@@ -2307,7 +2612,16 @@
                 <w:bCs/>
                 <w:color w:val="000000"/>
               </w:rPr>
-              <w:t>0808005C</w:t>
+              <w:t>080800</w:t>
+            </w:r>
+            <w:r>
+              <w:rPr>
+                <w:rFonts w:ascii="Calibri" w:hAnsi="Calibri" w:cs="Calibri"/>
+                <w:b/>
+                <w:bCs/>
+                <w:color w:val="000000"/>
+              </w:rPr>
+              <w:t>5c</w:t>
             </w:r>
           </w:p>
           <w:p>
@@ -2342,23 +2656,54 @@
                 <w:szCs w:val="22"/>
               </w:rPr>
             </w:pPr>
-            <w:r>
-              <w:rPr>
-                <w:b/>
-                <w:bCs/>
-                <w:sz w:val="22"/>
-                <w:szCs w:val="22"/>
-              </w:rPr>
-              <w:t xml:space="preserve">Lw r8 , </w:t>
-            </w:r>
-            <w:r>
-              <w:rPr>
-                <w:b/>
-                <w:bCs/>
-                <w:sz w:val="22"/>
-                <w:szCs w:val="22"/>
-              </w:rPr>
-              <w:t>5C</w:t>
+            <w:proofErr w:type="spellStart"/>
+            <w:r>
+              <w:rPr>
+                <w:b/>
+                <w:bCs/>
+                <w:sz w:val="22"/>
+                <w:szCs w:val="22"/>
+              </w:rPr>
+              <w:t>Lw</w:t>
+            </w:r>
+            <w:proofErr w:type="spellEnd"/>
+            <w:r>
+              <w:rPr>
+                <w:b/>
+                <w:bCs/>
+                <w:sz w:val="22"/>
+                <w:szCs w:val="22"/>
+              </w:rPr>
+              <w:t xml:space="preserve"> r</w:t>
+            </w:r>
+            <w:proofErr w:type="gramStart"/>
+            <w:r>
+              <w:rPr>
+                <w:b/>
+                <w:bCs/>
+                <w:sz w:val="22"/>
+                <w:szCs w:val="22"/>
+              </w:rPr>
+              <w:t>8 ,</w:t>
+            </w:r>
+            <w:proofErr w:type="gramEnd"/>
+            <w:r>
+              <w:rPr>
+                <w:b/>
+                <w:bCs/>
+                <w:sz w:val="22"/>
+                <w:szCs w:val="22"/>
+              </w:rPr>
+              <w:t xml:space="preserve"> </w:t>
+            </w:r>
+            <w:r>
+              <w:rPr>
+                <w:b/>
+                <w:bCs/>
+                <w:sz w:val="22"/>
+                <w:szCs w:val="22"/>
+              </w:rPr>
+              <w:t>60</w:t>
             </w:r>
             <w:r>
               <w:rPr>
@@ -2399,7 +2744,41 @@
                 <w:szCs w:val="22"/>
                 <w:lang w:val="en-US"/>
               </w:rPr>
-              <w:t>R8 = mem(4c) = dirscrach(ADDR</w:t>
+              <w:t xml:space="preserve">R8 = mem(4c) = </w:t>
+            </w:r>
+            <w:proofErr w:type="spellStart"/>
+            <w:proofErr w:type="gramStart"/>
+            <w:r>
+              <w:rPr>
+                <w:b/>
+                <w:bCs/>
+                <w:sz w:val="22"/>
+                <w:szCs w:val="22"/>
+                <w:lang w:val="en-US"/>
+              </w:rPr>
+              <w:t>dirscrach</w:t>
+            </w:r>
+            <w:proofErr w:type="spellEnd"/>
+            <w:r>
+              <w:rPr>
+                <w:b/>
+                <w:bCs/>
+                <w:sz w:val="22"/>
+                <w:szCs w:val="22"/>
+                <w:lang w:val="en-US"/>
+              </w:rPr>
+              <w:t>(</w:t>
+            </w:r>
+            <w:proofErr w:type="gramEnd"/>
+            <w:r>
+              <w:rPr>
+                <w:b/>
+                <w:bCs/>
+                <w:sz w:val="22"/>
+                <w:szCs w:val="22"/>
+                <w:lang w:val="en-US"/>
+              </w:rPr>
+              <w:t>ADDR</w:t>
             </w:r>
             <w:r>
               <w:rPr>
@@ -2460,7 +2839,27 @@
                 <w:sz w:val="22"/>
                 <w:szCs w:val="22"/>
               </w:rPr>
-              <w:t>(falta ver la palabra de la scratch)</w:t>
+              <w:t xml:space="preserve">(falta ver la palabra de la </w:t>
+            </w:r>
+            <w:proofErr w:type="spellStart"/>
+            <w:r>
+              <w:rPr>
+                <w:b/>
+                <w:bCs/>
+                <w:sz w:val="22"/>
+                <w:szCs w:val="22"/>
+              </w:rPr>
+              <w:t>scratch</w:t>
+            </w:r>
+            <w:proofErr w:type="spellEnd"/>
+            <w:r>
+              <w:rPr>
+                <w:b/>
+                <w:bCs/>
+                <w:sz w:val="22"/>
+                <w:szCs w:val="22"/>
+              </w:rPr>
+              <w:t>)</w:t>
             </w:r>
           </w:p>
         </w:tc>
@@ -2560,7 +2959,16 @@
                 <w:bCs/>
                 <w:color w:val="000000"/>
               </w:rPr>
-              <w:t>60</w:t>
+              <w:t>6</w:t>
+            </w:r>
+            <w:r>
+              <w:rPr>
+                <w:rFonts w:ascii="Calibri" w:hAnsi="Calibri" w:cs="Calibri"/>
+                <w:b/>
+                <w:bCs/>
+                <w:color w:val="000000"/>
+              </w:rPr>
+              <w:t>0</w:t>
             </w:r>
           </w:p>
           <w:p>
@@ -2595,6 +3003,7 @@
                 <w:szCs w:val="22"/>
               </w:rPr>
             </w:pPr>
+            <w:proofErr w:type="spellStart"/>
             <w:r>
               <w:rPr>
                 <w:b/>
@@ -2611,7 +3020,17 @@
                 <w:sz w:val="22"/>
                 <w:szCs w:val="22"/>
               </w:rPr>
-              <w:t>w r</w:t>
+              <w:t>w</w:t>
+            </w:r>
+            <w:proofErr w:type="spellEnd"/>
+            <w:r>
+              <w:rPr>
+                <w:b/>
+                <w:bCs/>
+                <w:sz w:val="22"/>
+                <w:szCs w:val="22"/>
+              </w:rPr>
+              <w:t xml:space="preserve"> r</w:t>
             </w:r>
             <w:r>
               <w:rPr>
@@ -2638,7 +3057,16 @@
                 <w:sz w:val="22"/>
                 <w:szCs w:val="22"/>
               </w:rPr>
-              <w:t>60</w:t>
+              <w:t>6</w:t>
+            </w:r>
+            <w:r>
+              <w:rPr>
+                <w:b/>
+                <w:bCs/>
+                <w:sz w:val="22"/>
+                <w:szCs w:val="22"/>
+              </w:rPr>
+              <w:t>4</w:t>
             </w:r>
             <w:r>
               <w:rPr>
@@ -2695,7 +3123,38 @@
                 <w:sz w:val="22"/>
                 <w:szCs w:val="22"/>
               </w:rPr>
-              <w:t xml:space="preserve"> = mem(50)=</w:t>
+              <w:t xml:space="preserve"> = </w:t>
+            </w:r>
+            <w:proofErr w:type="spellStart"/>
+            <w:proofErr w:type="gramStart"/>
+            <w:r>
+              <w:rPr>
+                <w:b/>
+                <w:bCs/>
+                <w:sz w:val="22"/>
+                <w:szCs w:val="22"/>
+              </w:rPr>
+              <w:t>mem</w:t>
+            </w:r>
+            <w:proofErr w:type="spellEnd"/>
+            <w:r>
+              <w:rPr>
+                <w:b/>
+                <w:bCs/>
+                <w:sz w:val="22"/>
+                <w:szCs w:val="22"/>
+              </w:rPr>
+              <w:t>(</w:t>
+            </w:r>
+            <w:proofErr w:type="gramEnd"/>
+            <w:r>
+              <w:rPr>
+                <w:b/>
+                <w:bCs/>
+                <w:sz w:val="22"/>
+                <w:szCs w:val="22"/>
+              </w:rPr>
+              <w:t>50)=</w:t>
             </w:r>
             <w:r>
               <w:t xml:space="preserve"> x”</w:t>
@@ -2816,7 +3275,16 @@
                 <w:bCs/>
                 <w:color w:val="000000"/>
               </w:rPr>
-              <w:t>64</w:t>
+              <w:t>6</w:t>
+            </w:r>
+            <w:r>
+              <w:rPr>
+                <w:rFonts w:ascii="Calibri" w:hAnsi="Calibri" w:cs="Calibri"/>
+                <w:b/>
+                <w:bCs/>
+                <w:color w:val="000000"/>
+              </w:rPr>
+              <w:t>4</w:t>
             </w:r>
           </w:p>
           <w:p>
@@ -2851,23 +3319,43 @@
                 <w:szCs w:val="22"/>
               </w:rPr>
             </w:pPr>
-            <w:r>
-              <w:rPr>
-                <w:b/>
-                <w:bCs/>
-                <w:sz w:val="22"/>
-                <w:szCs w:val="22"/>
-              </w:rPr>
-              <w:t xml:space="preserve">Lw r31, </w:t>
-            </w:r>
-            <w:r>
-              <w:rPr>
-                <w:b/>
-                <w:bCs/>
-                <w:sz w:val="22"/>
-                <w:szCs w:val="22"/>
-              </w:rPr>
-              <w:t>64</w:t>
+            <w:proofErr w:type="spellStart"/>
+            <w:r>
+              <w:rPr>
+                <w:b/>
+                <w:bCs/>
+                <w:sz w:val="22"/>
+                <w:szCs w:val="22"/>
+              </w:rPr>
+              <w:t>Lw</w:t>
+            </w:r>
+            <w:proofErr w:type="spellEnd"/>
+            <w:r>
+              <w:rPr>
+                <w:b/>
+                <w:bCs/>
+                <w:sz w:val="22"/>
+                <w:szCs w:val="22"/>
+              </w:rPr>
+              <w:t xml:space="preserve"> r31, </w:t>
+            </w:r>
+            <w:r>
+              <w:rPr>
+                <w:b/>
+                <w:bCs/>
+                <w:sz w:val="22"/>
+                <w:szCs w:val="22"/>
+              </w:rPr>
+              <w:t>6</w:t>
+            </w:r>
+            <w:r>
+              <w:rPr>
+                <w:b/>
+                <w:bCs/>
+                <w:sz w:val="22"/>
+                <w:szCs w:val="22"/>
+              </w:rPr>
+              <w:t>8</w:t>
             </w:r>
             <w:r>
               <w:rPr>
@@ -2906,7 +3394,38 @@
                 <w:sz w:val="22"/>
                 <w:szCs w:val="22"/>
               </w:rPr>
-              <w:t>R31 = mem(54)= i</w:t>
+              <w:t xml:space="preserve">R31 = </w:t>
+            </w:r>
+            <w:proofErr w:type="spellStart"/>
+            <w:proofErr w:type="gramStart"/>
+            <w:r>
+              <w:rPr>
+                <w:b/>
+                <w:bCs/>
+                <w:sz w:val="22"/>
+                <w:szCs w:val="22"/>
+              </w:rPr>
+              <w:t>mem</w:t>
+            </w:r>
+            <w:proofErr w:type="spellEnd"/>
+            <w:r>
+              <w:rPr>
+                <w:b/>
+                <w:bCs/>
+                <w:sz w:val="22"/>
+                <w:szCs w:val="22"/>
+              </w:rPr>
+              <w:t>(</w:t>
+            </w:r>
+            <w:proofErr w:type="gramEnd"/>
+            <w:r>
+              <w:rPr>
+                <w:b/>
+                <w:bCs/>
+                <w:sz w:val="22"/>
+                <w:szCs w:val="22"/>
+              </w:rPr>
+              <w:t>54)= i</w:t>
             </w:r>
           </w:p>
         </w:tc>
@@ -3029,14 +3548,25 @@
                 <w:szCs w:val="22"/>
               </w:rPr>
             </w:pPr>
-            <w:r>
-              <w:rPr>
-                <w:b/>
-                <w:bCs/>
-                <w:sz w:val="22"/>
-                <w:szCs w:val="22"/>
-              </w:rPr>
-              <w:t>Beq r31, r2, FINBUC</w:t>
+            <w:proofErr w:type="spellStart"/>
+            <w:r>
+              <w:rPr>
+                <w:b/>
+                <w:bCs/>
+                <w:sz w:val="22"/>
+                <w:szCs w:val="22"/>
+              </w:rPr>
+              <w:t>Beq</w:t>
+            </w:r>
+            <w:proofErr w:type="spellEnd"/>
+            <w:r>
+              <w:rPr>
+                <w:b/>
+                <w:bCs/>
+                <w:sz w:val="22"/>
+                <w:szCs w:val="22"/>
+              </w:rPr>
+              <w:t xml:space="preserve"> r31, r2, FINBUC</w:t>
             </w:r>
           </w:p>
         </w:tc>
@@ -3183,14 +3713,25 @@
                 <w:szCs w:val="22"/>
               </w:rPr>
             </w:pPr>
-            <w:r>
-              <w:rPr>
-                <w:b/>
-                <w:bCs/>
-                <w:sz w:val="22"/>
-                <w:szCs w:val="22"/>
-              </w:rPr>
-              <w:t>Lw r11, 0(r4)</w:t>
+            <w:proofErr w:type="spellStart"/>
+            <w:r>
+              <w:rPr>
+                <w:b/>
+                <w:bCs/>
+                <w:sz w:val="22"/>
+                <w:szCs w:val="22"/>
+              </w:rPr>
+              <w:t>Lw</w:t>
+            </w:r>
+            <w:proofErr w:type="spellEnd"/>
+            <w:r>
+              <w:rPr>
+                <w:b/>
+                <w:bCs/>
+                <w:sz w:val="22"/>
+                <w:szCs w:val="22"/>
+              </w:rPr>
+              <w:t xml:space="preserve"> r11, 0(r4)</w:t>
             </w:r>
           </w:p>
         </w:tc>
@@ -3346,14 +3887,25 @@
                 <w:szCs w:val="22"/>
               </w:rPr>
             </w:pPr>
-            <w:r>
-              <w:rPr>
-                <w:b/>
-                <w:bCs/>
-                <w:sz w:val="22"/>
-                <w:szCs w:val="22"/>
-              </w:rPr>
-              <w:t>Lw r1</w:t>
+            <w:proofErr w:type="spellStart"/>
+            <w:r>
+              <w:rPr>
+                <w:b/>
+                <w:bCs/>
+                <w:sz w:val="22"/>
+                <w:szCs w:val="22"/>
+              </w:rPr>
+              <w:t>Lw</w:t>
+            </w:r>
+            <w:proofErr w:type="spellEnd"/>
+            <w:r>
+              <w:rPr>
+                <w:b/>
+                <w:bCs/>
+                <w:sz w:val="22"/>
+                <w:szCs w:val="22"/>
+              </w:rPr>
+              <w:t xml:space="preserve"> r1</w:t>
             </w:r>
             <w:r>
               <w:rPr>
@@ -3545,14 +4097,45 @@
                 <w:szCs w:val="22"/>
               </w:rPr>
             </w:pPr>
-            <w:r>
-              <w:rPr>
-                <w:b/>
-                <w:bCs/>
-                <w:sz w:val="22"/>
-                <w:szCs w:val="22"/>
-              </w:rPr>
-              <w:t>Add r13, r11,r12</w:t>
+            <w:proofErr w:type="spellStart"/>
+            <w:r>
+              <w:rPr>
+                <w:b/>
+                <w:bCs/>
+                <w:sz w:val="22"/>
+                <w:szCs w:val="22"/>
+              </w:rPr>
+              <w:t>Add</w:t>
+            </w:r>
+            <w:proofErr w:type="spellEnd"/>
+            <w:r>
+              <w:rPr>
+                <w:b/>
+                <w:bCs/>
+                <w:sz w:val="22"/>
+                <w:szCs w:val="22"/>
+              </w:rPr>
+              <w:t xml:space="preserve"> r13, r</w:t>
+            </w:r>
+            <w:proofErr w:type="gramStart"/>
+            <w:r>
+              <w:rPr>
+                <w:b/>
+                <w:bCs/>
+                <w:sz w:val="22"/>
+                <w:szCs w:val="22"/>
+              </w:rPr>
+              <w:t>11,r</w:t>
+            </w:r>
+            <w:proofErr w:type="gramEnd"/>
+            <w:r>
+              <w:rPr>
+                <w:b/>
+                <w:bCs/>
+                <w:sz w:val="22"/>
+                <w:szCs w:val="22"/>
+              </w:rPr>
+              <w:t>12</w:t>
             </w:r>
           </w:p>
         </w:tc>
@@ -3708,14 +4291,25 @@
                 <w:szCs w:val="22"/>
               </w:rPr>
             </w:pPr>
-            <w:r>
-              <w:rPr>
-                <w:b/>
-                <w:bCs/>
-                <w:sz w:val="22"/>
-                <w:szCs w:val="22"/>
-              </w:rPr>
-              <w:t>Sw r13, 0(r6)</w:t>
+            <w:proofErr w:type="spellStart"/>
+            <w:r>
+              <w:rPr>
+                <w:b/>
+                <w:bCs/>
+                <w:sz w:val="22"/>
+                <w:szCs w:val="22"/>
+              </w:rPr>
+              <w:t>Sw</w:t>
+            </w:r>
+            <w:proofErr w:type="spellEnd"/>
+            <w:r>
+              <w:rPr>
+                <w:b/>
+                <w:bCs/>
+                <w:sz w:val="22"/>
+                <w:szCs w:val="22"/>
+              </w:rPr>
+              <w:t xml:space="preserve"> r13, 0(r6)</w:t>
             </w:r>
           </w:p>
         </w:tc>
@@ -3861,14 +4455,25 @@
                 <w:szCs w:val="22"/>
               </w:rPr>
             </w:pPr>
-            <w:r>
-              <w:rPr>
-                <w:b/>
-                <w:bCs/>
-                <w:sz w:val="22"/>
-                <w:szCs w:val="22"/>
-              </w:rPr>
-              <w:t>Lw r14, 0(r8)</w:t>
+            <w:proofErr w:type="spellStart"/>
+            <w:r>
+              <w:rPr>
+                <w:b/>
+                <w:bCs/>
+                <w:sz w:val="22"/>
+                <w:szCs w:val="22"/>
+              </w:rPr>
+              <w:t>Lw</w:t>
+            </w:r>
+            <w:proofErr w:type="spellEnd"/>
+            <w:r>
+              <w:rPr>
+                <w:b/>
+                <w:bCs/>
+                <w:sz w:val="22"/>
+                <w:szCs w:val="22"/>
+              </w:rPr>
+              <w:t xml:space="preserve"> r14, 0(r8)</w:t>
             </w:r>
           </w:p>
         </w:tc>
@@ -3898,7 +4503,27 @@
                 <w:sz w:val="22"/>
                 <w:szCs w:val="22"/>
               </w:rPr>
-              <w:t>R8= reg Scratch</w:t>
+              <w:t xml:space="preserve">R8= </w:t>
+            </w:r>
+            <w:proofErr w:type="spellStart"/>
+            <w:r>
+              <w:rPr>
+                <w:b/>
+                <w:bCs/>
+                <w:sz w:val="22"/>
+                <w:szCs w:val="22"/>
+              </w:rPr>
+              <w:t>reg</w:t>
+            </w:r>
+            <w:proofErr w:type="spellEnd"/>
+            <w:r>
+              <w:rPr>
+                <w:b/>
+                <w:bCs/>
+                <w:sz w:val="22"/>
+                <w:szCs w:val="22"/>
+              </w:rPr>
+              <w:t xml:space="preserve"> Scratch</w:t>
             </w:r>
           </w:p>
         </w:tc>
@@ -4014,14 +4639,25 @@
                 <w:szCs w:val="22"/>
               </w:rPr>
             </w:pPr>
-            <w:r>
-              <w:rPr>
-                <w:b/>
-                <w:bCs/>
-                <w:sz w:val="22"/>
-                <w:szCs w:val="22"/>
-              </w:rPr>
-              <w:t>Sw r14, 0(r7)</w:t>
+            <w:proofErr w:type="spellStart"/>
+            <w:r>
+              <w:rPr>
+                <w:b/>
+                <w:bCs/>
+                <w:sz w:val="22"/>
+                <w:szCs w:val="22"/>
+              </w:rPr>
+              <w:t>Sw</w:t>
+            </w:r>
+            <w:proofErr w:type="spellEnd"/>
+            <w:r>
+              <w:rPr>
+                <w:b/>
+                <w:bCs/>
+                <w:sz w:val="22"/>
+                <w:szCs w:val="22"/>
+              </w:rPr>
+              <w:t xml:space="preserve"> r14, 0(r7)</w:t>
             </w:r>
           </w:p>
         </w:tc>
@@ -4177,14 +4813,25 @@
                 <w:szCs w:val="22"/>
               </w:rPr>
             </w:pPr>
-            <w:r>
-              <w:rPr>
-                <w:b/>
-                <w:bCs/>
-                <w:sz w:val="22"/>
-                <w:szCs w:val="22"/>
-              </w:rPr>
-              <w:t>Lw r1</w:t>
+            <w:proofErr w:type="spellStart"/>
+            <w:r>
+              <w:rPr>
+                <w:b/>
+                <w:bCs/>
+                <w:sz w:val="22"/>
+                <w:szCs w:val="22"/>
+              </w:rPr>
+              <w:t>Lw</w:t>
+            </w:r>
+            <w:proofErr w:type="spellEnd"/>
+            <w:r>
+              <w:rPr>
+                <w:b/>
+                <w:bCs/>
+                <w:sz w:val="22"/>
+                <w:szCs w:val="22"/>
+              </w:rPr>
+              <w:t xml:space="preserve"> r1</w:t>
             </w:r>
             <w:r>
               <w:rPr>
@@ -4349,14 +4996,45 @@
                 <w:szCs w:val="22"/>
               </w:rPr>
             </w:pPr>
-            <w:r>
-              <w:rPr>
-                <w:b/>
-                <w:bCs/>
-                <w:sz w:val="22"/>
-                <w:szCs w:val="22"/>
-              </w:rPr>
-              <w:t>Add r4,r4,r3</w:t>
+            <w:proofErr w:type="spellStart"/>
+            <w:r>
+              <w:rPr>
+                <w:b/>
+                <w:bCs/>
+                <w:sz w:val="22"/>
+                <w:szCs w:val="22"/>
+              </w:rPr>
+              <w:t>Add</w:t>
+            </w:r>
+            <w:proofErr w:type="spellEnd"/>
+            <w:r>
+              <w:rPr>
+                <w:b/>
+                <w:bCs/>
+                <w:sz w:val="22"/>
+                <w:szCs w:val="22"/>
+              </w:rPr>
+              <w:t xml:space="preserve"> r</w:t>
+            </w:r>
+            <w:proofErr w:type="gramStart"/>
+            <w:r>
+              <w:rPr>
+                <w:b/>
+                <w:bCs/>
+                <w:sz w:val="22"/>
+                <w:szCs w:val="22"/>
+              </w:rPr>
+              <w:t>4,r</w:t>
+            </w:r>
+            <w:proofErr w:type="gramEnd"/>
+            <w:r>
+              <w:rPr>
+                <w:b/>
+                <w:bCs/>
+                <w:sz w:val="22"/>
+                <w:szCs w:val="22"/>
+              </w:rPr>
+              <w:t>4,r3</w:t>
             </w:r>
           </w:p>
         </w:tc>
@@ -4512,15 +5190,27 @@
                 <w:szCs w:val="22"/>
               </w:rPr>
             </w:pPr>
-            <w:r>
-              <w:rPr>
-                <w:b/>
-                <w:bCs/>
-                <w:sz w:val="22"/>
-                <w:szCs w:val="22"/>
-              </w:rPr>
-              <w:t>Add r</w:t>
-            </w:r>
+            <w:proofErr w:type="spellStart"/>
+            <w:r>
+              <w:rPr>
+                <w:b/>
+                <w:bCs/>
+                <w:sz w:val="22"/>
+                <w:szCs w:val="22"/>
+              </w:rPr>
+              <w:t>Add</w:t>
+            </w:r>
+            <w:proofErr w:type="spellEnd"/>
+            <w:r>
+              <w:rPr>
+                <w:b/>
+                <w:bCs/>
+                <w:sz w:val="22"/>
+                <w:szCs w:val="22"/>
+              </w:rPr>
+              <w:t xml:space="preserve"> r</w:t>
+            </w:r>
+            <w:proofErr w:type="gramStart"/>
             <w:r>
               <w:rPr>
                 <w:b/>
@@ -4539,6 +5229,7 @@
               </w:rPr>
               <w:t>,r</w:t>
             </w:r>
+            <w:proofErr w:type="gramEnd"/>
             <w:r>
               <w:rPr>
                 <w:b/>
@@ -4749,6 +5440,7 @@
               </w:rPr>
               <w:t>Add r</w:t>
             </w:r>
+            <w:proofErr w:type="gramStart"/>
             <w:r>
               <w:rPr>
                 <w:b/>
@@ -4769,6 +5461,7 @@
               </w:rPr>
               <w:t>,r</w:t>
             </w:r>
+            <w:proofErr w:type="gramEnd"/>
             <w:r>
               <w:rPr>
                 <w:b/>
@@ -4977,15 +5670,27 @@
                 <w:lang w:val="en-US"/>
               </w:rPr>
             </w:pPr>
-            <w:r>
-              <w:rPr>
-                <w:b/>
-                <w:bCs/>
-                <w:sz w:val="22"/>
-                <w:szCs w:val="22"/>
-              </w:rPr>
-              <w:t>Add r</w:t>
-            </w:r>
+            <w:proofErr w:type="spellStart"/>
+            <w:r>
+              <w:rPr>
+                <w:b/>
+                <w:bCs/>
+                <w:sz w:val="22"/>
+                <w:szCs w:val="22"/>
+              </w:rPr>
+              <w:t>Add</w:t>
+            </w:r>
+            <w:proofErr w:type="spellEnd"/>
+            <w:r>
+              <w:rPr>
+                <w:b/>
+                <w:bCs/>
+                <w:sz w:val="22"/>
+                <w:szCs w:val="22"/>
+              </w:rPr>
+              <w:t xml:space="preserve"> r</w:t>
+            </w:r>
+            <w:proofErr w:type="gramStart"/>
             <w:r>
               <w:rPr>
                 <w:b/>
@@ -5004,6 +5709,7 @@
               </w:rPr>
               <w:t>,r</w:t>
             </w:r>
+            <w:proofErr w:type="gramEnd"/>
             <w:r>
               <w:rPr>
                 <w:b/>
@@ -5208,7 +5914,29 @@
                 <w:szCs w:val="22"/>
                 <w:lang w:val="en-US"/>
               </w:rPr>
-              <w:t>Add r31,r31,r0</w:t>
+              <w:t>Add r</w:t>
+            </w:r>
+            <w:proofErr w:type="gramStart"/>
+            <w:r>
+              <w:rPr>
+                <w:b/>
+                <w:bCs/>
+                <w:sz w:val="22"/>
+                <w:szCs w:val="22"/>
+                <w:lang w:val="en-US"/>
+              </w:rPr>
+              <w:t>31,r</w:t>
+            </w:r>
+            <w:proofErr w:type="gramEnd"/>
+            <w:r>
+              <w:rPr>
+                <w:b/>
+                <w:bCs/>
+                <w:sz w:val="22"/>
+                <w:szCs w:val="22"/>
+                <w:lang w:val="en-US"/>
+              </w:rPr>
+              <w:t>31,r0</w:t>
             </w:r>
           </w:p>
         </w:tc>
@@ -5232,15 +5960,27 @@
                 <w:lang w:val="en-US"/>
               </w:rPr>
             </w:pPr>
-            <w:r>
-              <w:rPr>
-                <w:b/>
-                <w:bCs/>
-                <w:sz w:val="22"/>
-                <w:szCs w:val="22"/>
-                <w:lang w:val="en-US"/>
-              </w:rPr>
-              <w:t>i++</w:t>
+            <w:proofErr w:type="spellStart"/>
+            <w:r>
+              <w:rPr>
+                <w:b/>
+                <w:bCs/>
+                <w:sz w:val="22"/>
+                <w:szCs w:val="22"/>
+                <w:lang w:val="en-US"/>
+              </w:rPr>
+              <w:t>i</w:t>
+            </w:r>
+            <w:proofErr w:type="spellEnd"/>
+            <w:r>
+              <w:rPr>
+                <w:b/>
+                <w:bCs/>
+                <w:sz w:val="22"/>
+                <w:szCs w:val="22"/>
+                <w:lang w:val="en-US"/>
+              </w:rPr>
+              <w:t>++</w:t>
             </w:r>
           </w:p>
         </w:tc>
@@ -5363,15 +6103,49 @@
                 <w:lang w:val="en-US"/>
               </w:rPr>
             </w:pPr>
-            <w:r>
-              <w:rPr>
-                <w:b/>
-                <w:bCs/>
-                <w:sz w:val="22"/>
-                <w:szCs w:val="22"/>
-                <w:lang w:val="en-US"/>
-              </w:rPr>
-              <w:t>Beq r1,r1,bucle</w:t>
+            <w:proofErr w:type="spellStart"/>
+            <w:r>
+              <w:rPr>
+                <w:b/>
+                <w:bCs/>
+                <w:sz w:val="22"/>
+                <w:szCs w:val="22"/>
+                <w:lang w:val="en-US"/>
+              </w:rPr>
+              <w:t>Beq</w:t>
+            </w:r>
+            <w:proofErr w:type="spellEnd"/>
+            <w:r>
+              <w:rPr>
+                <w:b/>
+                <w:bCs/>
+                <w:sz w:val="22"/>
+                <w:szCs w:val="22"/>
+                <w:lang w:val="en-US"/>
+              </w:rPr>
+              <w:t xml:space="preserve"> r</w:t>
+            </w:r>
+            <w:proofErr w:type="gramStart"/>
+            <w:r>
+              <w:rPr>
+                <w:b/>
+                <w:bCs/>
+                <w:sz w:val="22"/>
+                <w:szCs w:val="22"/>
+                <w:lang w:val="en-US"/>
+              </w:rPr>
+              <w:t>1,r</w:t>
+            </w:r>
+            <w:proofErr w:type="gramEnd"/>
+            <w:r>
+              <w:rPr>
+                <w:b/>
+                <w:bCs/>
+                <w:sz w:val="22"/>
+                <w:szCs w:val="22"/>
+                <w:lang w:val="en-US"/>
+              </w:rPr>
+              <w:t>1,bucle</w:t>
             </w:r>
           </w:p>
         </w:tc>
@@ -5426,6 +6200,7 @@
                 <w:lang w:val="en-US"/>
               </w:rPr>
             </w:pPr>
+            <w:proofErr w:type="spellStart"/>
             <w:r>
               <w:rPr>
                 <w:sz w:val="22"/>
@@ -5434,6 +6209,7 @@
               </w:rPr>
               <w:t>finbucle</w:t>
             </w:r>
+            <w:proofErr w:type="spellEnd"/>
           </w:p>
         </w:tc>
         <w:tc>
@@ -5523,16 +6299,62 @@
                 <w:lang w:val="en-US"/>
               </w:rPr>
             </w:pPr>
-            <w:r>
-              <w:rPr>
-                <w:b/>
-                <w:bCs/>
-                <w:sz w:val="22"/>
-                <w:szCs w:val="22"/>
-                <w:lang w:val="en-US"/>
-              </w:rPr>
-              <w:t>Beq r1,r1 finbucle</w:t>
-            </w:r>
+            <w:proofErr w:type="spellStart"/>
+            <w:r>
+              <w:rPr>
+                <w:b/>
+                <w:bCs/>
+                <w:sz w:val="22"/>
+                <w:szCs w:val="22"/>
+                <w:lang w:val="en-US"/>
+              </w:rPr>
+              <w:t>Beq</w:t>
+            </w:r>
+            <w:proofErr w:type="spellEnd"/>
+            <w:r>
+              <w:rPr>
+                <w:b/>
+                <w:bCs/>
+                <w:sz w:val="22"/>
+                <w:szCs w:val="22"/>
+                <w:lang w:val="en-US"/>
+              </w:rPr>
+              <w:t xml:space="preserve"> r</w:t>
+            </w:r>
+            <w:proofErr w:type="gramStart"/>
+            <w:r>
+              <w:rPr>
+                <w:b/>
+                <w:bCs/>
+                <w:sz w:val="22"/>
+                <w:szCs w:val="22"/>
+                <w:lang w:val="en-US"/>
+              </w:rPr>
+              <w:t>1,r</w:t>
+            </w:r>
+            <w:proofErr w:type="gramEnd"/>
+            <w:r>
+              <w:rPr>
+                <w:b/>
+                <w:bCs/>
+                <w:sz w:val="22"/>
+                <w:szCs w:val="22"/>
+                <w:lang w:val="en-US"/>
+              </w:rPr>
+              <w:t xml:space="preserve">1 </w:t>
+            </w:r>
+            <w:proofErr w:type="spellStart"/>
+            <w:r>
+              <w:rPr>
+                <w:b/>
+                <w:bCs/>
+                <w:sz w:val="22"/>
+                <w:szCs w:val="22"/>
+                <w:lang w:val="en-US"/>
+              </w:rPr>
+              <w:t>finbucle</w:t>
+            </w:r>
+            <w:proofErr w:type="spellEnd"/>
           </w:p>
         </w:tc>
         <w:tc>
@@ -6118,6 +6940,7 @@
                 <w:lang w:val="en-US"/>
               </w:rPr>
             </w:pPr>
+            <w:proofErr w:type="spellStart"/>
             <w:r>
               <w:rPr>
                 <w:sz w:val="22"/>
@@ -6126,6 +6949,7 @@
               </w:rPr>
               <w:t>RT_Abort</w:t>
             </w:r>
+            <w:proofErr w:type="spellEnd"/>
           </w:p>
         </w:tc>
         <w:tc>
@@ -6224,14 +7048,25 @@
                 <w:lang w:val="en-US"/>
               </w:rPr>
             </w:pPr>
-            <w:r>
-              <w:rPr>
-                <w:b/>
-                <w:bCs/>
-                <w:sz w:val="22"/>
-                <w:szCs w:val="22"/>
-              </w:rPr>
-              <w:t>Lw r15 ,0(r10)</w:t>
+            <w:proofErr w:type="spellStart"/>
+            <w:r>
+              <w:rPr>
+                <w:b/>
+                <w:bCs/>
+                <w:sz w:val="22"/>
+                <w:szCs w:val="22"/>
+              </w:rPr>
+              <w:t>Lw</w:t>
+            </w:r>
+            <w:proofErr w:type="spellEnd"/>
+            <w:r>
+              <w:rPr>
+                <w:b/>
+                <w:bCs/>
+                <w:sz w:val="22"/>
+                <w:szCs w:val="22"/>
+              </w:rPr>
+              <w:t xml:space="preserve"> r15 ,0(r10)</w:t>
             </w:r>
           </w:p>
         </w:tc>

</xml_diff>

<commit_message>
Revert "changes made on 01/05/2023"
This reverts commit b57069c9baf80c8d7f50d1cdf6c5a43217f3317f.
</commit_message>
<xml_diff>
--- a/pruebas_alen.docx
+++ b/pruebas_alen.docx
@@ -244,7 +244,6 @@
                 <w:szCs w:val="22"/>
               </w:rPr>
             </w:pPr>
-            <w:proofErr w:type="spellStart"/>
             <w:r>
               <w:rPr>
                 <w:b/>
@@ -254,7 +253,6 @@
               </w:rPr>
               <w:t>Reset</w:t>
             </w:r>
-            <w:proofErr w:type="spellEnd"/>
           </w:p>
         </w:tc>
         <w:tc>
@@ -340,25 +338,14 @@
                 <w:szCs w:val="22"/>
               </w:rPr>
             </w:pPr>
-            <w:proofErr w:type="spellStart"/>
-            <w:r>
-              <w:rPr>
-                <w:b/>
-                <w:bCs/>
-                <w:sz w:val="22"/>
-                <w:szCs w:val="22"/>
-              </w:rPr>
-              <w:t>beq</w:t>
-            </w:r>
-            <w:proofErr w:type="spellEnd"/>
-            <w:r>
-              <w:rPr>
-                <w:b/>
-                <w:bCs/>
-                <w:sz w:val="22"/>
-                <w:szCs w:val="22"/>
-              </w:rPr>
-              <w:t xml:space="preserve"> R1, R1, INI;</w:t>
+            <w:r>
+              <w:rPr>
+                <w:b/>
+                <w:bCs/>
+                <w:sz w:val="22"/>
+                <w:szCs w:val="22"/>
+              </w:rPr>
+              <w:t>beq R1, R1, INI;</w:t>
             </w:r>
           </w:p>
         </w:tc>
@@ -548,21 +535,12 @@
                 <w:szCs w:val="22"/>
               </w:rPr>
             </w:pPr>
-            <w:proofErr w:type="spellStart"/>
-            <w:r>
-              <w:rPr>
-                <w:sz w:val="22"/>
-                <w:szCs w:val="22"/>
-              </w:rPr>
-              <w:t>beq</w:t>
-            </w:r>
-            <w:proofErr w:type="spellEnd"/>
-            <w:r>
-              <w:rPr>
-                <w:sz w:val="22"/>
-                <w:szCs w:val="22"/>
-              </w:rPr>
-              <w:t xml:space="preserve"> R1, R1, RTI; </w:t>
+            <w:r>
+              <w:rPr>
+                <w:sz w:val="22"/>
+                <w:szCs w:val="22"/>
+              </w:rPr>
+              <w:t xml:space="preserve">beq R1, R1, RTI; </w:t>
             </w:r>
           </w:p>
           <w:p>
@@ -642,21 +620,12 @@
                 <w:szCs w:val="22"/>
               </w:rPr>
             </w:pPr>
-            <w:proofErr w:type="spellStart"/>
-            <w:r>
-              <w:rPr>
-                <w:sz w:val="22"/>
-                <w:szCs w:val="22"/>
-              </w:rPr>
-              <w:t>DAbort</w:t>
-            </w:r>
-            <w:proofErr w:type="spellEnd"/>
-            <w:r>
-              <w:rPr>
-                <w:sz w:val="22"/>
-                <w:szCs w:val="22"/>
-              </w:rPr>
-              <w:t xml:space="preserve"> </w:t>
+            <w:r>
+              <w:rPr>
+                <w:sz w:val="22"/>
+                <w:szCs w:val="22"/>
+              </w:rPr>
+              <w:t xml:space="preserve">DAbort </w:t>
             </w:r>
           </w:p>
           <w:p>
@@ -764,41 +733,13 @@
                 <w:lang w:val="en-US"/>
               </w:rPr>
             </w:pPr>
-            <w:proofErr w:type="spellStart"/>
-            <w:r>
-              <w:rPr>
-                <w:sz w:val="22"/>
-                <w:szCs w:val="22"/>
-                <w:lang w:val="en-US"/>
-              </w:rPr>
-              <w:t>beq</w:t>
-            </w:r>
-            <w:proofErr w:type="spellEnd"/>
-            <w:r>
-              <w:rPr>
-                <w:sz w:val="22"/>
-                <w:szCs w:val="22"/>
-                <w:lang w:val="en-US"/>
-              </w:rPr>
-              <w:t xml:space="preserve"> R1, R1, </w:t>
-            </w:r>
-            <w:proofErr w:type="spellStart"/>
-            <w:r>
-              <w:rPr>
-                <w:sz w:val="22"/>
-                <w:szCs w:val="22"/>
-                <w:lang w:val="en-US"/>
-              </w:rPr>
-              <w:t>RT_Abort</w:t>
-            </w:r>
-            <w:proofErr w:type="spellEnd"/>
-            <w:r>
-              <w:rPr>
-                <w:sz w:val="22"/>
-                <w:szCs w:val="22"/>
-                <w:lang w:val="en-US"/>
-              </w:rPr>
-              <w:t xml:space="preserve">; </w:t>
+            <w:r>
+              <w:rPr>
+                <w:sz w:val="22"/>
+                <w:szCs w:val="22"/>
+                <w:lang w:val="en-US"/>
+              </w:rPr>
+              <w:t xml:space="preserve">beq R1, R1, RT_Abort; </w:t>
             </w:r>
           </w:p>
           <w:p>
@@ -1080,26 +1021,8 @@
                 <w:sz w:val="22"/>
                 <w:szCs w:val="22"/>
               </w:rPr>
-              <w:t>=</w:t>
-            </w:r>
-            <w:proofErr w:type="spellStart"/>
-            <w:proofErr w:type="gramStart"/>
-            <w:r>
-              <w:rPr>
-                <w:sz w:val="22"/>
-                <w:szCs w:val="22"/>
-              </w:rPr>
-              <w:t>Mem</w:t>
-            </w:r>
-            <w:proofErr w:type="spellEnd"/>
-            <w:r>
-              <w:rPr>
-                <w:sz w:val="22"/>
-                <w:szCs w:val="22"/>
-              </w:rPr>
-              <w:t>(</w:t>
-            </w:r>
-            <w:proofErr w:type="gramEnd"/>
+              <w:t>=Mem(</w:t>
+            </w:r>
             <w:r>
               <w:rPr>
                 <w:sz w:val="22"/>
@@ -1261,21 +1184,12 @@
                 <w:szCs w:val="22"/>
               </w:rPr>
             </w:pPr>
-            <w:proofErr w:type="spellStart"/>
-            <w:r>
-              <w:rPr>
-                <w:sz w:val="22"/>
-                <w:szCs w:val="22"/>
-              </w:rPr>
-              <w:t>Lw</w:t>
-            </w:r>
-            <w:proofErr w:type="spellEnd"/>
-            <w:r>
-              <w:rPr>
-                <w:sz w:val="22"/>
-                <w:szCs w:val="22"/>
-              </w:rPr>
-              <w:t xml:space="preserve"> r</w:t>
+            <w:r>
+              <w:rPr>
+                <w:sz w:val="22"/>
+                <w:szCs w:val="22"/>
+              </w:rPr>
+              <w:t>Lw r</w:t>
             </w:r>
             <w:r>
               <w:rPr>
@@ -1326,27 +1240,7 @@
                 <w:sz w:val="22"/>
                 <w:szCs w:val="22"/>
               </w:rPr>
-              <w:t xml:space="preserve">R2 = </w:t>
-            </w:r>
-            <w:proofErr w:type="gramStart"/>
-            <w:r>
-              <w:rPr>
-                <w:b/>
-                <w:bCs/>
-                <w:sz w:val="22"/>
-                <w:szCs w:val="22"/>
-              </w:rPr>
-              <w:t>MEM(</w:t>
-            </w:r>
-            <w:proofErr w:type="gramEnd"/>
-            <w:r>
-              <w:rPr>
-                <w:b/>
-                <w:bCs/>
-                <w:sz w:val="22"/>
-                <w:szCs w:val="22"/>
-              </w:rPr>
-              <w:t>4) = 5</w:t>
+              <w:t>R2 = MEM(4) = 5</w:t>
             </w:r>
           </w:p>
         </w:tc>
@@ -1472,25 +1366,14 @@
                 <w:szCs w:val="22"/>
               </w:rPr>
             </w:pPr>
-            <w:proofErr w:type="spellStart"/>
-            <w:r>
-              <w:rPr>
-                <w:b/>
-                <w:bCs/>
-                <w:sz w:val="22"/>
-                <w:szCs w:val="22"/>
-              </w:rPr>
-              <w:t>Lw</w:t>
-            </w:r>
-            <w:proofErr w:type="spellEnd"/>
-            <w:r>
-              <w:rPr>
-                <w:b/>
-                <w:bCs/>
-                <w:sz w:val="22"/>
-                <w:szCs w:val="22"/>
-              </w:rPr>
-              <w:t xml:space="preserve"> r3, 8(r0)</w:t>
+            <w:r>
+              <w:rPr>
+                <w:b/>
+                <w:bCs/>
+                <w:sz w:val="22"/>
+                <w:szCs w:val="22"/>
+              </w:rPr>
+              <w:t>Lw r3, 8(r0)</w:t>
             </w:r>
           </w:p>
         </w:tc>
@@ -1520,38 +1403,7 @@
                 <w:sz w:val="22"/>
                 <w:szCs w:val="22"/>
               </w:rPr>
-              <w:t xml:space="preserve">R3= </w:t>
-            </w:r>
-            <w:proofErr w:type="spellStart"/>
-            <w:proofErr w:type="gramStart"/>
-            <w:r>
-              <w:rPr>
-                <w:b/>
-                <w:bCs/>
-                <w:sz w:val="22"/>
-                <w:szCs w:val="22"/>
-              </w:rPr>
-              <w:t>mem</w:t>
-            </w:r>
-            <w:proofErr w:type="spellEnd"/>
-            <w:r>
-              <w:rPr>
-                <w:b/>
-                <w:bCs/>
-                <w:sz w:val="22"/>
-                <w:szCs w:val="22"/>
-              </w:rPr>
-              <w:t>(</w:t>
-            </w:r>
-            <w:proofErr w:type="gramEnd"/>
-            <w:r>
-              <w:rPr>
-                <w:b/>
-                <w:bCs/>
-                <w:sz w:val="22"/>
-                <w:szCs w:val="22"/>
-              </w:rPr>
-              <w:t>8)= 4</w:t>
+              <w:t>R3= mem(8)= 4</w:t>
             </w:r>
           </w:p>
         </w:tc>
@@ -1686,25 +1538,14 @@
                 <w:szCs w:val="22"/>
               </w:rPr>
             </w:pPr>
-            <w:proofErr w:type="spellStart"/>
-            <w:r>
-              <w:rPr>
-                <w:b/>
-                <w:bCs/>
-                <w:sz w:val="22"/>
-                <w:szCs w:val="22"/>
-              </w:rPr>
-              <w:t>Lw</w:t>
-            </w:r>
-            <w:proofErr w:type="spellEnd"/>
-            <w:r>
-              <w:rPr>
-                <w:b/>
-                <w:bCs/>
-                <w:sz w:val="22"/>
-                <w:szCs w:val="22"/>
-              </w:rPr>
-              <w:t xml:space="preserve"> r4, </w:t>
+            <w:r>
+              <w:rPr>
+                <w:b/>
+                <w:bCs/>
+                <w:sz w:val="22"/>
+                <w:szCs w:val="22"/>
+              </w:rPr>
+              <w:t xml:space="preserve">Lw r4, </w:t>
             </w:r>
             <w:r>
               <w:rPr>
@@ -1752,38 +1593,7 @@
                 <w:sz w:val="22"/>
                 <w:szCs w:val="22"/>
               </w:rPr>
-              <w:t xml:space="preserve">R4 = </w:t>
-            </w:r>
-            <w:proofErr w:type="spellStart"/>
-            <w:proofErr w:type="gramStart"/>
-            <w:r>
-              <w:rPr>
-                <w:b/>
-                <w:bCs/>
-                <w:sz w:val="22"/>
-                <w:szCs w:val="22"/>
-              </w:rPr>
-              <w:t>mem</w:t>
-            </w:r>
-            <w:proofErr w:type="spellEnd"/>
-            <w:r>
-              <w:rPr>
-                <w:b/>
-                <w:bCs/>
-                <w:sz w:val="22"/>
-                <w:szCs w:val="22"/>
-              </w:rPr>
-              <w:t>( c</w:t>
-            </w:r>
-            <w:proofErr w:type="gramEnd"/>
-            <w:r>
-              <w:rPr>
-                <w:b/>
-                <w:bCs/>
-                <w:sz w:val="22"/>
-                <w:szCs w:val="22"/>
-              </w:rPr>
-              <w:t xml:space="preserve"> )= base V1</w:t>
+              <w:t>R4 = mem( c )= base V1</w:t>
             </w:r>
           </w:p>
         </w:tc>
@@ -1936,27 +1746,15 @@
                 <w:szCs w:val="22"/>
               </w:rPr>
             </w:pPr>
-            <w:proofErr w:type="spellStart"/>
-            <w:r>
-              <w:rPr>
-                <w:b/>
-                <w:bCs/>
-                <w:sz w:val="22"/>
-                <w:szCs w:val="22"/>
-              </w:rPr>
-              <w:t>Lw</w:t>
-            </w:r>
-            <w:proofErr w:type="spellEnd"/>
-            <w:r>
-              <w:rPr>
-                <w:b/>
-                <w:bCs/>
-                <w:sz w:val="22"/>
-                <w:szCs w:val="22"/>
-              </w:rPr>
-              <w:t xml:space="preserve"> r5, </w:t>
-            </w:r>
-            <w:proofErr w:type="gramStart"/>
+            <w:r>
+              <w:rPr>
+                <w:b/>
+                <w:bCs/>
+                <w:sz w:val="22"/>
+                <w:szCs w:val="22"/>
+              </w:rPr>
+              <w:t xml:space="preserve">Lw r5, </w:t>
+            </w:r>
             <w:r>
               <w:rPr>
                 <w:b/>
@@ -1973,17 +1771,7 @@
                 <w:sz w:val="22"/>
                 <w:szCs w:val="22"/>
               </w:rPr>
-              <w:t>( r</w:t>
-            </w:r>
-            <w:proofErr w:type="gramEnd"/>
-            <w:r>
-              <w:rPr>
-                <w:b/>
-                <w:bCs/>
-                <w:sz w:val="22"/>
-                <w:szCs w:val="22"/>
-              </w:rPr>
-              <w:t>0 )</w:t>
+              <w:t>( r0 )</w:t>
             </w:r>
           </w:p>
         </w:tc>
@@ -2013,38 +1801,7 @@
                 <w:sz w:val="22"/>
                 <w:szCs w:val="22"/>
               </w:rPr>
-              <w:t xml:space="preserve">R5= </w:t>
-            </w:r>
-            <w:proofErr w:type="spellStart"/>
-            <w:proofErr w:type="gramStart"/>
-            <w:r>
-              <w:rPr>
-                <w:b/>
-                <w:bCs/>
-                <w:sz w:val="22"/>
-                <w:szCs w:val="22"/>
-              </w:rPr>
-              <w:t>mem</w:t>
-            </w:r>
-            <w:proofErr w:type="spellEnd"/>
-            <w:r>
-              <w:rPr>
-                <w:b/>
-                <w:bCs/>
-                <w:sz w:val="22"/>
-                <w:szCs w:val="22"/>
-              </w:rPr>
-              <w:t>(</w:t>
-            </w:r>
-            <w:proofErr w:type="gramEnd"/>
-            <w:r>
-              <w:rPr>
-                <w:b/>
-                <w:bCs/>
-                <w:sz w:val="22"/>
-                <w:szCs w:val="22"/>
-              </w:rPr>
-              <w:t>20) = base v2</w:t>
+              <w:t>R5= mem(20) = base v2</w:t>
             </w:r>
           </w:p>
         </w:tc>
@@ -2252,27 +2009,7 @@
                 <w:sz w:val="22"/>
                 <w:szCs w:val="22"/>
               </w:rPr>
-              <w:t xml:space="preserve">R6 = </w:t>
-            </w:r>
-            <w:proofErr w:type="spellStart"/>
-            <w:r>
-              <w:rPr>
-                <w:b/>
-                <w:bCs/>
-                <w:sz w:val="22"/>
-                <w:szCs w:val="22"/>
-              </w:rPr>
-              <w:t>mem</w:t>
-            </w:r>
-            <w:proofErr w:type="spellEnd"/>
-            <w:r>
-              <w:rPr>
-                <w:b/>
-                <w:bCs/>
-                <w:sz w:val="22"/>
-                <w:szCs w:val="22"/>
-              </w:rPr>
-              <w:t xml:space="preserve"> (34) = base de v3</w:t>
+              <w:t>R6 = mem (34) = base de v3</w:t>
             </w:r>
           </w:p>
         </w:tc>
@@ -2424,25 +2161,14 @@
                 <w:szCs w:val="22"/>
               </w:rPr>
             </w:pPr>
-            <w:proofErr w:type="spellStart"/>
-            <w:r>
-              <w:rPr>
-                <w:b/>
-                <w:bCs/>
-                <w:sz w:val="22"/>
-                <w:szCs w:val="22"/>
-              </w:rPr>
-              <w:t>Lw</w:t>
-            </w:r>
-            <w:proofErr w:type="spellEnd"/>
-            <w:r>
-              <w:rPr>
-                <w:b/>
-                <w:bCs/>
-                <w:sz w:val="22"/>
-                <w:szCs w:val="22"/>
-              </w:rPr>
-              <w:t xml:space="preserve"> r7, </w:t>
+            <w:r>
+              <w:rPr>
+                <w:b/>
+                <w:bCs/>
+                <w:sz w:val="22"/>
+                <w:szCs w:val="22"/>
+              </w:rPr>
+              <w:t xml:space="preserve">Lw r7, </w:t>
             </w:r>
             <w:r>
               <w:rPr>
@@ -2490,38 +2216,7 @@
                 <w:sz w:val="22"/>
                 <w:szCs w:val="22"/>
               </w:rPr>
-              <w:t xml:space="preserve">R7 = </w:t>
-            </w:r>
-            <w:proofErr w:type="spellStart"/>
-            <w:proofErr w:type="gramStart"/>
-            <w:r>
-              <w:rPr>
-                <w:b/>
-                <w:bCs/>
-                <w:sz w:val="22"/>
-                <w:szCs w:val="22"/>
-              </w:rPr>
-              <w:t>mem</w:t>
-            </w:r>
-            <w:proofErr w:type="spellEnd"/>
-            <w:r>
-              <w:rPr>
-                <w:b/>
-                <w:bCs/>
-                <w:sz w:val="22"/>
-                <w:szCs w:val="22"/>
-              </w:rPr>
-              <w:t>(</w:t>
-            </w:r>
-            <w:proofErr w:type="gramEnd"/>
-            <w:r>
-              <w:rPr>
-                <w:b/>
-                <w:bCs/>
-                <w:sz w:val="22"/>
-                <w:szCs w:val="22"/>
-              </w:rPr>
-              <w:t>48) = base v4</w:t>
+              <w:t>R7 = mem(48) = base v4</w:t>
             </w:r>
           </w:p>
         </w:tc>
@@ -2612,16 +2307,7 @@
                 <w:bCs/>
                 <w:color w:val="000000"/>
               </w:rPr>
-              <w:t>080800</w:t>
-            </w:r>
-            <w:r>
-              <w:rPr>
-                <w:rFonts w:ascii="Calibri" w:hAnsi="Calibri" w:cs="Calibri"/>
-                <w:b/>
-                <w:bCs/>
-                <w:color w:val="000000"/>
-              </w:rPr>
-              <w:t>5c</w:t>
+              <w:t>0808005C</w:t>
             </w:r>
           </w:p>
           <w:p>
@@ -2656,54 +2342,23 @@
                 <w:szCs w:val="22"/>
               </w:rPr>
             </w:pPr>
-            <w:proofErr w:type="spellStart"/>
-            <w:r>
-              <w:rPr>
-                <w:b/>
-                <w:bCs/>
-                <w:sz w:val="22"/>
-                <w:szCs w:val="22"/>
-              </w:rPr>
-              <w:t>Lw</w:t>
-            </w:r>
-            <w:proofErr w:type="spellEnd"/>
-            <w:r>
-              <w:rPr>
-                <w:b/>
-                <w:bCs/>
-                <w:sz w:val="22"/>
-                <w:szCs w:val="22"/>
-              </w:rPr>
-              <w:t xml:space="preserve"> r</w:t>
-            </w:r>
-            <w:proofErr w:type="gramStart"/>
-            <w:r>
-              <w:rPr>
-                <w:b/>
-                <w:bCs/>
-                <w:sz w:val="22"/>
-                <w:szCs w:val="22"/>
-              </w:rPr>
-              <w:t>8 ,</w:t>
-            </w:r>
-            <w:proofErr w:type="gramEnd"/>
-            <w:r>
-              <w:rPr>
-                <w:b/>
-                <w:bCs/>
-                <w:sz w:val="22"/>
-                <w:szCs w:val="22"/>
-              </w:rPr>
-              <w:t xml:space="preserve"> </w:t>
-            </w:r>
-            <w:r>
-              <w:rPr>
-                <w:b/>
-                <w:bCs/>
-                <w:sz w:val="22"/>
-                <w:szCs w:val="22"/>
-              </w:rPr>
-              <w:t>60</w:t>
+            <w:r>
+              <w:rPr>
+                <w:b/>
+                <w:bCs/>
+                <w:sz w:val="22"/>
+                <w:szCs w:val="22"/>
+              </w:rPr>
+              <w:t xml:space="preserve">Lw r8 , </w:t>
+            </w:r>
+            <w:r>
+              <w:rPr>
+                <w:b/>
+                <w:bCs/>
+                <w:sz w:val="22"/>
+                <w:szCs w:val="22"/>
+              </w:rPr>
+              <w:t>5C</w:t>
             </w:r>
             <w:r>
               <w:rPr>
@@ -2744,41 +2399,7 @@
                 <w:szCs w:val="22"/>
                 <w:lang w:val="en-US"/>
               </w:rPr>
-              <w:t xml:space="preserve">R8 = mem(4c) = </w:t>
-            </w:r>
-            <w:proofErr w:type="spellStart"/>
-            <w:proofErr w:type="gramStart"/>
-            <w:r>
-              <w:rPr>
-                <w:b/>
-                <w:bCs/>
-                <w:sz w:val="22"/>
-                <w:szCs w:val="22"/>
-                <w:lang w:val="en-US"/>
-              </w:rPr>
-              <w:t>dirscrach</w:t>
-            </w:r>
-            <w:proofErr w:type="spellEnd"/>
-            <w:r>
-              <w:rPr>
-                <w:b/>
-                <w:bCs/>
-                <w:sz w:val="22"/>
-                <w:szCs w:val="22"/>
-                <w:lang w:val="en-US"/>
-              </w:rPr>
-              <w:t>(</w:t>
-            </w:r>
-            <w:proofErr w:type="gramEnd"/>
-            <w:r>
-              <w:rPr>
-                <w:b/>
-                <w:bCs/>
-                <w:sz w:val="22"/>
-                <w:szCs w:val="22"/>
-                <w:lang w:val="en-US"/>
-              </w:rPr>
-              <w:t>ADDR</w:t>
+              <w:t>R8 = mem(4c) = dirscrach(ADDR</w:t>
             </w:r>
             <w:r>
               <w:rPr>
@@ -2839,27 +2460,7 @@
                 <w:sz w:val="22"/>
                 <w:szCs w:val="22"/>
               </w:rPr>
-              <w:t xml:space="preserve">(falta ver la palabra de la </w:t>
-            </w:r>
-            <w:proofErr w:type="spellStart"/>
-            <w:r>
-              <w:rPr>
-                <w:b/>
-                <w:bCs/>
-                <w:sz w:val="22"/>
-                <w:szCs w:val="22"/>
-              </w:rPr>
-              <w:t>scratch</w:t>
-            </w:r>
-            <w:proofErr w:type="spellEnd"/>
-            <w:r>
-              <w:rPr>
-                <w:b/>
-                <w:bCs/>
-                <w:sz w:val="22"/>
-                <w:szCs w:val="22"/>
-              </w:rPr>
-              <w:t>)</w:t>
+              <w:t>(falta ver la palabra de la scratch)</w:t>
             </w:r>
           </w:p>
         </w:tc>
@@ -2959,16 +2560,7 @@
                 <w:bCs/>
                 <w:color w:val="000000"/>
               </w:rPr>
-              <w:t>6</w:t>
-            </w:r>
-            <w:r>
-              <w:rPr>
-                <w:rFonts w:ascii="Calibri" w:hAnsi="Calibri" w:cs="Calibri"/>
-                <w:b/>
-                <w:bCs/>
-                <w:color w:val="000000"/>
-              </w:rPr>
-              <w:t>0</w:t>
+              <w:t>60</w:t>
             </w:r>
           </w:p>
           <w:p>
@@ -3003,7 +2595,6 @@
                 <w:szCs w:val="22"/>
               </w:rPr>
             </w:pPr>
-            <w:proofErr w:type="spellStart"/>
             <w:r>
               <w:rPr>
                 <w:b/>
@@ -3020,17 +2611,7 @@
                 <w:sz w:val="22"/>
                 <w:szCs w:val="22"/>
               </w:rPr>
-              <w:t>w</w:t>
-            </w:r>
-            <w:proofErr w:type="spellEnd"/>
-            <w:r>
-              <w:rPr>
-                <w:b/>
-                <w:bCs/>
-                <w:sz w:val="22"/>
-                <w:szCs w:val="22"/>
-              </w:rPr>
-              <w:t xml:space="preserve"> r</w:t>
+              <w:t>w r</w:t>
             </w:r>
             <w:r>
               <w:rPr>
@@ -3057,16 +2638,7 @@
                 <w:sz w:val="22"/>
                 <w:szCs w:val="22"/>
               </w:rPr>
-              <w:t>6</w:t>
-            </w:r>
-            <w:r>
-              <w:rPr>
-                <w:b/>
-                <w:bCs/>
-                <w:sz w:val="22"/>
-                <w:szCs w:val="22"/>
-              </w:rPr>
-              <w:t>4</w:t>
+              <w:t>60</w:t>
             </w:r>
             <w:r>
               <w:rPr>
@@ -3123,38 +2695,7 @@
                 <w:sz w:val="22"/>
                 <w:szCs w:val="22"/>
               </w:rPr>
-              <w:t xml:space="preserve"> = </w:t>
-            </w:r>
-            <w:proofErr w:type="spellStart"/>
-            <w:proofErr w:type="gramStart"/>
-            <w:r>
-              <w:rPr>
-                <w:b/>
-                <w:bCs/>
-                <w:sz w:val="22"/>
-                <w:szCs w:val="22"/>
-              </w:rPr>
-              <w:t>mem</w:t>
-            </w:r>
-            <w:proofErr w:type="spellEnd"/>
-            <w:r>
-              <w:rPr>
-                <w:b/>
-                <w:bCs/>
-                <w:sz w:val="22"/>
-                <w:szCs w:val="22"/>
-              </w:rPr>
-              <w:t>(</w:t>
-            </w:r>
-            <w:proofErr w:type="gramEnd"/>
-            <w:r>
-              <w:rPr>
-                <w:b/>
-                <w:bCs/>
-                <w:sz w:val="22"/>
-                <w:szCs w:val="22"/>
-              </w:rPr>
-              <w:t>50)=</w:t>
+              <w:t xml:space="preserve"> = mem(50)=</w:t>
             </w:r>
             <w:r>
               <w:t xml:space="preserve"> x”</w:t>
@@ -3275,16 +2816,7 @@
                 <w:bCs/>
                 <w:color w:val="000000"/>
               </w:rPr>
-              <w:t>6</w:t>
-            </w:r>
-            <w:r>
-              <w:rPr>
-                <w:rFonts w:ascii="Calibri" w:hAnsi="Calibri" w:cs="Calibri"/>
-                <w:b/>
-                <w:bCs/>
-                <w:color w:val="000000"/>
-              </w:rPr>
-              <w:t>4</w:t>
+              <w:t>64</w:t>
             </w:r>
           </w:p>
           <w:p>
@@ -3319,43 +2851,23 @@
                 <w:szCs w:val="22"/>
               </w:rPr>
             </w:pPr>
-            <w:proofErr w:type="spellStart"/>
-            <w:r>
-              <w:rPr>
-                <w:b/>
-                <w:bCs/>
-                <w:sz w:val="22"/>
-                <w:szCs w:val="22"/>
-              </w:rPr>
-              <w:t>Lw</w:t>
-            </w:r>
-            <w:proofErr w:type="spellEnd"/>
-            <w:r>
-              <w:rPr>
-                <w:b/>
-                <w:bCs/>
-                <w:sz w:val="22"/>
-                <w:szCs w:val="22"/>
-              </w:rPr>
-              <w:t xml:space="preserve"> r31, </w:t>
-            </w:r>
-            <w:r>
-              <w:rPr>
-                <w:b/>
-                <w:bCs/>
-                <w:sz w:val="22"/>
-                <w:szCs w:val="22"/>
-              </w:rPr>
-              <w:t>6</w:t>
-            </w:r>
-            <w:r>
-              <w:rPr>
-                <w:b/>
-                <w:bCs/>
-                <w:sz w:val="22"/>
-                <w:szCs w:val="22"/>
-              </w:rPr>
-              <w:t>8</w:t>
+            <w:r>
+              <w:rPr>
+                <w:b/>
+                <w:bCs/>
+                <w:sz w:val="22"/>
+                <w:szCs w:val="22"/>
+              </w:rPr>
+              <w:t xml:space="preserve">Lw r31, </w:t>
+            </w:r>
+            <w:r>
+              <w:rPr>
+                <w:b/>
+                <w:bCs/>
+                <w:sz w:val="22"/>
+                <w:szCs w:val="22"/>
+              </w:rPr>
+              <w:t>64</w:t>
             </w:r>
             <w:r>
               <w:rPr>
@@ -3394,38 +2906,7 @@
                 <w:sz w:val="22"/>
                 <w:szCs w:val="22"/>
               </w:rPr>
-              <w:t xml:space="preserve">R31 = </w:t>
-            </w:r>
-            <w:proofErr w:type="spellStart"/>
-            <w:proofErr w:type="gramStart"/>
-            <w:r>
-              <w:rPr>
-                <w:b/>
-                <w:bCs/>
-                <w:sz w:val="22"/>
-                <w:szCs w:val="22"/>
-              </w:rPr>
-              <w:t>mem</w:t>
-            </w:r>
-            <w:proofErr w:type="spellEnd"/>
-            <w:r>
-              <w:rPr>
-                <w:b/>
-                <w:bCs/>
-                <w:sz w:val="22"/>
-                <w:szCs w:val="22"/>
-              </w:rPr>
-              <w:t>(</w:t>
-            </w:r>
-            <w:proofErr w:type="gramEnd"/>
-            <w:r>
-              <w:rPr>
-                <w:b/>
-                <w:bCs/>
-                <w:sz w:val="22"/>
-                <w:szCs w:val="22"/>
-              </w:rPr>
-              <w:t>54)= i</w:t>
+              <w:t>R31 = mem(54)= i</w:t>
             </w:r>
           </w:p>
         </w:tc>
@@ -3548,25 +3029,14 @@
                 <w:szCs w:val="22"/>
               </w:rPr>
             </w:pPr>
-            <w:proofErr w:type="spellStart"/>
-            <w:r>
-              <w:rPr>
-                <w:b/>
-                <w:bCs/>
-                <w:sz w:val="22"/>
-                <w:szCs w:val="22"/>
-              </w:rPr>
-              <w:t>Beq</w:t>
-            </w:r>
-            <w:proofErr w:type="spellEnd"/>
-            <w:r>
-              <w:rPr>
-                <w:b/>
-                <w:bCs/>
-                <w:sz w:val="22"/>
-                <w:szCs w:val="22"/>
-              </w:rPr>
-              <w:t xml:space="preserve"> r31, r2, FINBUC</w:t>
+            <w:r>
+              <w:rPr>
+                <w:b/>
+                <w:bCs/>
+                <w:sz w:val="22"/>
+                <w:szCs w:val="22"/>
+              </w:rPr>
+              <w:t>Beq r31, r2, FINBUC</w:t>
             </w:r>
           </w:p>
         </w:tc>
@@ -3713,25 +3183,14 @@
                 <w:szCs w:val="22"/>
               </w:rPr>
             </w:pPr>
-            <w:proofErr w:type="spellStart"/>
-            <w:r>
-              <w:rPr>
-                <w:b/>
-                <w:bCs/>
-                <w:sz w:val="22"/>
-                <w:szCs w:val="22"/>
-              </w:rPr>
-              <w:t>Lw</w:t>
-            </w:r>
-            <w:proofErr w:type="spellEnd"/>
-            <w:r>
-              <w:rPr>
-                <w:b/>
-                <w:bCs/>
-                <w:sz w:val="22"/>
-                <w:szCs w:val="22"/>
-              </w:rPr>
-              <w:t xml:space="preserve"> r11, 0(r4)</w:t>
+            <w:r>
+              <w:rPr>
+                <w:b/>
+                <w:bCs/>
+                <w:sz w:val="22"/>
+                <w:szCs w:val="22"/>
+              </w:rPr>
+              <w:t>Lw r11, 0(r4)</w:t>
             </w:r>
           </w:p>
         </w:tc>
@@ -3887,25 +3346,14 @@
                 <w:szCs w:val="22"/>
               </w:rPr>
             </w:pPr>
-            <w:proofErr w:type="spellStart"/>
-            <w:r>
-              <w:rPr>
-                <w:b/>
-                <w:bCs/>
-                <w:sz w:val="22"/>
-                <w:szCs w:val="22"/>
-              </w:rPr>
-              <w:t>Lw</w:t>
-            </w:r>
-            <w:proofErr w:type="spellEnd"/>
-            <w:r>
-              <w:rPr>
-                <w:b/>
-                <w:bCs/>
-                <w:sz w:val="22"/>
-                <w:szCs w:val="22"/>
-              </w:rPr>
-              <w:t xml:space="preserve"> r1</w:t>
+            <w:r>
+              <w:rPr>
+                <w:b/>
+                <w:bCs/>
+                <w:sz w:val="22"/>
+                <w:szCs w:val="22"/>
+              </w:rPr>
+              <w:t>Lw r1</w:t>
             </w:r>
             <w:r>
               <w:rPr>
@@ -4097,45 +3545,14 @@
                 <w:szCs w:val="22"/>
               </w:rPr>
             </w:pPr>
-            <w:proofErr w:type="spellStart"/>
-            <w:r>
-              <w:rPr>
-                <w:b/>
-                <w:bCs/>
-                <w:sz w:val="22"/>
-                <w:szCs w:val="22"/>
-              </w:rPr>
-              <w:t>Add</w:t>
-            </w:r>
-            <w:proofErr w:type="spellEnd"/>
-            <w:r>
-              <w:rPr>
-                <w:b/>
-                <w:bCs/>
-                <w:sz w:val="22"/>
-                <w:szCs w:val="22"/>
-              </w:rPr>
-              <w:t xml:space="preserve"> r13, r</w:t>
-            </w:r>
-            <w:proofErr w:type="gramStart"/>
-            <w:r>
-              <w:rPr>
-                <w:b/>
-                <w:bCs/>
-                <w:sz w:val="22"/>
-                <w:szCs w:val="22"/>
-              </w:rPr>
-              <w:t>11,r</w:t>
-            </w:r>
-            <w:proofErr w:type="gramEnd"/>
-            <w:r>
-              <w:rPr>
-                <w:b/>
-                <w:bCs/>
-                <w:sz w:val="22"/>
-                <w:szCs w:val="22"/>
-              </w:rPr>
-              <w:t>12</w:t>
+            <w:r>
+              <w:rPr>
+                <w:b/>
+                <w:bCs/>
+                <w:sz w:val="22"/>
+                <w:szCs w:val="22"/>
+              </w:rPr>
+              <w:t>Add r13, r11,r12</w:t>
             </w:r>
           </w:p>
         </w:tc>
@@ -4291,25 +3708,14 @@
                 <w:szCs w:val="22"/>
               </w:rPr>
             </w:pPr>
-            <w:proofErr w:type="spellStart"/>
-            <w:r>
-              <w:rPr>
-                <w:b/>
-                <w:bCs/>
-                <w:sz w:val="22"/>
-                <w:szCs w:val="22"/>
-              </w:rPr>
-              <w:t>Sw</w:t>
-            </w:r>
-            <w:proofErr w:type="spellEnd"/>
-            <w:r>
-              <w:rPr>
-                <w:b/>
-                <w:bCs/>
-                <w:sz w:val="22"/>
-                <w:szCs w:val="22"/>
-              </w:rPr>
-              <w:t xml:space="preserve"> r13, 0(r6)</w:t>
+            <w:r>
+              <w:rPr>
+                <w:b/>
+                <w:bCs/>
+                <w:sz w:val="22"/>
+                <w:szCs w:val="22"/>
+              </w:rPr>
+              <w:t>Sw r13, 0(r6)</w:t>
             </w:r>
           </w:p>
         </w:tc>
@@ -4455,25 +3861,14 @@
                 <w:szCs w:val="22"/>
               </w:rPr>
             </w:pPr>
-            <w:proofErr w:type="spellStart"/>
-            <w:r>
-              <w:rPr>
-                <w:b/>
-                <w:bCs/>
-                <w:sz w:val="22"/>
-                <w:szCs w:val="22"/>
-              </w:rPr>
-              <w:t>Lw</w:t>
-            </w:r>
-            <w:proofErr w:type="spellEnd"/>
-            <w:r>
-              <w:rPr>
-                <w:b/>
-                <w:bCs/>
-                <w:sz w:val="22"/>
-                <w:szCs w:val="22"/>
-              </w:rPr>
-              <w:t xml:space="preserve"> r14, 0(r8)</w:t>
+            <w:r>
+              <w:rPr>
+                <w:b/>
+                <w:bCs/>
+                <w:sz w:val="22"/>
+                <w:szCs w:val="22"/>
+              </w:rPr>
+              <w:t>Lw r14, 0(r8)</w:t>
             </w:r>
           </w:p>
         </w:tc>
@@ -4503,27 +3898,7 @@
                 <w:sz w:val="22"/>
                 <w:szCs w:val="22"/>
               </w:rPr>
-              <w:t xml:space="preserve">R8= </w:t>
-            </w:r>
-            <w:proofErr w:type="spellStart"/>
-            <w:r>
-              <w:rPr>
-                <w:b/>
-                <w:bCs/>
-                <w:sz w:val="22"/>
-                <w:szCs w:val="22"/>
-              </w:rPr>
-              <w:t>reg</w:t>
-            </w:r>
-            <w:proofErr w:type="spellEnd"/>
-            <w:r>
-              <w:rPr>
-                <w:b/>
-                <w:bCs/>
-                <w:sz w:val="22"/>
-                <w:szCs w:val="22"/>
-              </w:rPr>
-              <w:t xml:space="preserve"> Scratch</w:t>
+              <w:t>R8= reg Scratch</w:t>
             </w:r>
           </w:p>
         </w:tc>
@@ -4639,25 +4014,14 @@
                 <w:szCs w:val="22"/>
               </w:rPr>
             </w:pPr>
-            <w:proofErr w:type="spellStart"/>
-            <w:r>
-              <w:rPr>
-                <w:b/>
-                <w:bCs/>
-                <w:sz w:val="22"/>
-                <w:szCs w:val="22"/>
-              </w:rPr>
-              <w:t>Sw</w:t>
-            </w:r>
-            <w:proofErr w:type="spellEnd"/>
-            <w:r>
-              <w:rPr>
-                <w:b/>
-                <w:bCs/>
-                <w:sz w:val="22"/>
-                <w:szCs w:val="22"/>
-              </w:rPr>
-              <w:t xml:space="preserve"> r14, 0(r7)</w:t>
+            <w:r>
+              <w:rPr>
+                <w:b/>
+                <w:bCs/>
+                <w:sz w:val="22"/>
+                <w:szCs w:val="22"/>
+              </w:rPr>
+              <w:t>Sw r14, 0(r7)</w:t>
             </w:r>
           </w:p>
         </w:tc>
@@ -4813,25 +4177,14 @@
                 <w:szCs w:val="22"/>
               </w:rPr>
             </w:pPr>
-            <w:proofErr w:type="spellStart"/>
-            <w:r>
-              <w:rPr>
-                <w:b/>
-                <w:bCs/>
-                <w:sz w:val="22"/>
-                <w:szCs w:val="22"/>
-              </w:rPr>
-              <w:t>Lw</w:t>
-            </w:r>
-            <w:proofErr w:type="spellEnd"/>
-            <w:r>
-              <w:rPr>
-                <w:b/>
-                <w:bCs/>
-                <w:sz w:val="22"/>
-                <w:szCs w:val="22"/>
-              </w:rPr>
-              <w:t xml:space="preserve"> r1</w:t>
+            <w:r>
+              <w:rPr>
+                <w:b/>
+                <w:bCs/>
+                <w:sz w:val="22"/>
+                <w:szCs w:val="22"/>
+              </w:rPr>
+              <w:t>Lw r1</w:t>
             </w:r>
             <w:r>
               <w:rPr>
@@ -4996,45 +4349,14 @@
                 <w:szCs w:val="22"/>
               </w:rPr>
             </w:pPr>
-            <w:proofErr w:type="spellStart"/>
-            <w:r>
-              <w:rPr>
-                <w:b/>
-                <w:bCs/>
-                <w:sz w:val="22"/>
-                <w:szCs w:val="22"/>
-              </w:rPr>
-              <w:t>Add</w:t>
-            </w:r>
-            <w:proofErr w:type="spellEnd"/>
-            <w:r>
-              <w:rPr>
-                <w:b/>
-                <w:bCs/>
-                <w:sz w:val="22"/>
-                <w:szCs w:val="22"/>
-              </w:rPr>
-              <w:t xml:space="preserve"> r</w:t>
-            </w:r>
-            <w:proofErr w:type="gramStart"/>
-            <w:r>
-              <w:rPr>
-                <w:b/>
-                <w:bCs/>
-                <w:sz w:val="22"/>
-                <w:szCs w:val="22"/>
-              </w:rPr>
-              <w:t>4,r</w:t>
-            </w:r>
-            <w:proofErr w:type="gramEnd"/>
-            <w:r>
-              <w:rPr>
-                <w:b/>
-                <w:bCs/>
-                <w:sz w:val="22"/>
-                <w:szCs w:val="22"/>
-              </w:rPr>
-              <w:t>4,r3</w:t>
+            <w:r>
+              <w:rPr>
+                <w:b/>
+                <w:bCs/>
+                <w:sz w:val="22"/>
+                <w:szCs w:val="22"/>
+              </w:rPr>
+              <w:t>Add r4,r4,r3</w:t>
             </w:r>
           </w:p>
         </w:tc>
@@ -5190,27 +4512,15 @@
                 <w:szCs w:val="22"/>
               </w:rPr>
             </w:pPr>
-            <w:proofErr w:type="spellStart"/>
-            <w:r>
-              <w:rPr>
-                <w:b/>
-                <w:bCs/>
-                <w:sz w:val="22"/>
-                <w:szCs w:val="22"/>
-              </w:rPr>
-              <w:t>Add</w:t>
-            </w:r>
-            <w:proofErr w:type="spellEnd"/>
-            <w:r>
-              <w:rPr>
-                <w:b/>
-                <w:bCs/>
-                <w:sz w:val="22"/>
-                <w:szCs w:val="22"/>
-              </w:rPr>
-              <w:t xml:space="preserve"> r</w:t>
-            </w:r>
-            <w:proofErr w:type="gramStart"/>
+            <w:r>
+              <w:rPr>
+                <w:b/>
+                <w:bCs/>
+                <w:sz w:val="22"/>
+                <w:szCs w:val="22"/>
+              </w:rPr>
+              <w:t>Add r</w:t>
+            </w:r>
             <w:r>
               <w:rPr>
                 <w:b/>
@@ -5229,7 +4539,6 @@
               </w:rPr>
               <w:t>,r</w:t>
             </w:r>
-            <w:proofErr w:type="gramEnd"/>
             <w:r>
               <w:rPr>
                 <w:b/>
@@ -5440,7 +4749,6 @@
               </w:rPr>
               <w:t>Add r</w:t>
             </w:r>
-            <w:proofErr w:type="gramStart"/>
             <w:r>
               <w:rPr>
                 <w:b/>
@@ -5461,7 +4769,6 @@
               </w:rPr>
               <w:t>,r</w:t>
             </w:r>
-            <w:proofErr w:type="gramEnd"/>
             <w:r>
               <w:rPr>
                 <w:b/>
@@ -5670,27 +4977,15 @@
                 <w:lang w:val="en-US"/>
               </w:rPr>
             </w:pPr>
-            <w:proofErr w:type="spellStart"/>
-            <w:r>
-              <w:rPr>
-                <w:b/>
-                <w:bCs/>
-                <w:sz w:val="22"/>
-                <w:szCs w:val="22"/>
-              </w:rPr>
-              <w:t>Add</w:t>
-            </w:r>
-            <w:proofErr w:type="spellEnd"/>
-            <w:r>
-              <w:rPr>
-                <w:b/>
-                <w:bCs/>
-                <w:sz w:val="22"/>
-                <w:szCs w:val="22"/>
-              </w:rPr>
-              <w:t xml:space="preserve"> r</w:t>
-            </w:r>
-            <w:proofErr w:type="gramStart"/>
+            <w:r>
+              <w:rPr>
+                <w:b/>
+                <w:bCs/>
+                <w:sz w:val="22"/>
+                <w:szCs w:val="22"/>
+              </w:rPr>
+              <w:t>Add r</w:t>
+            </w:r>
             <w:r>
               <w:rPr>
                 <w:b/>
@@ -5709,7 +5004,6 @@
               </w:rPr>
               <w:t>,r</w:t>
             </w:r>
-            <w:proofErr w:type="gramEnd"/>
             <w:r>
               <w:rPr>
                 <w:b/>
@@ -5914,29 +5208,7 @@
                 <w:szCs w:val="22"/>
                 <w:lang w:val="en-US"/>
               </w:rPr>
-              <w:t>Add r</w:t>
-            </w:r>
-            <w:proofErr w:type="gramStart"/>
-            <w:r>
-              <w:rPr>
-                <w:b/>
-                <w:bCs/>
-                <w:sz w:val="22"/>
-                <w:szCs w:val="22"/>
-                <w:lang w:val="en-US"/>
-              </w:rPr>
-              <w:t>31,r</w:t>
-            </w:r>
-            <w:proofErr w:type="gramEnd"/>
-            <w:r>
-              <w:rPr>
-                <w:b/>
-                <w:bCs/>
-                <w:sz w:val="22"/>
-                <w:szCs w:val="22"/>
-                <w:lang w:val="en-US"/>
-              </w:rPr>
-              <w:t>31,r0</w:t>
+              <w:t>Add r31,r31,r0</w:t>
             </w:r>
           </w:p>
         </w:tc>
@@ -5960,27 +5232,15 @@
                 <w:lang w:val="en-US"/>
               </w:rPr>
             </w:pPr>
-            <w:proofErr w:type="spellStart"/>
-            <w:r>
-              <w:rPr>
-                <w:b/>
-                <w:bCs/>
-                <w:sz w:val="22"/>
-                <w:szCs w:val="22"/>
-                <w:lang w:val="en-US"/>
-              </w:rPr>
-              <w:t>i</w:t>
-            </w:r>
-            <w:proofErr w:type="spellEnd"/>
-            <w:r>
-              <w:rPr>
-                <w:b/>
-                <w:bCs/>
-                <w:sz w:val="22"/>
-                <w:szCs w:val="22"/>
-                <w:lang w:val="en-US"/>
-              </w:rPr>
-              <w:t>++</w:t>
+            <w:r>
+              <w:rPr>
+                <w:b/>
+                <w:bCs/>
+                <w:sz w:val="22"/>
+                <w:szCs w:val="22"/>
+                <w:lang w:val="en-US"/>
+              </w:rPr>
+              <w:t>i++</w:t>
             </w:r>
           </w:p>
         </w:tc>
@@ -6103,49 +5363,15 @@
                 <w:lang w:val="en-US"/>
               </w:rPr>
             </w:pPr>
-            <w:proofErr w:type="spellStart"/>
-            <w:r>
-              <w:rPr>
-                <w:b/>
-                <w:bCs/>
-                <w:sz w:val="22"/>
-                <w:szCs w:val="22"/>
-                <w:lang w:val="en-US"/>
-              </w:rPr>
-              <w:t>Beq</w:t>
-            </w:r>
-            <w:proofErr w:type="spellEnd"/>
-            <w:r>
-              <w:rPr>
-                <w:b/>
-                <w:bCs/>
-                <w:sz w:val="22"/>
-                <w:szCs w:val="22"/>
-                <w:lang w:val="en-US"/>
-              </w:rPr>
-              <w:t xml:space="preserve"> r</w:t>
-            </w:r>
-            <w:proofErr w:type="gramStart"/>
-            <w:r>
-              <w:rPr>
-                <w:b/>
-                <w:bCs/>
-                <w:sz w:val="22"/>
-                <w:szCs w:val="22"/>
-                <w:lang w:val="en-US"/>
-              </w:rPr>
-              <w:t>1,r</w:t>
-            </w:r>
-            <w:proofErr w:type="gramEnd"/>
-            <w:r>
-              <w:rPr>
-                <w:b/>
-                <w:bCs/>
-                <w:sz w:val="22"/>
-                <w:szCs w:val="22"/>
-                <w:lang w:val="en-US"/>
-              </w:rPr>
-              <w:t>1,bucle</w:t>
+            <w:r>
+              <w:rPr>
+                <w:b/>
+                <w:bCs/>
+                <w:sz w:val="22"/>
+                <w:szCs w:val="22"/>
+                <w:lang w:val="en-US"/>
+              </w:rPr>
+              <w:t>Beq r1,r1,bucle</w:t>
             </w:r>
           </w:p>
         </w:tc>
@@ -6200,7 +5426,6 @@
                 <w:lang w:val="en-US"/>
               </w:rPr>
             </w:pPr>
-            <w:proofErr w:type="spellStart"/>
             <w:r>
               <w:rPr>
                 <w:sz w:val="22"/>
@@ -6209,7 +5434,6 @@
               </w:rPr>
               <w:t>finbucle</w:t>
             </w:r>
-            <w:proofErr w:type="spellEnd"/>
           </w:p>
         </w:tc>
         <w:tc>
@@ -6299,62 +5523,16 @@
                 <w:lang w:val="en-US"/>
               </w:rPr>
             </w:pPr>
-            <w:proofErr w:type="spellStart"/>
-            <w:r>
-              <w:rPr>
-                <w:b/>
-                <w:bCs/>
-                <w:sz w:val="22"/>
-                <w:szCs w:val="22"/>
-                <w:lang w:val="en-US"/>
-              </w:rPr>
-              <w:t>Beq</w:t>
-            </w:r>
-            <w:proofErr w:type="spellEnd"/>
-            <w:r>
-              <w:rPr>
-                <w:b/>
-                <w:bCs/>
-                <w:sz w:val="22"/>
-                <w:szCs w:val="22"/>
-                <w:lang w:val="en-US"/>
-              </w:rPr>
-              <w:t xml:space="preserve"> r</w:t>
-            </w:r>
-            <w:proofErr w:type="gramStart"/>
-            <w:r>
-              <w:rPr>
-                <w:b/>
-                <w:bCs/>
-                <w:sz w:val="22"/>
-                <w:szCs w:val="22"/>
-                <w:lang w:val="en-US"/>
-              </w:rPr>
-              <w:t>1,r</w:t>
-            </w:r>
-            <w:proofErr w:type="gramEnd"/>
-            <w:r>
-              <w:rPr>
-                <w:b/>
-                <w:bCs/>
-                <w:sz w:val="22"/>
-                <w:szCs w:val="22"/>
-                <w:lang w:val="en-US"/>
-              </w:rPr>
-              <w:t xml:space="preserve">1 </w:t>
-            </w:r>
-            <w:proofErr w:type="spellStart"/>
-            <w:r>
-              <w:rPr>
-                <w:b/>
-                <w:bCs/>
-                <w:sz w:val="22"/>
-                <w:szCs w:val="22"/>
-                <w:lang w:val="en-US"/>
-              </w:rPr>
-              <w:t>finbucle</w:t>
-            </w:r>
-            <w:proofErr w:type="spellEnd"/>
+            <w:r>
+              <w:rPr>
+                <w:b/>
+                <w:bCs/>
+                <w:sz w:val="22"/>
+                <w:szCs w:val="22"/>
+                <w:lang w:val="en-US"/>
+              </w:rPr>
+              <w:t>Beq r1,r1 finbucle</w:t>
+            </w:r>
           </w:p>
         </w:tc>
         <w:tc>
@@ -6940,7 +6118,6 @@
                 <w:lang w:val="en-US"/>
               </w:rPr>
             </w:pPr>
-            <w:proofErr w:type="spellStart"/>
             <w:r>
               <w:rPr>
                 <w:sz w:val="22"/>
@@ -6949,7 +6126,6 @@
               </w:rPr>
               <w:t>RT_Abort</w:t>
             </w:r>
-            <w:proofErr w:type="spellEnd"/>
           </w:p>
         </w:tc>
         <w:tc>
@@ -7048,25 +6224,14 @@
                 <w:lang w:val="en-US"/>
               </w:rPr>
             </w:pPr>
-            <w:proofErr w:type="spellStart"/>
-            <w:r>
-              <w:rPr>
-                <w:b/>
-                <w:bCs/>
-                <w:sz w:val="22"/>
-                <w:szCs w:val="22"/>
-              </w:rPr>
-              <w:t>Lw</w:t>
-            </w:r>
-            <w:proofErr w:type="spellEnd"/>
-            <w:r>
-              <w:rPr>
-                <w:b/>
-                <w:bCs/>
-                <w:sz w:val="22"/>
-                <w:szCs w:val="22"/>
-              </w:rPr>
-              <w:t xml:space="preserve"> r15 ,0(r10)</w:t>
+            <w:r>
+              <w:rPr>
+                <w:b/>
+                <w:bCs/>
+                <w:sz w:val="22"/>
+                <w:szCs w:val="22"/>
+              </w:rPr>
+              <w:t>Lw r15 ,0(r10)</w:t>
             </w:r>
           </w:p>
         </w:tc>

</xml_diff>

<commit_message>
Deleted some trash files and other stuff
</commit_message>
<xml_diff>
--- a/pruebas_alen.docx
+++ b/pruebas_alen.docx
@@ -7,10 +7,12 @@
         <w:tblW w:w="10253" w:type="dxa"/>
         <w:tblInd w:w="-957" w:type="dxa"/>
         <w:tblBorders>
-          <w:top w:val="none" w:sz="6" w:space="0" w:color="auto"/>
-          <w:left w:val="none" w:sz="6" w:space="0" w:color="auto"/>
-          <w:bottom w:val="none" w:sz="6" w:space="0" w:color="auto"/>
-          <w:right w:val="none" w:sz="6" w:space="0" w:color="auto"/>
+          <w:top w:val="single" w:sz="4" w:space="0" w:color="auto"/>
+          <w:left w:val="single" w:sz="4" w:space="0" w:color="auto"/>
+          <w:bottom w:val="single" w:sz="4" w:space="0" w:color="auto"/>
+          <w:right w:val="single" w:sz="4" w:space="0" w:color="auto"/>
+          <w:insideH w:val="single" w:sz="4" w:space="0" w:color="auto"/>
+          <w:insideV w:val="single" w:sz="4" w:space="0" w:color="auto"/>
         </w:tblBorders>
         <w:tblLayout w:type="fixed"/>
         <w:tblLook w:val="0000" w:firstRow="0" w:lastRow="0" w:firstColumn="0" w:lastColumn="0" w:noHBand="0" w:noVBand="0"/>
@@ -23,12 +25,6 @@
         <w:gridCol w:w="3260"/>
       </w:tblGrid>
       <w:tr>
-        <w:tblPrEx>
-          <w:tblCellMar>
-            <w:top w:w="0" w:type="dxa"/>
-            <w:bottom w:w="0" w:type="dxa"/>
-          </w:tblCellMar>
-        </w:tblPrEx>
         <w:trPr>
           <w:trHeight w:val="100"/>
         </w:trPr>
@@ -36,10 +32,6 @@
           <w:tcPr>
             <w:tcW w:w="10253" w:type="dxa"/>
             <w:gridSpan w:val="5"/>
-            <w:tcBorders>
-              <w:top w:val="none" w:sz="6" w:space="0" w:color="auto"/>
-              <w:bottom w:val="none" w:sz="6" w:space="0" w:color="auto"/>
-            </w:tcBorders>
           </w:tcPr>
           <w:p>
             <w:pPr>
@@ -62,23 +54,12 @@
         </w:tc>
       </w:tr>
       <w:tr>
-        <w:tblPrEx>
-          <w:tblCellMar>
-            <w:top w:w="0" w:type="dxa"/>
-            <w:bottom w:w="0" w:type="dxa"/>
-          </w:tblCellMar>
-        </w:tblPrEx>
         <w:trPr>
           <w:trHeight w:val="100"/>
         </w:trPr>
         <w:tc>
           <w:tcPr>
             <w:tcW w:w="2008" w:type="dxa"/>
-            <w:tcBorders>
-              <w:top w:val="none" w:sz="6" w:space="0" w:color="auto"/>
-              <w:bottom w:val="none" w:sz="6" w:space="0" w:color="auto"/>
-              <w:right w:val="none" w:sz="6" w:space="0" w:color="auto"/>
-            </w:tcBorders>
           </w:tcPr>
           <w:p>
             <w:pPr>
@@ -102,12 +83,6 @@
         <w:tc>
           <w:tcPr>
             <w:tcW w:w="1299" w:type="dxa"/>
-            <w:tcBorders>
-              <w:top w:val="none" w:sz="6" w:space="0" w:color="auto"/>
-              <w:left w:val="none" w:sz="6" w:space="0" w:color="auto"/>
-              <w:bottom w:val="none" w:sz="6" w:space="0" w:color="auto"/>
-              <w:right w:val="none" w:sz="6" w:space="0" w:color="auto"/>
-            </w:tcBorders>
           </w:tcPr>
           <w:p>
             <w:pPr>
@@ -131,12 +106,6 @@
         <w:tc>
           <w:tcPr>
             <w:tcW w:w="1418" w:type="dxa"/>
-            <w:tcBorders>
-              <w:top w:val="none" w:sz="6" w:space="0" w:color="auto"/>
-              <w:left w:val="none" w:sz="6" w:space="0" w:color="auto"/>
-              <w:bottom w:val="none" w:sz="6" w:space="0" w:color="auto"/>
-              <w:right w:val="none" w:sz="6" w:space="0" w:color="auto"/>
-            </w:tcBorders>
           </w:tcPr>
           <w:p>
             <w:pPr>
@@ -160,12 +129,6 @@
         <w:tc>
           <w:tcPr>
             <w:tcW w:w="2268" w:type="dxa"/>
-            <w:tcBorders>
-              <w:top w:val="none" w:sz="6" w:space="0" w:color="auto"/>
-              <w:left w:val="none" w:sz="6" w:space="0" w:color="auto"/>
-              <w:bottom w:val="none" w:sz="6" w:space="0" w:color="auto"/>
-              <w:right w:val="none" w:sz="6" w:space="0" w:color="auto"/>
-            </w:tcBorders>
           </w:tcPr>
           <w:p>
             <w:pPr>
@@ -189,11 +152,6 @@
         <w:tc>
           <w:tcPr>
             <w:tcW w:w="3260" w:type="dxa"/>
-            <w:tcBorders>
-              <w:top w:val="none" w:sz="6" w:space="0" w:color="auto"/>
-              <w:left w:val="none" w:sz="6" w:space="0" w:color="auto"/>
-              <w:bottom w:val="none" w:sz="6" w:space="0" w:color="auto"/>
-            </w:tcBorders>
           </w:tcPr>
           <w:p>
             <w:pPr>
@@ -216,23 +174,12 @@
         </w:tc>
       </w:tr>
       <w:tr>
-        <w:tblPrEx>
-          <w:tblCellMar>
-            <w:top w:w="0" w:type="dxa"/>
-            <w:bottom w:w="0" w:type="dxa"/>
-          </w:tblCellMar>
-        </w:tblPrEx>
         <w:trPr>
           <w:trHeight w:val="100"/>
         </w:trPr>
         <w:tc>
           <w:tcPr>
             <w:tcW w:w="2008" w:type="dxa"/>
-            <w:tcBorders>
-              <w:top w:val="none" w:sz="6" w:space="0" w:color="auto"/>
-              <w:bottom w:val="none" w:sz="6" w:space="0" w:color="auto"/>
-              <w:right w:val="none" w:sz="6" w:space="0" w:color="auto"/>
-            </w:tcBorders>
           </w:tcPr>
           <w:p>
             <w:pPr>
@@ -260,12 +207,6 @@
         <w:tc>
           <w:tcPr>
             <w:tcW w:w="1299" w:type="dxa"/>
-            <w:tcBorders>
-              <w:top w:val="none" w:sz="6" w:space="0" w:color="auto"/>
-              <w:left w:val="none" w:sz="6" w:space="0" w:color="auto"/>
-              <w:bottom w:val="none" w:sz="6" w:space="0" w:color="auto"/>
-              <w:right w:val="none" w:sz="6" w:space="0" w:color="auto"/>
-            </w:tcBorders>
           </w:tcPr>
           <w:p>
             <w:pPr>
@@ -292,12 +233,6 @@
         <w:tc>
           <w:tcPr>
             <w:tcW w:w="1418" w:type="dxa"/>
-            <w:tcBorders>
-              <w:top w:val="none" w:sz="6" w:space="0" w:color="auto"/>
-              <w:left w:val="none" w:sz="6" w:space="0" w:color="auto"/>
-              <w:bottom w:val="none" w:sz="6" w:space="0" w:color="auto"/>
-              <w:right w:val="none" w:sz="6" w:space="0" w:color="auto"/>
-            </w:tcBorders>
           </w:tcPr>
           <w:p>
             <w:pPr>
@@ -323,12 +258,6 @@
         <w:tc>
           <w:tcPr>
             <w:tcW w:w="2268" w:type="dxa"/>
-            <w:tcBorders>
-              <w:top w:val="none" w:sz="6" w:space="0" w:color="auto"/>
-              <w:left w:val="none" w:sz="6" w:space="0" w:color="auto"/>
-              <w:bottom w:val="none" w:sz="6" w:space="0" w:color="auto"/>
-              <w:right w:val="none" w:sz="6" w:space="0" w:color="auto"/>
-            </w:tcBorders>
           </w:tcPr>
           <w:p>
             <w:pPr>
@@ -365,11 +294,6 @@
         <w:tc>
           <w:tcPr>
             <w:tcW w:w="3260" w:type="dxa"/>
-            <w:tcBorders>
-              <w:top w:val="none" w:sz="6" w:space="0" w:color="auto"/>
-              <w:left w:val="none" w:sz="6" w:space="0" w:color="auto"/>
-              <w:bottom w:val="none" w:sz="6" w:space="0" w:color="auto"/>
-            </w:tcBorders>
           </w:tcPr>
           <w:p>
             <w:pPr>
@@ -401,23 +325,12 @@
         </w:tc>
       </w:tr>
       <w:tr>
-        <w:tblPrEx>
-          <w:tblCellMar>
-            <w:top w:w="0" w:type="dxa"/>
-            <w:bottom w:w="0" w:type="dxa"/>
-          </w:tblCellMar>
-        </w:tblPrEx>
         <w:trPr>
           <w:trHeight w:val="100"/>
         </w:trPr>
         <w:tc>
           <w:tcPr>
             <w:tcW w:w="2008" w:type="dxa"/>
-            <w:tcBorders>
-              <w:top w:val="none" w:sz="6" w:space="0" w:color="auto"/>
-              <w:bottom w:val="none" w:sz="6" w:space="0" w:color="auto"/>
-              <w:right w:val="none" w:sz="6" w:space="0" w:color="auto"/>
-            </w:tcBorders>
           </w:tcPr>
           <w:p>
             <w:pPr>
@@ -450,34 +363,21 @@
         <w:tc>
           <w:tcPr>
             <w:tcW w:w="1299" w:type="dxa"/>
-            <w:tcBorders>
-              <w:top w:val="none" w:sz="6" w:space="0" w:color="auto"/>
-              <w:left w:val="none" w:sz="6" w:space="0" w:color="auto"/>
-              <w:bottom w:val="none" w:sz="6" w:space="0" w:color="auto"/>
-              <w:right w:val="none" w:sz="6" w:space="0" w:color="auto"/>
-            </w:tcBorders>
-          </w:tcPr>
-          <w:p>
-            <w:pPr>
-              <w:pStyle w:val="Default"/>
-              <w:rPr>
-                <w:sz w:val="22"/>
-                <w:szCs w:val="22"/>
-              </w:rPr>
-            </w:pPr>
-            <w:r>
-              <w:rPr>
-                <w:sz w:val="22"/>
-                <w:szCs w:val="22"/>
-              </w:rPr>
-              <w:t>@0x</w:t>
-            </w:r>
-            <w:r>
-              <w:rPr>
-                <w:sz w:val="22"/>
-                <w:szCs w:val="22"/>
-              </w:rPr>
-              <w:t>4</w:t>
+          </w:tcPr>
+          <w:p>
+            <w:pPr>
+              <w:pStyle w:val="Default"/>
+              <w:rPr>
+                <w:sz w:val="22"/>
+                <w:szCs w:val="22"/>
+              </w:rPr>
+            </w:pPr>
+            <w:r>
+              <w:rPr>
+                <w:sz w:val="22"/>
+                <w:szCs w:val="22"/>
+              </w:rPr>
+              <w:t>@0x4</w:t>
             </w:r>
           </w:p>
           <w:p>
@@ -495,12 +395,6 @@
         <w:tc>
           <w:tcPr>
             <w:tcW w:w="1418" w:type="dxa"/>
-            <w:tcBorders>
-              <w:top w:val="none" w:sz="6" w:space="0" w:color="auto"/>
-              <w:left w:val="none" w:sz="6" w:space="0" w:color="auto"/>
-              <w:bottom w:val="none" w:sz="6" w:space="0" w:color="auto"/>
-              <w:right w:val="none" w:sz="6" w:space="0" w:color="auto"/>
-            </w:tcBorders>
           </w:tcPr>
           <w:p>
             <w:pPr>
@@ -533,12 +427,6 @@
         <w:tc>
           <w:tcPr>
             <w:tcW w:w="2268" w:type="dxa"/>
-            <w:tcBorders>
-              <w:top w:val="none" w:sz="6" w:space="0" w:color="auto"/>
-              <w:left w:val="none" w:sz="6" w:space="0" w:color="auto"/>
-              <w:bottom w:val="none" w:sz="6" w:space="0" w:color="auto"/>
-              <w:right w:val="none" w:sz="6" w:space="0" w:color="auto"/>
-            </w:tcBorders>
           </w:tcPr>
           <w:p>
             <w:pPr>
@@ -580,11 +468,6 @@
         <w:tc>
           <w:tcPr>
             <w:tcW w:w="3260" w:type="dxa"/>
-            <w:tcBorders>
-              <w:top w:val="none" w:sz="6" w:space="0" w:color="auto"/>
-              <w:left w:val="none" w:sz="6" w:space="0" w:color="auto"/>
-              <w:bottom w:val="none" w:sz="6" w:space="0" w:color="auto"/>
-            </w:tcBorders>
           </w:tcPr>
           <w:p>
             <w:pPr>
@@ -616,23 +499,12 @@
         </w:tc>
       </w:tr>
       <w:tr>
-        <w:tblPrEx>
-          <w:tblCellMar>
-            <w:top w:w="0" w:type="dxa"/>
-            <w:bottom w:w="0" w:type="dxa"/>
-          </w:tblCellMar>
-        </w:tblPrEx>
         <w:trPr>
           <w:trHeight w:val="100"/>
         </w:trPr>
         <w:tc>
           <w:tcPr>
             <w:tcW w:w="2008" w:type="dxa"/>
-            <w:tcBorders>
-              <w:top w:val="none" w:sz="6" w:space="0" w:color="auto"/>
-              <w:bottom w:val="none" w:sz="6" w:space="0" w:color="auto"/>
-              <w:right w:val="none" w:sz="6" w:space="0" w:color="auto"/>
-            </w:tcBorders>
           </w:tcPr>
           <w:p>
             <w:pPr>
@@ -672,12 +544,6 @@
         <w:tc>
           <w:tcPr>
             <w:tcW w:w="1299" w:type="dxa"/>
-            <w:tcBorders>
-              <w:top w:val="none" w:sz="6" w:space="0" w:color="auto"/>
-              <w:left w:val="none" w:sz="6" w:space="0" w:color="auto"/>
-              <w:bottom w:val="none" w:sz="6" w:space="0" w:color="auto"/>
-              <w:right w:val="none" w:sz="6" w:space="0" w:color="auto"/>
-            </w:tcBorders>
           </w:tcPr>
           <w:p>
             <w:pPr>
@@ -710,12 +576,6 @@
         <w:tc>
           <w:tcPr>
             <w:tcW w:w="1418" w:type="dxa"/>
-            <w:tcBorders>
-              <w:top w:val="none" w:sz="6" w:space="0" w:color="auto"/>
-              <w:left w:val="none" w:sz="6" w:space="0" w:color="auto"/>
-              <w:bottom w:val="none" w:sz="6" w:space="0" w:color="auto"/>
-              <w:right w:val="none" w:sz="6" w:space="0" w:color="auto"/>
-            </w:tcBorders>
           </w:tcPr>
           <w:p>
             <w:pPr>
@@ -748,12 +608,6 @@
         <w:tc>
           <w:tcPr>
             <w:tcW w:w="2268" w:type="dxa"/>
-            <w:tcBorders>
-              <w:top w:val="none" w:sz="6" w:space="0" w:color="auto"/>
-              <w:left w:val="none" w:sz="6" w:space="0" w:color="auto"/>
-              <w:bottom w:val="none" w:sz="6" w:space="0" w:color="auto"/>
-              <w:right w:val="none" w:sz="6" w:space="0" w:color="auto"/>
-            </w:tcBorders>
           </w:tcPr>
           <w:p>
             <w:pPr>
@@ -817,11 +671,6 @@
         <w:tc>
           <w:tcPr>
             <w:tcW w:w="3260" w:type="dxa"/>
-            <w:tcBorders>
-              <w:top w:val="none" w:sz="6" w:space="0" w:color="auto"/>
-              <w:left w:val="none" w:sz="6" w:space="0" w:color="auto"/>
-              <w:bottom w:val="none" w:sz="6" w:space="0" w:color="auto"/>
-            </w:tcBorders>
           </w:tcPr>
           <w:p>
             <w:pPr>
@@ -853,23 +702,12 @@
         </w:tc>
       </w:tr>
       <w:tr>
-        <w:tblPrEx>
-          <w:tblCellMar>
-            <w:top w:w="0" w:type="dxa"/>
-            <w:bottom w:w="0" w:type="dxa"/>
-          </w:tblCellMar>
-        </w:tblPrEx>
         <w:trPr>
           <w:trHeight w:val="100"/>
         </w:trPr>
         <w:tc>
           <w:tcPr>
             <w:tcW w:w="2008" w:type="dxa"/>
-            <w:tcBorders>
-              <w:top w:val="none" w:sz="6" w:space="0" w:color="auto"/>
-              <w:bottom w:val="none" w:sz="6" w:space="0" w:color="auto"/>
-              <w:right w:val="none" w:sz="6" w:space="0" w:color="auto"/>
-            </w:tcBorders>
           </w:tcPr>
           <w:p>
             <w:pPr>
@@ -891,12 +729,6 @@
         <w:tc>
           <w:tcPr>
             <w:tcW w:w="1299" w:type="dxa"/>
-            <w:tcBorders>
-              <w:top w:val="none" w:sz="6" w:space="0" w:color="auto"/>
-              <w:left w:val="none" w:sz="6" w:space="0" w:color="auto"/>
-              <w:bottom w:val="none" w:sz="6" w:space="0" w:color="auto"/>
-              <w:right w:val="none" w:sz="6" w:space="0" w:color="auto"/>
-            </w:tcBorders>
           </w:tcPr>
           <w:p>
             <w:pPr>
@@ -922,12 +754,6 @@
         <w:tc>
           <w:tcPr>
             <w:tcW w:w="1418" w:type="dxa"/>
-            <w:tcBorders>
-              <w:top w:val="none" w:sz="6" w:space="0" w:color="auto"/>
-              <w:left w:val="none" w:sz="6" w:space="0" w:color="auto"/>
-              <w:bottom w:val="none" w:sz="6" w:space="0" w:color="auto"/>
-              <w:right w:val="none" w:sz="6" w:space="0" w:color="auto"/>
-            </w:tcBorders>
           </w:tcPr>
           <w:p>
             <w:pPr>
@@ -981,12 +807,6 @@
         <w:tc>
           <w:tcPr>
             <w:tcW w:w="2268" w:type="dxa"/>
-            <w:tcBorders>
-              <w:top w:val="none" w:sz="6" w:space="0" w:color="auto"/>
-              <w:left w:val="none" w:sz="6" w:space="0" w:color="auto"/>
-              <w:bottom w:val="none" w:sz="6" w:space="0" w:color="auto"/>
-              <w:right w:val="none" w:sz="6" w:space="0" w:color="auto"/>
-            </w:tcBorders>
           </w:tcPr>
           <w:p>
             <w:pPr>
@@ -1047,11 +867,6 @@
         <w:tc>
           <w:tcPr>
             <w:tcW w:w="3260" w:type="dxa"/>
-            <w:tcBorders>
-              <w:top w:val="none" w:sz="6" w:space="0" w:color="auto"/>
-              <w:left w:val="none" w:sz="6" w:space="0" w:color="auto"/>
-              <w:bottom w:val="none" w:sz="6" w:space="0" w:color="auto"/>
-            </w:tcBorders>
           </w:tcPr>
           <w:p>
             <w:pPr>
@@ -1083,7 +898,6 @@
               <w:t>=</w:t>
             </w:r>
             <w:proofErr w:type="spellStart"/>
-            <w:proofErr w:type="gramStart"/>
             <w:r>
               <w:rPr>
                 <w:sz w:val="22"/>
@@ -1099,7 +913,6 @@
               </w:rPr>
               <w:t>(</w:t>
             </w:r>
-            <w:proofErr w:type="gramEnd"/>
             <w:r>
               <w:rPr>
                 <w:sz w:val="22"/>
@@ -1143,23 +956,12 @@
         </w:tc>
       </w:tr>
       <w:tr>
-        <w:tblPrEx>
-          <w:tblCellMar>
-            <w:top w:w="0" w:type="dxa"/>
-            <w:bottom w:w="0" w:type="dxa"/>
-          </w:tblCellMar>
-        </w:tblPrEx>
         <w:trPr>
           <w:trHeight w:val="100"/>
         </w:trPr>
         <w:tc>
           <w:tcPr>
             <w:tcW w:w="2008" w:type="dxa"/>
-            <w:tcBorders>
-              <w:top w:val="none" w:sz="6" w:space="0" w:color="auto"/>
-              <w:bottom w:val="none" w:sz="6" w:space="0" w:color="auto"/>
-              <w:right w:val="none" w:sz="6" w:space="0" w:color="auto"/>
-            </w:tcBorders>
           </w:tcPr>
           <w:p>
             <w:pPr>
@@ -1174,12 +976,6 @@
         <w:tc>
           <w:tcPr>
             <w:tcW w:w="1299" w:type="dxa"/>
-            <w:tcBorders>
-              <w:top w:val="none" w:sz="6" w:space="0" w:color="auto"/>
-              <w:left w:val="none" w:sz="6" w:space="0" w:color="auto"/>
-              <w:bottom w:val="none" w:sz="6" w:space="0" w:color="auto"/>
-              <w:right w:val="none" w:sz="6" w:space="0" w:color="auto"/>
-            </w:tcBorders>
           </w:tcPr>
           <w:p>
             <w:pPr>
@@ -1205,12 +1001,6 @@
         <w:tc>
           <w:tcPr>
             <w:tcW w:w="1418" w:type="dxa"/>
-            <w:tcBorders>
-              <w:top w:val="none" w:sz="6" w:space="0" w:color="auto"/>
-              <w:left w:val="none" w:sz="6" w:space="0" w:color="auto"/>
-              <w:bottom w:val="none" w:sz="6" w:space="0" w:color="auto"/>
-              <w:right w:val="none" w:sz="6" w:space="0" w:color="auto"/>
-            </w:tcBorders>
           </w:tcPr>
           <w:p>
             <w:pPr>
@@ -1246,12 +1036,6 @@
         <w:tc>
           <w:tcPr>
             <w:tcW w:w="2268" w:type="dxa"/>
-            <w:tcBorders>
-              <w:top w:val="none" w:sz="6" w:space="0" w:color="auto"/>
-              <w:left w:val="none" w:sz="6" w:space="0" w:color="auto"/>
-              <w:bottom w:val="none" w:sz="6" w:space="0" w:color="auto"/>
-              <w:right w:val="none" w:sz="6" w:space="0" w:color="auto"/>
-            </w:tcBorders>
           </w:tcPr>
           <w:p>
             <w:pPr>
@@ -1303,72 +1087,36 @@
         <w:tc>
           <w:tcPr>
             <w:tcW w:w="3260" w:type="dxa"/>
-            <w:tcBorders>
-              <w:top w:val="none" w:sz="6" w:space="0" w:color="auto"/>
-              <w:left w:val="none" w:sz="6" w:space="0" w:color="auto"/>
-              <w:bottom w:val="none" w:sz="6" w:space="0" w:color="auto"/>
-            </w:tcBorders>
-          </w:tcPr>
-          <w:p>
-            <w:pPr>
-              <w:pStyle w:val="Default"/>
-              <w:rPr>
-                <w:b/>
-                <w:bCs/>
-                <w:sz w:val="22"/>
-                <w:szCs w:val="22"/>
-              </w:rPr>
-            </w:pPr>
-            <w:r>
-              <w:rPr>
-                <w:b/>
-                <w:bCs/>
-                <w:sz w:val="22"/>
-                <w:szCs w:val="22"/>
-              </w:rPr>
-              <w:t xml:space="preserve">R2 = </w:t>
-            </w:r>
-            <w:proofErr w:type="gramStart"/>
-            <w:r>
-              <w:rPr>
-                <w:b/>
-                <w:bCs/>
-                <w:sz w:val="22"/>
-                <w:szCs w:val="22"/>
-              </w:rPr>
-              <w:t>MEM(</w:t>
-            </w:r>
-            <w:proofErr w:type="gramEnd"/>
-            <w:r>
-              <w:rPr>
-                <w:b/>
-                <w:bCs/>
-                <w:sz w:val="22"/>
-                <w:szCs w:val="22"/>
-              </w:rPr>
-              <w:t>4) = 5</w:t>
+          </w:tcPr>
+          <w:p>
+            <w:pPr>
+              <w:pStyle w:val="Default"/>
+              <w:rPr>
+                <w:b/>
+                <w:bCs/>
+                <w:sz w:val="22"/>
+                <w:szCs w:val="22"/>
+              </w:rPr>
+            </w:pPr>
+            <w:r>
+              <w:rPr>
+                <w:b/>
+                <w:bCs/>
+                <w:sz w:val="22"/>
+                <w:szCs w:val="22"/>
+              </w:rPr>
+              <w:t>R2 = MEM(4) = 5</w:t>
             </w:r>
           </w:p>
         </w:tc>
       </w:tr>
       <w:tr>
-        <w:tblPrEx>
-          <w:tblCellMar>
-            <w:top w:w="0" w:type="dxa"/>
-            <w:bottom w:w="0" w:type="dxa"/>
-          </w:tblCellMar>
-        </w:tblPrEx>
         <w:trPr>
           <w:trHeight w:val="100"/>
         </w:trPr>
         <w:tc>
           <w:tcPr>
             <w:tcW w:w="2008" w:type="dxa"/>
-            <w:tcBorders>
-              <w:top w:val="none" w:sz="6" w:space="0" w:color="auto"/>
-              <w:bottom w:val="none" w:sz="6" w:space="0" w:color="auto"/>
-              <w:right w:val="none" w:sz="6" w:space="0" w:color="auto"/>
-            </w:tcBorders>
           </w:tcPr>
           <w:p>
             <w:pPr>
@@ -1383,12 +1131,6 @@
         <w:tc>
           <w:tcPr>
             <w:tcW w:w="1299" w:type="dxa"/>
-            <w:tcBorders>
-              <w:top w:val="none" w:sz="6" w:space="0" w:color="auto"/>
-              <w:left w:val="none" w:sz="6" w:space="0" w:color="auto"/>
-              <w:bottom w:val="none" w:sz="6" w:space="0" w:color="auto"/>
-              <w:right w:val="none" w:sz="6" w:space="0" w:color="auto"/>
-            </w:tcBorders>
           </w:tcPr>
           <w:p>
             <w:pPr>
@@ -1414,12 +1156,6 @@
         <w:tc>
           <w:tcPr>
             <w:tcW w:w="1418" w:type="dxa"/>
-            <w:tcBorders>
-              <w:top w:val="none" w:sz="6" w:space="0" w:color="auto"/>
-              <w:left w:val="none" w:sz="6" w:space="0" w:color="auto"/>
-              <w:bottom w:val="none" w:sz="6" w:space="0" w:color="auto"/>
-              <w:right w:val="none" w:sz="6" w:space="0" w:color="auto"/>
-            </w:tcBorders>
           </w:tcPr>
           <w:p>
             <w:pPr>
@@ -1455,12 +1191,6 @@
         <w:tc>
           <w:tcPr>
             <w:tcW w:w="2268" w:type="dxa"/>
-            <w:tcBorders>
-              <w:top w:val="none" w:sz="6" w:space="0" w:color="auto"/>
-              <w:left w:val="none" w:sz="6" w:space="0" w:color="auto"/>
-              <w:bottom w:val="none" w:sz="6" w:space="0" w:color="auto"/>
-              <w:right w:val="none" w:sz="6" w:space="0" w:color="auto"/>
-            </w:tcBorders>
           </w:tcPr>
           <w:p>
             <w:pPr>
@@ -1497,11 +1227,6 @@
         <w:tc>
           <w:tcPr>
             <w:tcW w:w="3260" w:type="dxa"/>
-            <w:tcBorders>
-              <w:top w:val="none" w:sz="6" w:space="0" w:color="auto"/>
-              <w:left w:val="none" w:sz="6" w:space="0" w:color="auto"/>
-              <w:bottom w:val="none" w:sz="6" w:space="0" w:color="auto"/>
-            </w:tcBorders>
           </w:tcPr>
           <w:p>
             <w:pPr>
@@ -1523,7 +1248,6 @@
               <w:t xml:space="preserve">R3= </w:t>
             </w:r>
             <w:proofErr w:type="spellStart"/>
-            <w:proofErr w:type="gramStart"/>
             <w:r>
               <w:rPr>
                 <w:b/>
@@ -1541,39 +1265,18 @@
                 <w:sz w:val="22"/>
                 <w:szCs w:val="22"/>
               </w:rPr>
-              <w:t>(</w:t>
-            </w:r>
-            <w:proofErr w:type="gramEnd"/>
-            <w:r>
-              <w:rPr>
-                <w:b/>
-                <w:bCs/>
-                <w:sz w:val="22"/>
-                <w:szCs w:val="22"/>
-              </w:rPr>
-              <w:t>8)= 4</w:t>
+              <w:t>(8)= 4</w:t>
             </w:r>
           </w:p>
         </w:tc>
       </w:tr>
       <w:tr>
-        <w:tblPrEx>
-          <w:tblCellMar>
-            <w:top w:w="0" w:type="dxa"/>
-            <w:bottom w:w="0" w:type="dxa"/>
-          </w:tblCellMar>
-        </w:tblPrEx>
         <w:trPr>
           <w:trHeight w:val="100"/>
         </w:trPr>
         <w:tc>
           <w:tcPr>
             <w:tcW w:w="2008" w:type="dxa"/>
-            <w:tcBorders>
-              <w:top w:val="none" w:sz="6" w:space="0" w:color="auto"/>
-              <w:bottom w:val="none" w:sz="6" w:space="0" w:color="auto"/>
-              <w:right w:val="none" w:sz="6" w:space="0" w:color="auto"/>
-            </w:tcBorders>
           </w:tcPr>
           <w:p>
             <w:pPr>
@@ -1588,12 +1291,6 @@
         <w:tc>
           <w:tcPr>
             <w:tcW w:w="1299" w:type="dxa"/>
-            <w:tcBorders>
-              <w:top w:val="none" w:sz="6" w:space="0" w:color="auto"/>
-              <w:left w:val="none" w:sz="6" w:space="0" w:color="auto"/>
-              <w:bottom w:val="none" w:sz="6" w:space="0" w:color="auto"/>
-              <w:right w:val="none" w:sz="6" w:space="0" w:color="auto"/>
-            </w:tcBorders>
           </w:tcPr>
           <w:p>
             <w:pPr>
@@ -1619,12 +1316,6 @@
         <w:tc>
           <w:tcPr>
             <w:tcW w:w="1418" w:type="dxa"/>
-            <w:tcBorders>
-              <w:top w:val="none" w:sz="6" w:space="0" w:color="auto"/>
-              <w:left w:val="none" w:sz="6" w:space="0" w:color="auto"/>
-              <w:bottom w:val="none" w:sz="6" w:space="0" w:color="auto"/>
-              <w:right w:val="none" w:sz="6" w:space="0" w:color="auto"/>
-            </w:tcBorders>
           </w:tcPr>
           <w:p>
             <w:pPr>
@@ -1642,16 +1333,7 @@
                 <w:bCs/>
                 <w:color w:val="000000"/>
               </w:rPr>
-              <w:t>080403</w:t>
-            </w:r>
-            <w:r>
-              <w:rPr>
-                <w:rFonts w:ascii="Calibri" w:hAnsi="Calibri" w:cs="Calibri"/>
-                <w:b/>
-                <w:bCs/>
-                <w:color w:val="000000"/>
-              </w:rPr>
-              <w:t>10</w:t>
+              <w:t>08040310</w:t>
             </w:r>
           </w:p>
           <w:p>
@@ -1669,12 +1351,6 @@
         <w:tc>
           <w:tcPr>
             <w:tcW w:w="2268" w:type="dxa"/>
-            <w:tcBorders>
-              <w:top w:val="none" w:sz="6" w:space="0" w:color="auto"/>
-              <w:left w:val="none" w:sz="6" w:space="0" w:color="auto"/>
-              <w:bottom w:val="none" w:sz="6" w:space="0" w:color="auto"/>
-              <w:right w:val="none" w:sz="6" w:space="0" w:color="auto"/>
-            </w:tcBorders>
           </w:tcPr>
           <w:p>
             <w:pPr>
@@ -1729,11 +1405,6 @@
         <w:tc>
           <w:tcPr>
             <w:tcW w:w="3260" w:type="dxa"/>
-            <w:tcBorders>
-              <w:top w:val="none" w:sz="6" w:space="0" w:color="auto"/>
-              <w:left w:val="none" w:sz="6" w:space="0" w:color="auto"/>
-              <w:bottom w:val="none" w:sz="6" w:space="0" w:color="auto"/>
-            </w:tcBorders>
           </w:tcPr>
           <w:p>
             <w:pPr>
@@ -1755,7 +1426,6 @@
               <w:t xml:space="preserve">R4 = </w:t>
             </w:r>
             <w:proofErr w:type="spellStart"/>
-            <w:proofErr w:type="gramStart"/>
             <w:r>
               <w:rPr>
                 <w:b/>
@@ -1773,39 +1443,18 @@
                 <w:sz w:val="22"/>
                 <w:szCs w:val="22"/>
               </w:rPr>
-              <w:t>( c</w:t>
-            </w:r>
-            <w:proofErr w:type="gramEnd"/>
-            <w:r>
-              <w:rPr>
-                <w:b/>
-                <w:bCs/>
-                <w:sz w:val="22"/>
-                <w:szCs w:val="22"/>
-              </w:rPr>
-              <w:t xml:space="preserve"> )= base V1</w:t>
+              <w:t>( c )= base V1</w:t>
             </w:r>
           </w:p>
         </w:tc>
       </w:tr>
       <w:tr>
-        <w:tblPrEx>
-          <w:tblCellMar>
-            <w:top w:w="0" w:type="dxa"/>
-            <w:bottom w:w="0" w:type="dxa"/>
-          </w:tblCellMar>
-        </w:tblPrEx>
         <w:trPr>
           <w:trHeight w:val="100"/>
         </w:trPr>
         <w:tc>
           <w:tcPr>
             <w:tcW w:w="2008" w:type="dxa"/>
-            <w:tcBorders>
-              <w:top w:val="none" w:sz="6" w:space="0" w:color="auto"/>
-              <w:bottom w:val="none" w:sz="6" w:space="0" w:color="auto"/>
-              <w:right w:val="none" w:sz="6" w:space="0" w:color="auto"/>
-            </w:tcBorders>
           </w:tcPr>
           <w:p>
             <w:pPr>
@@ -1820,12 +1469,6 @@
         <w:tc>
           <w:tcPr>
             <w:tcW w:w="1299" w:type="dxa"/>
-            <w:tcBorders>
-              <w:top w:val="none" w:sz="6" w:space="0" w:color="auto"/>
-              <w:left w:val="none" w:sz="6" w:space="0" w:color="auto"/>
-              <w:bottom w:val="none" w:sz="6" w:space="0" w:color="auto"/>
-              <w:right w:val="none" w:sz="6" w:space="0" w:color="auto"/>
-            </w:tcBorders>
           </w:tcPr>
           <w:p>
             <w:pPr>
@@ -1851,12 +1494,6 @@
         <w:tc>
           <w:tcPr>
             <w:tcW w:w="1418" w:type="dxa"/>
-            <w:tcBorders>
-              <w:top w:val="none" w:sz="6" w:space="0" w:color="auto"/>
-              <w:left w:val="none" w:sz="6" w:space="0" w:color="auto"/>
-              <w:bottom w:val="none" w:sz="6" w:space="0" w:color="auto"/>
-              <w:right w:val="none" w:sz="6" w:space="0" w:color="auto"/>
-            </w:tcBorders>
           </w:tcPr>
           <w:p>
             <w:pPr>
@@ -1874,34 +1511,7 @@
                 <w:bCs/>
                 <w:color w:val="000000"/>
               </w:rPr>
-              <w:t>080</w:t>
-            </w:r>
-            <w:r>
-              <w:rPr>
-                <w:rFonts w:ascii="Calibri" w:hAnsi="Calibri" w:cs="Calibri"/>
-                <w:b/>
-                <w:bCs/>
-                <w:color w:val="000000"/>
-              </w:rPr>
-              <w:t>5</w:t>
-            </w:r>
-            <w:r>
-              <w:rPr>
-                <w:rFonts w:ascii="Calibri" w:hAnsi="Calibri" w:cs="Calibri"/>
-                <w:b/>
-                <w:bCs/>
-                <w:color w:val="000000"/>
-              </w:rPr>
-              <w:t>031</w:t>
-            </w:r>
-            <w:r>
-              <w:rPr>
-                <w:rFonts w:ascii="Calibri" w:hAnsi="Calibri" w:cs="Calibri"/>
-                <w:b/>
-                <w:bCs/>
-                <w:color w:val="000000"/>
-              </w:rPr>
-              <w:t>4</w:t>
+              <w:t>08050314</w:t>
             </w:r>
           </w:p>
           <w:p>
@@ -1919,12 +1529,6 @@
         <w:tc>
           <w:tcPr>
             <w:tcW w:w="2268" w:type="dxa"/>
-            <w:tcBorders>
-              <w:top w:val="none" w:sz="6" w:space="0" w:color="auto"/>
-              <w:left w:val="none" w:sz="6" w:space="0" w:color="auto"/>
-              <w:bottom w:val="none" w:sz="6" w:space="0" w:color="auto"/>
-              <w:right w:val="none" w:sz="6" w:space="0" w:color="auto"/>
-            </w:tcBorders>
           </w:tcPr>
           <w:p>
             <w:pPr>
@@ -1956,7 +1560,6 @@
               </w:rPr>
               <w:t xml:space="preserve"> r5, </w:t>
             </w:r>
-            <w:proofErr w:type="gramStart"/>
             <w:r>
               <w:rPr>
                 <w:b/>
@@ -1973,28 +1576,13 @@
                 <w:sz w:val="22"/>
                 <w:szCs w:val="22"/>
               </w:rPr>
-              <w:t>( r</w:t>
-            </w:r>
-            <w:proofErr w:type="gramEnd"/>
-            <w:r>
-              <w:rPr>
-                <w:b/>
-                <w:bCs/>
-                <w:sz w:val="22"/>
-                <w:szCs w:val="22"/>
-              </w:rPr>
-              <w:t>0 )</w:t>
+              <w:t>( r0 )</w:t>
             </w:r>
           </w:p>
         </w:tc>
         <w:tc>
           <w:tcPr>
             <w:tcW w:w="3260" w:type="dxa"/>
-            <w:tcBorders>
-              <w:top w:val="none" w:sz="6" w:space="0" w:color="auto"/>
-              <w:left w:val="none" w:sz="6" w:space="0" w:color="auto"/>
-              <w:bottom w:val="none" w:sz="6" w:space="0" w:color="auto"/>
-            </w:tcBorders>
           </w:tcPr>
           <w:p>
             <w:pPr>
@@ -2016,7 +1604,6 @@
               <w:t xml:space="preserve">R5= </w:t>
             </w:r>
             <w:proofErr w:type="spellStart"/>
-            <w:proofErr w:type="gramStart"/>
             <w:r>
               <w:rPr>
                 <w:b/>
@@ -2034,39 +1621,18 @@
                 <w:sz w:val="22"/>
                 <w:szCs w:val="22"/>
               </w:rPr>
-              <w:t>(</w:t>
-            </w:r>
-            <w:proofErr w:type="gramEnd"/>
-            <w:r>
-              <w:rPr>
-                <w:b/>
-                <w:bCs/>
-                <w:sz w:val="22"/>
-                <w:szCs w:val="22"/>
-              </w:rPr>
-              <w:t>20) = base v2</w:t>
+              <w:t>(20) = base v2</w:t>
             </w:r>
           </w:p>
         </w:tc>
       </w:tr>
       <w:tr>
-        <w:tblPrEx>
-          <w:tblCellMar>
-            <w:top w:w="0" w:type="dxa"/>
-            <w:bottom w:w="0" w:type="dxa"/>
-          </w:tblCellMar>
-        </w:tblPrEx>
         <w:trPr>
           <w:trHeight w:val="100"/>
         </w:trPr>
         <w:tc>
           <w:tcPr>
             <w:tcW w:w="2008" w:type="dxa"/>
-            <w:tcBorders>
-              <w:top w:val="none" w:sz="6" w:space="0" w:color="auto"/>
-              <w:bottom w:val="none" w:sz="6" w:space="0" w:color="auto"/>
-              <w:right w:val="none" w:sz="6" w:space="0" w:color="auto"/>
-            </w:tcBorders>
           </w:tcPr>
           <w:p>
             <w:pPr>
@@ -2081,12 +1647,6 @@
         <w:tc>
           <w:tcPr>
             <w:tcW w:w="1299" w:type="dxa"/>
-            <w:tcBorders>
-              <w:top w:val="none" w:sz="6" w:space="0" w:color="auto"/>
-              <w:left w:val="none" w:sz="6" w:space="0" w:color="auto"/>
-              <w:bottom w:val="none" w:sz="6" w:space="0" w:color="auto"/>
-              <w:right w:val="none" w:sz="6" w:space="0" w:color="auto"/>
-            </w:tcBorders>
           </w:tcPr>
           <w:p>
             <w:pPr>
@@ -2112,12 +1672,6 @@
         <w:tc>
           <w:tcPr>
             <w:tcW w:w="1418" w:type="dxa"/>
-            <w:tcBorders>
-              <w:top w:val="none" w:sz="6" w:space="0" w:color="auto"/>
-              <w:left w:val="none" w:sz="6" w:space="0" w:color="auto"/>
-              <w:bottom w:val="none" w:sz="6" w:space="0" w:color="auto"/>
-              <w:right w:val="none" w:sz="6" w:space="0" w:color="auto"/>
-            </w:tcBorders>
           </w:tcPr>
           <w:p>
             <w:pPr>
@@ -2135,34 +1689,7 @@
                 <w:bCs/>
                 <w:color w:val="000000"/>
               </w:rPr>
-              <w:t>080</w:t>
-            </w:r>
-            <w:r>
-              <w:rPr>
-                <w:rFonts w:ascii="Calibri" w:hAnsi="Calibri" w:cs="Calibri"/>
-                <w:b/>
-                <w:bCs/>
-                <w:color w:val="000000"/>
-              </w:rPr>
-              <w:t>6</w:t>
-            </w:r>
-            <w:r>
-              <w:rPr>
-                <w:rFonts w:ascii="Calibri" w:hAnsi="Calibri" w:cs="Calibri"/>
-                <w:b/>
-                <w:bCs/>
-                <w:color w:val="000000"/>
-              </w:rPr>
-              <w:t>031</w:t>
-            </w:r>
-            <w:r>
-              <w:rPr>
-                <w:rFonts w:ascii="Calibri" w:hAnsi="Calibri" w:cs="Calibri"/>
-                <w:b/>
-                <w:bCs/>
-                <w:color w:val="000000"/>
-              </w:rPr>
-              <w:t>8</w:t>
+              <w:t>08060318</w:t>
             </w:r>
           </w:p>
           <w:p>
@@ -2180,12 +1707,6 @@
         <w:tc>
           <w:tcPr>
             <w:tcW w:w="2268" w:type="dxa"/>
-            <w:tcBorders>
-              <w:top w:val="none" w:sz="6" w:space="0" w:color="auto"/>
-              <w:left w:val="none" w:sz="6" w:space="0" w:color="auto"/>
-              <w:bottom w:val="none" w:sz="6" w:space="0" w:color="auto"/>
-              <w:right w:val="none" w:sz="6" w:space="0" w:color="auto"/>
-            </w:tcBorders>
           </w:tcPr>
           <w:p>
             <w:pPr>
@@ -2229,11 +1750,6 @@
         <w:tc>
           <w:tcPr>
             <w:tcW w:w="3260" w:type="dxa"/>
-            <w:tcBorders>
-              <w:top w:val="none" w:sz="6" w:space="0" w:color="auto"/>
-              <w:left w:val="none" w:sz="6" w:space="0" w:color="auto"/>
-              <w:bottom w:val="none" w:sz="6" w:space="0" w:color="auto"/>
-            </w:tcBorders>
           </w:tcPr>
           <w:p>
             <w:pPr>
@@ -2278,23 +1794,12 @@
         </w:tc>
       </w:tr>
       <w:tr>
-        <w:tblPrEx>
-          <w:tblCellMar>
-            <w:top w:w="0" w:type="dxa"/>
-            <w:bottom w:w="0" w:type="dxa"/>
-          </w:tblCellMar>
-        </w:tblPrEx>
         <w:trPr>
           <w:trHeight w:val="100"/>
         </w:trPr>
         <w:tc>
           <w:tcPr>
             <w:tcW w:w="2008" w:type="dxa"/>
-            <w:tcBorders>
-              <w:top w:val="none" w:sz="6" w:space="0" w:color="auto"/>
-              <w:bottom w:val="none" w:sz="6" w:space="0" w:color="auto"/>
-              <w:right w:val="none" w:sz="6" w:space="0" w:color="auto"/>
-            </w:tcBorders>
           </w:tcPr>
           <w:p>
             <w:pPr>
@@ -2309,12 +1814,6 @@
         <w:tc>
           <w:tcPr>
             <w:tcW w:w="1299" w:type="dxa"/>
-            <w:tcBorders>
-              <w:top w:val="none" w:sz="6" w:space="0" w:color="auto"/>
-              <w:left w:val="none" w:sz="6" w:space="0" w:color="auto"/>
-              <w:bottom w:val="none" w:sz="6" w:space="0" w:color="auto"/>
-              <w:right w:val="none" w:sz="6" w:space="0" w:color="auto"/>
-            </w:tcBorders>
           </w:tcPr>
           <w:p>
             <w:pPr>
@@ -2340,12 +1839,6 @@
         <w:tc>
           <w:tcPr>
             <w:tcW w:w="1418" w:type="dxa"/>
-            <w:tcBorders>
-              <w:top w:val="none" w:sz="6" w:space="0" w:color="auto"/>
-              <w:left w:val="none" w:sz="6" w:space="0" w:color="auto"/>
-              <w:bottom w:val="none" w:sz="6" w:space="0" w:color="auto"/>
-              <w:right w:val="none" w:sz="6" w:space="0" w:color="auto"/>
-            </w:tcBorders>
           </w:tcPr>
           <w:p>
             <w:pPr>
@@ -2363,56 +1856,23 @@
                 <w:bCs/>
                 <w:color w:val="000000"/>
               </w:rPr>
-              <w:t>080</w:t>
-            </w:r>
-            <w:r>
+              <w:t>0807031c</w:t>
+            </w:r>
+          </w:p>
+          <w:p>
+            <w:pPr>
               <w:rPr>
                 <w:rFonts w:ascii="Calibri" w:hAnsi="Calibri" w:cs="Calibri"/>
                 <w:b/>
                 <w:bCs/>
                 <w:color w:val="000000"/>
               </w:rPr>
-              <w:t>7</w:t>
-            </w:r>
-            <w:r>
-              <w:rPr>
-                <w:rFonts w:ascii="Calibri" w:hAnsi="Calibri" w:cs="Calibri"/>
-                <w:b/>
-                <w:bCs/>
-                <w:color w:val="000000"/>
-              </w:rPr>
-              <w:t>031</w:t>
-            </w:r>
-            <w:r>
-              <w:rPr>
-                <w:rFonts w:ascii="Calibri" w:hAnsi="Calibri" w:cs="Calibri"/>
-                <w:b/>
-                <w:bCs/>
-                <w:color w:val="000000"/>
-              </w:rPr>
-              <w:t>c</w:t>
-            </w:r>
-          </w:p>
-          <w:p>
-            <w:pPr>
-              <w:rPr>
-                <w:rFonts w:ascii="Calibri" w:hAnsi="Calibri" w:cs="Calibri"/>
-                <w:b/>
-                <w:bCs/>
-                <w:color w:val="000000"/>
-              </w:rPr>
             </w:pPr>
           </w:p>
         </w:tc>
         <w:tc>
           <w:tcPr>
             <w:tcW w:w="2268" w:type="dxa"/>
-            <w:tcBorders>
-              <w:top w:val="none" w:sz="6" w:space="0" w:color="auto"/>
-              <w:left w:val="none" w:sz="6" w:space="0" w:color="auto"/>
-              <w:bottom w:val="none" w:sz="6" w:space="0" w:color="auto"/>
-              <w:right w:val="none" w:sz="6" w:space="0" w:color="auto"/>
-            </w:tcBorders>
           </w:tcPr>
           <w:p>
             <w:pPr>
@@ -2467,11 +1927,6 @@
         <w:tc>
           <w:tcPr>
             <w:tcW w:w="3260" w:type="dxa"/>
-            <w:tcBorders>
-              <w:top w:val="none" w:sz="6" w:space="0" w:color="auto"/>
-              <w:left w:val="none" w:sz="6" w:space="0" w:color="auto"/>
-              <w:bottom w:val="none" w:sz="6" w:space="0" w:color="auto"/>
-            </w:tcBorders>
           </w:tcPr>
           <w:p>
             <w:pPr>
@@ -2493,7 +1948,6 @@
               <w:t xml:space="preserve">R7 = </w:t>
             </w:r>
             <w:proofErr w:type="spellStart"/>
-            <w:proofErr w:type="gramStart"/>
             <w:r>
               <w:rPr>
                 <w:b/>
@@ -2511,39 +1965,18 @@
                 <w:sz w:val="22"/>
                 <w:szCs w:val="22"/>
               </w:rPr>
-              <w:t>(</w:t>
-            </w:r>
-            <w:proofErr w:type="gramEnd"/>
-            <w:r>
-              <w:rPr>
-                <w:b/>
-                <w:bCs/>
-                <w:sz w:val="22"/>
-                <w:szCs w:val="22"/>
-              </w:rPr>
-              <w:t>48) = base v4</w:t>
+              <w:t>(48) = base v4</w:t>
             </w:r>
           </w:p>
         </w:tc>
       </w:tr>
       <w:tr>
-        <w:tblPrEx>
-          <w:tblCellMar>
-            <w:top w:w="0" w:type="dxa"/>
-            <w:bottom w:w="0" w:type="dxa"/>
-          </w:tblCellMar>
-        </w:tblPrEx>
         <w:trPr>
           <w:trHeight w:val="100"/>
         </w:trPr>
         <w:tc>
           <w:tcPr>
             <w:tcW w:w="2008" w:type="dxa"/>
-            <w:tcBorders>
-              <w:top w:val="none" w:sz="6" w:space="0" w:color="auto"/>
-              <w:bottom w:val="none" w:sz="6" w:space="0" w:color="auto"/>
-              <w:right w:val="none" w:sz="6" w:space="0" w:color="auto"/>
-            </w:tcBorders>
           </w:tcPr>
           <w:p>
             <w:pPr>
@@ -2558,12 +1991,6 @@
         <w:tc>
           <w:tcPr>
             <w:tcW w:w="1299" w:type="dxa"/>
-            <w:tcBorders>
-              <w:top w:val="none" w:sz="6" w:space="0" w:color="auto"/>
-              <w:left w:val="none" w:sz="6" w:space="0" w:color="auto"/>
-              <w:bottom w:val="none" w:sz="6" w:space="0" w:color="auto"/>
-              <w:right w:val="none" w:sz="6" w:space="0" w:color="auto"/>
-            </w:tcBorders>
           </w:tcPr>
           <w:p>
             <w:pPr>
@@ -2589,12 +2016,6 @@
         <w:tc>
           <w:tcPr>
             <w:tcW w:w="1418" w:type="dxa"/>
-            <w:tcBorders>
-              <w:top w:val="none" w:sz="6" w:space="0" w:color="auto"/>
-              <w:left w:val="none" w:sz="6" w:space="0" w:color="auto"/>
-              <w:bottom w:val="none" w:sz="6" w:space="0" w:color="auto"/>
-              <w:right w:val="none" w:sz="6" w:space="0" w:color="auto"/>
-            </w:tcBorders>
           </w:tcPr>
           <w:p>
             <w:pPr>
@@ -2639,12 +2060,6 @@
         <w:tc>
           <w:tcPr>
             <w:tcW w:w="2268" w:type="dxa"/>
-            <w:tcBorders>
-              <w:top w:val="none" w:sz="6" w:space="0" w:color="auto"/>
-              <w:left w:val="none" w:sz="6" w:space="0" w:color="auto"/>
-              <w:bottom w:val="none" w:sz="6" w:space="0" w:color="auto"/>
-              <w:right w:val="none" w:sz="6" w:space="0" w:color="auto"/>
-            </w:tcBorders>
           </w:tcPr>
           <w:p>
             <w:pPr>
@@ -2674,27 +2089,7 @@
                 <w:sz w:val="22"/>
                 <w:szCs w:val="22"/>
               </w:rPr>
-              <w:t xml:space="preserve"> r</w:t>
-            </w:r>
-            <w:proofErr w:type="gramStart"/>
-            <w:r>
-              <w:rPr>
-                <w:b/>
-                <w:bCs/>
-                <w:sz w:val="22"/>
-                <w:szCs w:val="22"/>
-              </w:rPr>
-              <w:t>8 ,</w:t>
-            </w:r>
-            <w:proofErr w:type="gramEnd"/>
-            <w:r>
-              <w:rPr>
-                <w:b/>
-                <w:bCs/>
-                <w:sz w:val="22"/>
-                <w:szCs w:val="22"/>
-              </w:rPr>
-              <w:t xml:space="preserve"> </w:t>
+              <w:t xml:space="preserve"> r8 , </w:t>
             </w:r>
             <w:r>
               <w:rPr>
@@ -2719,11 +2114,6 @@
         <w:tc>
           <w:tcPr>
             <w:tcW w:w="3260" w:type="dxa"/>
-            <w:tcBorders>
-              <w:top w:val="none" w:sz="6" w:space="0" w:color="auto"/>
-              <w:left w:val="none" w:sz="6" w:space="0" w:color="auto"/>
-              <w:bottom w:val="none" w:sz="6" w:space="0" w:color="auto"/>
-            </w:tcBorders>
           </w:tcPr>
           <w:p>
             <w:pPr>
@@ -2747,7 +2137,6 @@
               <w:t xml:space="preserve">R8 = mem(4c) = </w:t>
             </w:r>
             <w:proofErr w:type="spellStart"/>
-            <w:proofErr w:type="gramStart"/>
             <w:r>
               <w:rPr>
                 <w:b/>
@@ -2767,18 +2156,7 @@
                 <w:szCs w:val="22"/>
                 <w:lang w:val="en-US"/>
               </w:rPr>
-              <w:t>(</w:t>
-            </w:r>
-            <w:proofErr w:type="gramEnd"/>
-            <w:r>
-              <w:rPr>
-                <w:b/>
-                <w:bCs/>
-                <w:sz w:val="22"/>
-                <w:szCs w:val="22"/>
-                <w:lang w:val="en-US"/>
-              </w:rPr>
-              <w:t>ADDR</w:t>
+              <w:t>(ADDR</w:t>
             </w:r>
             <w:r>
               <w:rPr>
@@ -2799,27 +2177,7 @@
                 <w:szCs w:val="22"/>
                 <w:lang w:val="en-US"/>
               </w:rPr>
-              <w:t xml:space="preserve"> X”</w:t>
-            </w:r>
-            <w:r>
-              <w:rPr>
-                <w:b/>
-                <w:bCs/>
-                <w:sz w:val="22"/>
-                <w:szCs w:val="22"/>
-                <w:lang w:val="en-US"/>
-              </w:rPr>
-              <w:t>100000</w:t>
-            </w:r>
-            <w:r>
-              <w:rPr>
-                <w:b/>
-                <w:bCs/>
-                <w:sz w:val="22"/>
-                <w:szCs w:val="22"/>
-                <w:lang w:val="en-US"/>
-              </w:rPr>
-              <w:t>”)</w:t>
+              <w:t xml:space="preserve"> X”100000”)</w:t>
             </w:r>
           </w:p>
           <w:p>
@@ -2865,23 +2223,12 @@
         </w:tc>
       </w:tr>
       <w:tr>
-        <w:tblPrEx>
-          <w:tblCellMar>
-            <w:top w:w="0" w:type="dxa"/>
-            <w:bottom w:w="0" w:type="dxa"/>
-          </w:tblCellMar>
-        </w:tblPrEx>
         <w:trPr>
           <w:trHeight w:val="100"/>
         </w:trPr>
         <w:tc>
           <w:tcPr>
             <w:tcW w:w="2008" w:type="dxa"/>
-            <w:tcBorders>
-              <w:top w:val="none" w:sz="6" w:space="0" w:color="auto"/>
-              <w:bottom w:val="none" w:sz="6" w:space="0" w:color="auto"/>
-              <w:right w:val="none" w:sz="6" w:space="0" w:color="auto"/>
-            </w:tcBorders>
           </w:tcPr>
           <w:p>
             <w:pPr>
@@ -2896,12 +2243,6 @@
         <w:tc>
           <w:tcPr>
             <w:tcW w:w="1299" w:type="dxa"/>
-            <w:tcBorders>
-              <w:top w:val="none" w:sz="6" w:space="0" w:color="auto"/>
-              <w:left w:val="none" w:sz="6" w:space="0" w:color="auto"/>
-              <w:bottom w:val="none" w:sz="6" w:space="0" w:color="auto"/>
-              <w:right w:val="none" w:sz="6" w:space="0" w:color="auto"/>
-            </w:tcBorders>
           </w:tcPr>
           <w:p>
             <w:pPr>
@@ -2927,12 +2268,6 @@
         <w:tc>
           <w:tcPr>
             <w:tcW w:w="1418" w:type="dxa"/>
-            <w:tcBorders>
-              <w:top w:val="none" w:sz="6" w:space="0" w:color="auto"/>
-              <w:left w:val="none" w:sz="6" w:space="0" w:color="auto"/>
-              <w:bottom w:val="none" w:sz="6" w:space="0" w:color="auto"/>
-              <w:right w:val="none" w:sz="6" w:space="0" w:color="auto"/>
-            </w:tcBorders>
           </w:tcPr>
           <w:p>
             <w:pPr>
@@ -2950,7 +2285,7 @@
                 <w:bCs/>
                 <w:color w:val="000000"/>
               </w:rPr>
-              <w:t>080A00</w:t>
+              <w:t>080A006</w:t>
             </w:r>
             <w:r>
               <w:rPr>
@@ -2959,50 +2294,152 @@
                 <w:bCs/>
                 <w:color w:val="000000"/>
               </w:rPr>
+              <w:t>0</w:t>
+            </w:r>
+          </w:p>
+          <w:p>
+            <w:pPr>
+              <w:pStyle w:val="Default"/>
+              <w:rPr>
+                <w:b/>
+                <w:bCs/>
+                <w:sz w:val="22"/>
+                <w:szCs w:val="22"/>
+              </w:rPr>
+            </w:pPr>
+          </w:p>
+        </w:tc>
+        <w:tc>
+          <w:tcPr>
+            <w:tcW w:w="2268" w:type="dxa"/>
+          </w:tcPr>
+          <w:p>
+            <w:pPr>
+              <w:pStyle w:val="Default"/>
+              <w:rPr>
+                <w:b/>
+                <w:bCs/>
+                <w:sz w:val="22"/>
+                <w:szCs w:val="22"/>
+              </w:rPr>
+            </w:pPr>
+            <w:proofErr w:type="spellStart"/>
+            <w:r>
+              <w:rPr>
+                <w:b/>
+                <w:bCs/>
+                <w:sz w:val="22"/>
+                <w:szCs w:val="22"/>
+              </w:rPr>
+              <w:t>L</w:t>
+            </w:r>
+            <w:r>
+              <w:rPr>
+                <w:b/>
+                <w:bCs/>
+                <w:sz w:val="22"/>
+                <w:szCs w:val="22"/>
+              </w:rPr>
+              <w:t>w</w:t>
+            </w:r>
+            <w:proofErr w:type="spellEnd"/>
+            <w:r>
+              <w:rPr>
+                <w:b/>
+                <w:bCs/>
+                <w:sz w:val="22"/>
+                <w:szCs w:val="22"/>
+              </w:rPr>
+              <w:t xml:space="preserve"> r</w:t>
+            </w:r>
+            <w:r>
+              <w:rPr>
+                <w:b/>
+                <w:bCs/>
+                <w:sz w:val="22"/>
+                <w:szCs w:val="22"/>
+              </w:rPr>
+              <w:t>10</w:t>
+            </w:r>
+            <w:r>
+              <w:rPr>
+                <w:b/>
+                <w:bCs/>
+                <w:sz w:val="22"/>
+                <w:szCs w:val="22"/>
+              </w:rPr>
+              <w:t xml:space="preserve">, </w:t>
+            </w:r>
+            <w:r>
+              <w:rPr>
+                <w:b/>
+                <w:bCs/>
+                <w:sz w:val="22"/>
+                <w:szCs w:val="22"/>
+              </w:rPr>
               <w:t>6</w:t>
             </w:r>
             <w:r>
               <w:rPr>
-                <w:rFonts w:ascii="Calibri" w:hAnsi="Calibri" w:cs="Calibri"/>
-                <w:b/>
-                <w:bCs/>
-                <w:color w:val="000000"/>
-              </w:rPr>
-              <w:t>0</w:t>
-            </w:r>
-          </w:p>
-          <w:p>
-            <w:pPr>
-              <w:pStyle w:val="Default"/>
-              <w:rPr>
-                <w:b/>
-                <w:bCs/>
-                <w:sz w:val="22"/>
-                <w:szCs w:val="22"/>
-              </w:rPr>
-            </w:pPr>
-          </w:p>
-        </w:tc>
-        <w:tc>
-          <w:tcPr>
-            <w:tcW w:w="2268" w:type="dxa"/>
-            <w:tcBorders>
-              <w:top w:val="none" w:sz="6" w:space="0" w:color="auto"/>
-              <w:left w:val="none" w:sz="6" w:space="0" w:color="auto"/>
-              <w:bottom w:val="none" w:sz="6" w:space="0" w:color="auto"/>
-              <w:right w:val="none" w:sz="6" w:space="0" w:color="auto"/>
-            </w:tcBorders>
-          </w:tcPr>
-          <w:p>
-            <w:pPr>
-              <w:pStyle w:val="Default"/>
-              <w:rPr>
-                <w:b/>
-                <w:bCs/>
-                <w:sz w:val="22"/>
-                <w:szCs w:val="22"/>
-              </w:rPr>
-            </w:pPr>
+                <w:b/>
+                <w:bCs/>
+                <w:sz w:val="22"/>
+                <w:szCs w:val="22"/>
+              </w:rPr>
+              <w:t>4</w:t>
+            </w:r>
+            <w:r>
+              <w:rPr>
+                <w:b/>
+                <w:bCs/>
+                <w:sz w:val="22"/>
+                <w:szCs w:val="22"/>
+              </w:rPr>
+              <w:t>(r0)</w:t>
+            </w:r>
+          </w:p>
+        </w:tc>
+        <w:tc>
+          <w:tcPr>
+            <w:tcW w:w="3260" w:type="dxa"/>
+          </w:tcPr>
+          <w:p>
+            <w:pPr>
+              <w:pStyle w:val="Default"/>
+              <w:rPr>
+                <w:b/>
+                <w:bCs/>
+                <w:sz w:val="22"/>
+                <w:szCs w:val="22"/>
+              </w:rPr>
+            </w:pPr>
+            <w:r>
+              <w:rPr>
+                <w:b/>
+                <w:bCs/>
+                <w:sz w:val="22"/>
+                <w:szCs w:val="22"/>
+              </w:rPr>
+              <w:t>R</w:t>
+            </w:r>
+            <w:r>
+              <w:rPr>
+                <w:b/>
+                <w:bCs/>
+                <w:sz w:val="22"/>
+                <w:szCs w:val="22"/>
+              </w:rPr>
+              <w:t>10</w:t>
+            </w:r>
+            <w:r>
+              <w:rPr>
+                <w:b/>
+                <w:bCs/>
+                <w:sz w:val="22"/>
+                <w:szCs w:val="22"/>
+              </w:rPr>
+              <w:t xml:space="preserve"> = </w:t>
+            </w:r>
             <w:proofErr w:type="spellStart"/>
             <w:r>
               <w:rPr>
@@ -3011,16 +2448,7 @@
                 <w:sz w:val="22"/>
                 <w:szCs w:val="22"/>
               </w:rPr>
-              <w:t>L</w:t>
-            </w:r>
-            <w:r>
-              <w:rPr>
-                <w:b/>
-                <w:bCs/>
-                <w:sz w:val="22"/>
-                <w:szCs w:val="22"/>
-              </w:rPr>
-              <w:t>w</w:t>
+              <w:t>mem</w:t>
             </w:r>
             <w:proofErr w:type="spellEnd"/>
             <w:r>
@@ -3030,131 +2458,7 @@
                 <w:sz w:val="22"/>
                 <w:szCs w:val="22"/>
               </w:rPr>
-              <w:t xml:space="preserve"> r</w:t>
-            </w:r>
-            <w:r>
-              <w:rPr>
-                <w:b/>
-                <w:bCs/>
-                <w:sz w:val="22"/>
-                <w:szCs w:val="22"/>
-              </w:rPr>
-              <w:t>10</w:t>
-            </w:r>
-            <w:r>
-              <w:rPr>
-                <w:b/>
-                <w:bCs/>
-                <w:sz w:val="22"/>
-                <w:szCs w:val="22"/>
-              </w:rPr>
-              <w:t xml:space="preserve">, </w:t>
-            </w:r>
-            <w:r>
-              <w:rPr>
-                <w:b/>
-                <w:bCs/>
-                <w:sz w:val="22"/>
-                <w:szCs w:val="22"/>
-              </w:rPr>
-              <w:t>6</w:t>
-            </w:r>
-            <w:r>
-              <w:rPr>
-                <w:b/>
-                <w:bCs/>
-                <w:sz w:val="22"/>
-                <w:szCs w:val="22"/>
-              </w:rPr>
-              <w:t>4</w:t>
-            </w:r>
-            <w:r>
-              <w:rPr>
-                <w:b/>
-                <w:bCs/>
-                <w:sz w:val="22"/>
-                <w:szCs w:val="22"/>
-              </w:rPr>
-              <w:t>(r0)</w:t>
-            </w:r>
-          </w:p>
-        </w:tc>
-        <w:tc>
-          <w:tcPr>
-            <w:tcW w:w="3260" w:type="dxa"/>
-            <w:tcBorders>
-              <w:top w:val="none" w:sz="6" w:space="0" w:color="auto"/>
-              <w:left w:val="none" w:sz="6" w:space="0" w:color="auto"/>
-              <w:bottom w:val="none" w:sz="6" w:space="0" w:color="auto"/>
-            </w:tcBorders>
-          </w:tcPr>
-          <w:p>
-            <w:pPr>
-              <w:pStyle w:val="Default"/>
-              <w:rPr>
-                <w:b/>
-                <w:bCs/>
-                <w:sz w:val="22"/>
-                <w:szCs w:val="22"/>
-              </w:rPr>
-            </w:pPr>
-            <w:r>
-              <w:rPr>
-                <w:b/>
-                <w:bCs/>
-                <w:sz w:val="22"/>
-                <w:szCs w:val="22"/>
-              </w:rPr>
-              <w:t>R</w:t>
-            </w:r>
-            <w:r>
-              <w:rPr>
-                <w:b/>
-                <w:bCs/>
-                <w:sz w:val="22"/>
-                <w:szCs w:val="22"/>
-              </w:rPr>
-              <w:t>10</w:t>
-            </w:r>
-            <w:r>
-              <w:rPr>
-                <w:b/>
-                <w:bCs/>
-                <w:sz w:val="22"/>
-                <w:szCs w:val="22"/>
-              </w:rPr>
-              <w:t xml:space="preserve"> = </w:t>
-            </w:r>
-            <w:proofErr w:type="spellStart"/>
-            <w:proofErr w:type="gramStart"/>
-            <w:r>
-              <w:rPr>
-                <w:b/>
-                <w:bCs/>
-                <w:sz w:val="22"/>
-                <w:szCs w:val="22"/>
-              </w:rPr>
-              <w:t>mem</w:t>
-            </w:r>
-            <w:proofErr w:type="spellEnd"/>
-            <w:r>
-              <w:rPr>
-                <w:b/>
-                <w:bCs/>
-                <w:sz w:val="22"/>
-                <w:szCs w:val="22"/>
-              </w:rPr>
-              <w:t>(</w:t>
-            </w:r>
-            <w:proofErr w:type="gramEnd"/>
-            <w:r>
-              <w:rPr>
-                <w:b/>
-                <w:bCs/>
-                <w:sz w:val="22"/>
-                <w:szCs w:val="22"/>
-              </w:rPr>
-              <w:t>50)=</w:t>
+              <w:t>(50)=</w:t>
             </w:r>
             <w:r>
               <w:t xml:space="preserve"> x”</w:t>
@@ -3181,23 +2485,12 @@
         </w:tc>
       </w:tr>
       <w:tr>
-        <w:tblPrEx>
-          <w:tblCellMar>
-            <w:top w:w="0" w:type="dxa"/>
-            <w:bottom w:w="0" w:type="dxa"/>
-          </w:tblCellMar>
-        </w:tblPrEx>
         <w:trPr>
           <w:trHeight w:val="100"/>
         </w:trPr>
         <w:tc>
           <w:tcPr>
             <w:tcW w:w="2008" w:type="dxa"/>
-            <w:tcBorders>
-              <w:top w:val="none" w:sz="6" w:space="0" w:color="auto"/>
-              <w:bottom w:val="none" w:sz="6" w:space="0" w:color="auto"/>
-              <w:right w:val="none" w:sz="6" w:space="0" w:color="auto"/>
-            </w:tcBorders>
           </w:tcPr>
           <w:p>
             <w:pPr>
@@ -3212,12 +2505,6 @@
         <w:tc>
           <w:tcPr>
             <w:tcW w:w="1299" w:type="dxa"/>
-            <w:tcBorders>
-              <w:top w:val="none" w:sz="6" w:space="0" w:color="auto"/>
-              <w:left w:val="none" w:sz="6" w:space="0" w:color="auto"/>
-              <w:bottom w:val="none" w:sz="6" w:space="0" w:color="auto"/>
-              <w:right w:val="none" w:sz="6" w:space="0" w:color="auto"/>
-            </w:tcBorders>
           </w:tcPr>
           <w:p>
             <w:pPr>
@@ -3243,12 +2530,6 @@
         <w:tc>
           <w:tcPr>
             <w:tcW w:w="1418" w:type="dxa"/>
-            <w:tcBorders>
-              <w:top w:val="none" w:sz="6" w:space="0" w:color="auto"/>
-              <w:left w:val="none" w:sz="6" w:space="0" w:color="auto"/>
-              <w:bottom w:val="none" w:sz="6" w:space="0" w:color="auto"/>
-              <w:right w:val="none" w:sz="6" w:space="0" w:color="auto"/>
-            </w:tcBorders>
           </w:tcPr>
           <w:p>
             <w:pPr>
@@ -3302,12 +2583,6 @@
         <w:tc>
           <w:tcPr>
             <w:tcW w:w="2268" w:type="dxa"/>
-            <w:tcBorders>
-              <w:top w:val="none" w:sz="6" w:space="0" w:color="auto"/>
-              <w:left w:val="none" w:sz="6" w:space="0" w:color="auto"/>
-              <w:bottom w:val="none" w:sz="6" w:space="0" w:color="auto"/>
-              <w:right w:val="none" w:sz="6" w:space="0" w:color="auto"/>
-            </w:tcBorders>
           </w:tcPr>
           <w:p>
             <w:pPr>
@@ -3371,11 +2646,6 @@
         <w:tc>
           <w:tcPr>
             <w:tcW w:w="3260" w:type="dxa"/>
-            <w:tcBorders>
-              <w:top w:val="none" w:sz="6" w:space="0" w:color="auto"/>
-              <w:left w:val="none" w:sz="6" w:space="0" w:color="auto"/>
-              <w:bottom w:val="none" w:sz="6" w:space="0" w:color="auto"/>
-            </w:tcBorders>
           </w:tcPr>
           <w:p>
             <w:pPr>
@@ -3397,7 +2667,6 @@
               <w:t xml:space="preserve">R31 = </w:t>
             </w:r>
             <w:proofErr w:type="spellStart"/>
-            <w:proofErr w:type="gramStart"/>
             <w:r>
               <w:rPr>
                 <w:b/>
@@ -3415,39 +2684,18 @@
                 <w:sz w:val="22"/>
                 <w:szCs w:val="22"/>
               </w:rPr>
-              <w:t>(</w:t>
-            </w:r>
-            <w:proofErr w:type="gramEnd"/>
-            <w:r>
-              <w:rPr>
-                <w:b/>
-                <w:bCs/>
-                <w:sz w:val="22"/>
-                <w:szCs w:val="22"/>
-              </w:rPr>
-              <w:t>54)= i</w:t>
+              <w:t>(54)= i</w:t>
             </w:r>
           </w:p>
         </w:tc>
       </w:tr>
       <w:tr>
-        <w:tblPrEx>
-          <w:tblCellMar>
-            <w:top w:w="0" w:type="dxa"/>
-            <w:bottom w:w="0" w:type="dxa"/>
-          </w:tblCellMar>
-        </w:tblPrEx>
         <w:trPr>
           <w:trHeight w:val="100"/>
         </w:trPr>
         <w:tc>
           <w:tcPr>
             <w:tcW w:w="2008" w:type="dxa"/>
-            <w:tcBorders>
-              <w:top w:val="none" w:sz="6" w:space="0" w:color="auto"/>
-              <w:bottom w:val="none" w:sz="6" w:space="0" w:color="auto"/>
-              <w:right w:val="none" w:sz="6" w:space="0" w:color="auto"/>
-            </w:tcBorders>
           </w:tcPr>
           <w:p>
             <w:pPr>
@@ -3469,12 +2717,6 @@
         <w:tc>
           <w:tcPr>
             <w:tcW w:w="1299" w:type="dxa"/>
-            <w:tcBorders>
-              <w:top w:val="none" w:sz="6" w:space="0" w:color="auto"/>
-              <w:left w:val="none" w:sz="6" w:space="0" w:color="auto"/>
-              <w:bottom w:val="none" w:sz="6" w:space="0" w:color="auto"/>
-              <w:right w:val="none" w:sz="6" w:space="0" w:color="auto"/>
-            </w:tcBorders>
           </w:tcPr>
           <w:p>
             <w:pPr>
@@ -3500,12 +2742,6 @@
         <w:tc>
           <w:tcPr>
             <w:tcW w:w="1418" w:type="dxa"/>
-            <w:tcBorders>
-              <w:top w:val="none" w:sz="6" w:space="0" w:color="auto"/>
-              <w:left w:val="none" w:sz="6" w:space="0" w:color="auto"/>
-              <w:bottom w:val="none" w:sz="6" w:space="0" w:color="auto"/>
-              <w:right w:val="none" w:sz="6" w:space="0" w:color="auto"/>
-            </w:tcBorders>
           </w:tcPr>
           <w:p>
             <w:pPr>
@@ -3531,12 +2767,6 @@
         <w:tc>
           <w:tcPr>
             <w:tcW w:w="2268" w:type="dxa"/>
-            <w:tcBorders>
-              <w:top w:val="none" w:sz="6" w:space="0" w:color="auto"/>
-              <w:left w:val="none" w:sz="6" w:space="0" w:color="auto"/>
-              <w:bottom w:val="none" w:sz="6" w:space="0" w:color="auto"/>
-              <w:right w:val="none" w:sz="6" w:space="0" w:color="auto"/>
-            </w:tcBorders>
           </w:tcPr>
           <w:p>
             <w:pPr>
@@ -3573,11 +2803,6 @@
         <w:tc>
           <w:tcPr>
             <w:tcW w:w="3260" w:type="dxa"/>
-            <w:tcBorders>
-              <w:top w:val="none" w:sz="6" w:space="0" w:color="auto"/>
-              <w:left w:val="none" w:sz="6" w:space="0" w:color="auto"/>
-              <w:bottom w:val="none" w:sz="6" w:space="0" w:color="auto"/>
-            </w:tcBorders>
           </w:tcPr>
           <w:p>
             <w:pPr>
@@ -3593,23 +2818,12 @@
         </w:tc>
       </w:tr>
       <w:tr>
-        <w:tblPrEx>
-          <w:tblCellMar>
-            <w:top w:w="0" w:type="dxa"/>
-            <w:bottom w:w="0" w:type="dxa"/>
-          </w:tblCellMar>
-        </w:tblPrEx>
         <w:trPr>
           <w:trHeight w:val="100"/>
         </w:trPr>
         <w:tc>
           <w:tcPr>
             <w:tcW w:w="2008" w:type="dxa"/>
-            <w:tcBorders>
-              <w:top w:val="none" w:sz="6" w:space="0" w:color="auto"/>
-              <w:bottom w:val="none" w:sz="6" w:space="0" w:color="auto"/>
-              <w:right w:val="none" w:sz="6" w:space="0" w:color="auto"/>
-            </w:tcBorders>
           </w:tcPr>
           <w:p>
             <w:pPr>
@@ -3624,12 +2838,6 @@
         <w:tc>
           <w:tcPr>
             <w:tcW w:w="1299" w:type="dxa"/>
-            <w:tcBorders>
-              <w:top w:val="none" w:sz="6" w:space="0" w:color="auto"/>
-              <w:left w:val="none" w:sz="6" w:space="0" w:color="auto"/>
-              <w:bottom w:val="none" w:sz="6" w:space="0" w:color="auto"/>
-              <w:right w:val="none" w:sz="6" w:space="0" w:color="auto"/>
-            </w:tcBorders>
           </w:tcPr>
           <w:p>
             <w:pPr>
@@ -3655,12 +2863,6 @@
         <w:tc>
           <w:tcPr>
             <w:tcW w:w="1418" w:type="dxa"/>
-            <w:tcBorders>
-              <w:top w:val="none" w:sz="6" w:space="0" w:color="auto"/>
-              <w:left w:val="none" w:sz="6" w:space="0" w:color="auto"/>
-              <w:bottom w:val="none" w:sz="6" w:space="0" w:color="auto"/>
-              <w:right w:val="none" w:sz="6" w:space="0" w:color="auto"/>
-            </w:tcBorders>
           </w:tcPr>
           <w:p>
             <w:pPr>
@@ -3696,12 +2898,6 @@
         <w:tc>
           <w:tcPr>
             <w:tcW w:w="2268" w:type="dxa"/>
-            <w:tcBorders>
-              <w:top w:val="none" w:sz="6" w:space="0" w:color="auto"/>
-              <w:left w:val="none" w:sz="6" w:space="0" w:color="auto"/>
-              <w:bottom w:val="none" w:sz="6" w:space="0" w:color="auto"/>
-              <w:right w:val="none" w:sz="6" w:space="0" w:color="auto"/>
-            </w:tcBorders>
           </w:tcPr>
           <w:p>
             <w:pPr>
@@ -3738,11 +2934,6 @@
         <w:tc>
           <w:tcPr>
             <w:tcW w:w="3260" w:type="dxa"/>
-            <w:tcBorders>
-              <w:top w:val="none" w:sz="6" w:space="0" w:color="auto"/>
-              <w:left w:val="none" w:sz="6" w:space="0" w:color="auto"/>
-              <w:bottom w:val="none" w:sz="6" w:space="0" w:color="auto"/>
-            </w:tcBorders>
           </w:tcPr>
           <w:p>
             <w:pPr>
@@ -3767,23 +2958,12 @@
         </w:tc>
       </w:tr>
       <w:tr>
-        <w:tblPrEx>
-          <w:tblCellMar>
-            <w:top w:w="0" w:type="dxa"/>
-            <w:bottom w:w="0" w:type="dxa"/>
-          </w:tblCellMar>
-        </w:tblPrEx>
         <w:trPr>
           <w:trHeight w:val="100"/>
         </w:trPr>
         <w:tc>
           <w:tcPr>
             <w:tcW w:w="2008" w:type="dxa"/>
-            <w:tcBorders>
-              <w:top w:val="none" w:sz="6" w:space="0" w:color="auto"/>
-              <w:bottom w:val="none" w:sz="6" w:space="0" w:color="auto"/>
-              <w:right w:val="none" w:sz="6" w:space="0" w:color="auto"/>
-            </w:tcBorders>
           </w:tcPr>
           <w:p>
             <w:pPr>
@@ -3798,12 +2978,6 @@
         <w:tc>
           <w:tcPr>
             <w:tcW w:w="1299" w:type="dxa"/>
-            <w:tcBorders>
-              <w:top w:val="none" w:sz="6" w:space="0" w:color="auto"/>
-              <w:left w:val="none" w:sz="6" w:space="0" w:color="auto"/>
-              <w:bottom w:val="none" w:sz="6" w:space="0" w:color="auto"/>
-              <w:right w:val="none" w:sz="6" w:space="0" w:color="auto"/>
-            </w:tcBorders>
           </w:tcPr>
           <w:p>
             <w:pPr>
@@ -3829,12 +3003,6 @@
         <w:tc>
           <w:tcPr>
             <w:tcW w:w="1418" w:type="dxa"/>
-            <w:tcBorders>
-              <w:top w:val="none" w:sz="6" w:space="0" w:color="auto"/>
-              <w:left w:val="none" w:sz="6" w:space="0" w:color="auto"/>
-              <w:bottom w:val="none" w:sz="6" w:space="0" w:color="auto"/>
-              <w:right w:val="none" w:sz="6" w:space="0" w:color="auto"/>
-            </w:tcBorders>
           </w:tcPr>
           <w:p>
             <w:pPr>
@@ -3870,12 +3038,6 @@
         <w:tc>
           <w:tcPr>
             <w:tcW w:w="2268" w:type="dxa"/>
-            <w:tcBorders>
-              <w:top w:val="none" w:sz="6" w:space="0" w:color="auto"/>
-              <w:left w:val="none" w:sz="6" w:space="0" w:color="auto"/>
-              <w:bottom w:val="none" w:sz="6" w:space="0" w:color="auto"/>
-              <w:right w:val="none" w:sz="6" w:space="0" w:color="auto"/>
-            </w:tcBorders>
           </w:tcPr>
           <w:p>
             <w:pPr>
@@ -3905,54 +3067,13 @@
                 <w:sz w:val="22"/>
                 <w:szCs w:val="22"/>
               </w:rPr>
-              <w:t xml:space="preserve"> r1</w:t>
-            </w:r>
-            <w:r>
-              <w:rPr>
-                <w:b/>
-                <w:bCs/>
-                <w:sz w:val="22"/>
-                <w:szCs w:val="22"/>
-              </w:rPr>
-              <w:t>2</w:t>
-            </w:r>
-            <w:r>
-              <w:rPr>
-                <w:b/>
-                <w:bCs/>
-                <w:sz w:val="22"/>
-                <w:szCs w:val="22"/>
-              </w:rPr>
-              <w:t>, 0(r</w:t>
-            </w:r>
-            <w:r>
-              <w:rPr>
-                <w:b/>
-                <w:bCs/>
-                <w:sz w:val="22"/>
-                <w:szCs w:val="22"/>
-              </w:rPr>
-              <w:t>5</w:t>
-            </w:r>
-            <w:r>
-              <w:rPr>
-                <w:b/>
-                <w:bCs/>
-                <w:sz w:val="22"/>
-                <w:szCs w:val="22"/>
-              </w:rPr>
-              <w:t>)</w:t>
+              <w:t xml:space="preserve"> r12, 0(r5)</w:t>
             </w:r>
           </w:p>
         </w:tc>
         <w:tc>
           <w:tcPr>
             <w:tcW w:w="3260" w:type="dxa"/>
-            <w:tcBorders>
-              <w:top w:val="none" w:sz="6" w:space="0" w:color="auto"/>
-              <w:left w:val="none" w:sz="6" w:space="0" w:color="auto"/>
-              <w:bottom w:val="none" w:sz="6" w:space="0" w:color="auto"/>
-            </w:tcBorders>
           </w:tcPr>
           <w:p>
             <w:pPr>
@@ -3977,23 +3098,12 @@
         </w:tc>
       </w:tr>
       <w:tr>
-        <w:tblPrEx>
-          <w:tblCellMar>
-            <w:top w:w="0" w:type="dxa"/>
-            <w:bottom w:w="0" w:type="dxa"/>
-          </w:tblCellMar>
-        </w:tblPrEx>
         <w:trPr>
           <w:trHeight w:val="100"/>
         </w:trPr>
         <w:tc>
           <w:tcPr>
             <w:tcW w:w="2008" w:type="dxa"/>
-            <w:tcBorders>
-              <w:top w:val="none" w:sz="6" w:space="0" w:color="auto"/>
-              <w:bottom w:val="none" w:sz="6" w:space="0" w:color="auto"/>
-              <w:right w:val="none" w:sz="6" w:space="0" w:color="auto"/>
-            </w:tcBorders>
           </w:tcPr>
           <w:p>
             <w:pPr>
@@ -4008,12 +3118,6 @@
         <w:tc>
           <w:tcPr>
             <w:tcW w:w="1299" w:type="dxa"/>
-            <w:tcBorders>
-              <w:top w:val="none" w:sz="6" w:space="0" w:color="auto"/>
-              <w:left w:val="none" w:sz="6" w:space="0" w:color="auto"/>
-              <w:bottom w:val="none" w:sz="6" w:space="0" w:color="auto"/>
-              <w:right w:val="none" w:sz="6" w:space="0" w:color="auto"/>
-            </w:tcBorders>
           </w:tcPr>
           <w:p>
             <w:pPr>
@@ -4039,12 +3143,6 @@
         <w:tc>
           <w:tcPr>
             <w:tcW w:w="1418" w:type="dxa"/>
-            <w:tcBorders>
-              <w:top w:val="none" w:sz="6" w:space="0" w:color="auto"/>
-              <w:left w:val="none" w:sz="6" w:space="0" w:color="auto"/>
-              <w:bottom w:val="none" w:sz="6" w:space="0" w:color="auto"/>
-              <w:right w:val="none" w:sz="6" w:space="0" w:color="auto"/>
-            </w:tcBorders>
           </w:tcPr>
           <w:p>
             <w:pPr>
@@ -4080,12 +3178,6 @@
         <w:tc>
           <w:tcPr>
             <w:tcW w:w="2268" w:type="dxa"/>
-            <w:tcBorders>
-              <w:top w:val="none" w:sz="6" w:space="0" w:color="auto"/>
-              <w:left w:val="none" w:sz="6" w:space="0" w:color="auto"/>
-              <w:bottom w:val="none" w:sz="6" w:space="0" w:color="auto"/>
-              <w:right w:val="none" w:sz="6" w:space="0" w:color="auto"/>
-            </w:tcBorders>
           </w:tcPr>
           <w:p>
             <w:pPr>
@@ -4115,38 +3207,13 @@
                 <w:sz w:val="22"/>
                 <w:szCs w:val="22"/>
               </w:rPr>
-              <w:t xml:space="preserve"> r13, r</w:t>
-            </w:r>
-            <w:proofErr w:type="gramStart"/>
-            <w:r>
-              <w:rPr>
-                <w:b/>
-                <w:bCs/>
-                <w:sz w:val="22"/>
-                <w:szCs w:val="22"/>
-              </w:rPr>
-              <w:t>11,r</w:t>
-            </w:r>
-            <w:proofErr w:type="gramEnd"/>
-            <w:r>
-              <w:rPr>
-                <w:b/>
-                <w:bCs/>
-                <w:sz w:val="22"/>
-                <w:szCs w:val="22"/>
-              </w:rPr>
-              <w:t>12</w:t>
+              <w:t xml:space="preserve"> r13, r11,r12</w:t>
             </w:r>
           </w:p>
         </w:tc>
         <w:tc>
           <w:tcPr>
             <w:tcW w:w="3260" w:type="dxa"/>
-            <w:tcBorders>
-              <w:top w:val="none" w:sz="6" w:space="0" w:color="auto"/>
-              <w:left w:val="none" w:sz="6" w:space="0" w:color="auto"/>
-              <w:bottom w:val="none" w:sz="6" w:space="0" w:color="auto"/>
-            </w:tcBorders>
           </w:tcPr>
           <w:p>
             <w:pPr>
@@ -4171,23 +3238,12 @@
         </w:tc>
       </w:tr>
       <w:tr>
-        <w:tblPrEx>
-          <w:tblCellMar>
-            <w:top w:w="0" w:type="dxa"/>
-            <w:bottom w:w="0" w:type="dxa"/>
-          </w:tblCellMar>
-        </w:tblPrEx>
         <w:trPr>
           <w:trHeight w:val="100"/>
         </w:trPr>
         <w:tc>
           <w:tcPr>
             <w:tcW w:w="2008" w:type="dxa"/>
-            <w:tcBorders>
-              <w:top w:val="none" w:sz="6" w:space="0" w:color="auto"/>
-              <w:bottom w:val="none" w:sz="6" w:space="0" w:color="auto"/>
-              <w:right w:val="none" w:sz="6" w:space="0" w:color="auto"/>
-            </w:tcBorders>
           </w:tcPr>
           <w:p>
             <w:pPr>
@@ -4202,12 +3258,6 @@
         <w:tc>
           <w:tcPr>
             <w:tcW w:w="1299" w:type="dxa"/>
-            <w:tcBorders>
-              <w:top w:val="none" w:sz="6" w:space="0" w:color="auto"/>
-              <w:left w:val="none" w:sz="6" w:space="0" w:color="auto"/>
-              <w:bottom w:val="none" w:sz="6" w:space="0" w:color="auto"/>
-              <w:right w:val="none" w:sz="6" w:space="0" w:color="auto"/>
-            </w:tcBorders>
           </w:tcPr>
           <w:p>
             <w:pPr>
@@ -4233,12 +3283,6 @@
         <w:tc>
           <w:tcPr>
             <w:tcW w:w="1418" w:type="dxa"/>
-            <w:tcBorders>
-              <w:top w:val="none" w:sz="6" w:space="0" w:color="auto"/>
-              <w:left w:val="none" w:sz="6" w:space="0" w:color="auto"/>
-              <w:bottom w:val="none" w:sz="6" w:space="0" w:color="auto"/>
-              <w:right w:val="none" w:sz="6" w:space="0" w:color="auto"/>
-            </w:tcBorders>
           </w:tcPr>
           <w:p>
             <w:pPr>
@@ -4274,12 +3318,6 @@
         <w:tc>
           <w:tcPr>
             <w:tcW w:w="2268" w:type="dxa"/>
-            <w:tcBorders>
-              <w:top w:val="none" w:sz="6" w:space="0" w:color="auto"/>
-              <w:left w:val="none" w:sz="6" w:space="0" w:color="auto"/>
-              <w:bottom w:val="none" w:sz="6" w:space="0" w:color="auto"/>
-              <w:right w:val="none" w:sz="6" w:space="0" w:color="auto"/>
-            </w:tcBorders>
           </w:tcPr>
           <w:p>
             <w:pPr>
@@ -4316,11 +3354,6 @@
         <w:tc>
           <w:tcPr>
             <w:tcW w:w="3260" w:type="dxa"/>
-            <w:tcBorders>
-              <w:top w:val="none" w:sz="6" w:space="0" w:color="auto"/>
-              <w:left w:val="none" w:sz="6" w:space="0" w:color="auto"/>
-              <w:bottom w:val="none" w:sz="6" w:space="0" w:color="auto"/>
-            </w:tcBorders>
           </w:tcPr>
           <w:p>
             <w:pPr>
@@ -4345,23 +3378,12 @@
         </w:tc>
       </w:tr>
       <w:tr>
-        <w:tblPrEx>
-          <w:tblCellMar>
-            <w:top w:w="0" w:type="dxa"/>
-            <w:bottom w:w="0" w:type="dxa"/>
-          </w:tblCellMar>
-        </w:tblPrEx>
         <w:trPr>
           <w:trHeight w:val="100"/>
         </w:trPr>
         <w:tc>
           <w:tcPr>
             <w:tcW w:w="2008" w:type="dxa"/>
-            <w:tcBorders>
-              <w:top w:val="none" w:sz="6" w:space="0" w:color="auto"/>
-              <w:bottom w:val="none" w:sz="6" w:space="0" w:color="auto"/>
-              <w:right w:val="none" w:sz="6" w:space="0" w:color="auto"/>
-            </w:tcBorders>
           </w:tcPr>
           <w:p>
             <w:pPr>
@@ -4376,12 +3398,6 @@
         <w:tc>
           <w:tcPr>
             <w:tcW w:w="1299" w:type="dxa"/>
-            <w:tcBorders>
-              <w:top w:val="none" w:sz="6" w:space="0" w:color="auto"/>
-              <w:left w:val="none" w:sz="6" w:space="0" w:color="auto"/>
-              <w:bottom w:val="none" w:sz="6" w:space="0" w:color="auto"/>
-              <w:right w:val="none" w:sz="6" w:space="0" w:color="auto"/>
-            </w:tcBorders>
           </w:tcPr>
           <w:p>
             <w:pPr>
@@ -4407,12 +3423,6 @@
         <w:tc>
           <w:tcPr>
             <w:tcW w:w="1418" w:type="dxa"/>
-            <w:tcBorders>
-              <w:top w:val="none" w:sz="6" w:space="0" w:color="auto"/>
-              <w:left w:val="none" w:sz="6" w:space="0" w:color="auto"/>
-              <w:bottom w:val="none" w:sz="6" w:space="0" w:color="auto"/>
-              <w:right w:val="none" w:sz="6" w:space="0" w:color="auto"/>
-            </w:tcBorders>
           </w:tcPr>
           <w:p>
             <w:pPr>
@@ -4438,12 +3448,6 @@
         <w:tc>
           <w:tcPr>
             <w:tcW w:w="2268" w:type="dxa"/>
-            <w:tcBorders>
-              <w:top w:val="none" w:sz="6" w:space="0" w:color="auto"/>
-              <w:left w:val="none" w:sz="6" w:space="0" w:color="auto"/>
-              <w:bottom w:val="none" w:sz="6" w:space="0" w:color="auto"/>
-              <w:right w:val="none" w:sz="6" w:space="0" w:color="auto"/>
-            </w:tcBorders>
           </w:tcPr>
           <w:p>
             <w:pPr>
@@ -4480,11 +3484,6 @@
         <w:tc>
           <w:tcPr>
             <w:tcW w:w="3260" w:type="dxa"/>
-            <w:tcBorders>
-              <w:top w:val="none" w:sz="6" w:space="0" w:color="auto"/>
-              <w:left w:val="none" w:sz="6" w:space="0" w:color="auto"/>
-              <w:bottom w:val="none" w:sz="6" w:space="0" w:color="auto"/>
-            </w:tcBorders>
           </w:tcPr>
           <w:p>
             <w:pPr>
@@ -4529,23 +3528,12 @@
         </w:tc>
       </w:tr>
       <w:tr>
-        <w:tblPrEx>
-          <w:tblCellMar>
-            <w:top w:w="0" w:type="dxa"/>
-            <w:bottom w:w="0" w:type="dxa"/>
-          </w:tblCellMar>
-        </w:tblPrEx>
         <w:trPr>
           <w:trHeight w:val="100"/>
         </w:trPr>
         <w:tc>
           <w:tcPr>
             <w:tcW w:w="2008" w:type="dxa"/>
-            <w:tcBorders>
-              <w:top w:val="none" w:sz="6" w:space="0" w:color="auto"/>
-              <w:bottom w:val="none" w:sz="6" w:space="0" w:color="auto"/>
-              <w:right w:val="none" w:sz="6" w:space="0" w:color="auto"/>
-            </w:tcBorders>
           </w:tcPr>
           <w:p>
             <w:pPr>
@@ -4560,12 +3548,6 @@
         <w:tc>
           <w:tcPr>
             <w:tcW w:w="1299" w:type="dxa"/>
-            <w:tcBorders>
-              <w:top w:val="none" w:sz="6" w:space="0" w:color="auto"/>
-              <w:left w:val="none" w:sz="6" w:space="0" w:color="auto"/>
-              <w:bottom w:val="none" w:sz="6" w:space="0" w:color="auto"/>
-              <w:right w:val="none" w:sz="6" w:space="0" w:color="auto"/>
-            </w:tcBorders>
           </w:tcPr>
           <w:p>
             <w:pPr>
@@ -4591,12 +3573,6 @@
         <w:tc>
           <w:tcPr>
             <w:tcW w:w="1418" w:type="dxa"/>
-            <w:tcBorders>
-              <w:top w:val="none" w:sz="6" w:space="0" w:color="auto"/>
-              <w:left w:val="none" w:sz="6" w:space="0" w:color="auto"/>
-              <w:bottom w:val="none" w:sz="6" w:space="0" w:color="auto"/>
-              <w:right w:val="none" w:sz="6" w:space="0" w:color="auto"/>
-            </w:tcBorders>
           </w:tcPr>
           <w:p>
             <w:pPr>
@@ -4622,12 +3598,6 @@
         <w:tc>
           <w:tcPr>
             <w:tcW w:w="2268" w:type="dxa"/>
-            <w:tcBorders>
-              <w:top w:val="none" w:sz="6" w:space="0" w:color="auto"/>
-              <w:left w:val="none" w:sz="6" w:space="0" w:color="auto"/>
-              <w:bottom w:val="none" w:sz="6" w:space="0" w:color="auto"/>
-              <w:right w:val="none" w:sz="6" w:space="0" w:color="auto"/>
-            </w:tcBorders>
           </w:tcPr>
           <w:p>
             <w:pPr>
@@ -4664,11 +3634,6 @@
         <w:tc>
           <w:tcPr>
             <w:tcW w:w="3260" w:type="dxa"/>
-            <w:tcBorders>
-              <w:top w:val="none" w:sz="6" w:space="0" w:color="auto"/>
-              <w:left w:val="none" w:sz="6" w:space="0" w:color="auto"/>
-              <w:bottom w:val="none" w:sz="6" w:space="0" w:color="auto"/>
-            </w:tcBorders>
           </w:tcPr>
           <w:p>
             <w:pPr>
@@ -4693,23 +3658,12 @@
         </w:tc>
       </w:tr>
       <w:tr>
-        <w:tblPrEx>
-          <w:tblCellMar>
-            <w:top w:w="0" w:type="dxa"/>
-            <w:bottom w:w="0" w:type="dxa"/>
-          </w:tblCellMar>
-        </w:tblPrEx>
         <w:trPr>
           <w:trHeight w:val="100"/>
         </w:trPr>
         <w:tc>
           <w:tcPr>
             <w:tcW w:w="2008" w:type="dxa"/>
-            <w:tcBorders>
-              <w:top w:val="none" w:sz="6" w:space="0" w:color="auto"/>
-              <w:bottom w:val="none" w:sz="6" w:space="0" w:color="auto"/>
-              <w:right w:val="none" w:sz="6" w:space="0" w:color="auto"/>
-            </w:tcBorders>
           </w:tcPr>
           <w:p>
             <w:pPr>
@@ -4724,12 +3678,6 @@
         <w:tc>
           <w:tcPr>
             <w:tcW w:w="1299" w:type="dxa"/>
-            <w:tcBorders>
-              <w:top w:val="none" w:sz="6" w:space="0" w:color="auto"/>
-              <w:left w:val="none" w:sz="6" w:space="0" w:color="auto"/>
-              <w:bottom w:val="none" w:sz="6" w:space="0" w:color="auto"/>
-              <w:right w:val="none" w:sz="6" w:space="0" w:color="auto"/>
-            </w:tcBorders>
           </w:tcPr>
           <w:p>
             <w:pPr>
@@ -4755,12 +3703,6 @@
         <w:tc>
           <w:tcPr>
             <w:tcW w:w="1418" w:type="dxa"/>
-            <w:tcBorders>
-              <w:top w:val="none" w:sz="6" w:space="0" w:color="auto"/>
-              <w:left w:val="none" w:sz="6" w:space="0" w:color="auto"/>
-              <w:bottom w:val="none" w:sz="6" w:space="0" w:color="auto"/>
-              <w:right w:val="none" w:sz="6" w:space="0" w:color="auto"/>
-            </w:tcBorders>
           </w:tcPr>
           <w:p>
             <w:pPr>
@@ -4796,12 +3738,6 @@
         <w:tc>
           <w:tcPr>
             <w:tcW w:w="2268" w:type="dxa"/>
-            <w:tcBorders>
-              <w:top w:val="none" w:sz="6" w:space="0" w:color="auto"/>
-              <w:left w:val="none" w:sz="6" w:space="0" w:color="auto"/>
-              <w:bottom w:val="none" w:sz="6" w:space="0" w:color="auto"/>
-              <w:right w:val="none" w:sz="6" w:space="0" w:color="auto"/>
-            </w:tcBorders>
           </w:tcPr>
           <w:p>
             <w:pPr>
@@ -4856,11 +3792,6 @@
         <w:tc>
           <w:tcPr>
             <w:tcW w:w="3260" w:type="dxa"/>
-            <w:tcBorders>
-              <w:top w:val="none" w:sz="6" w:space="0" w:color="auto"/>
-              <w:left w:val="none" w:sz="6" w:space="0" w:color="auto"/>
-              <w:bottom w:val="none" w:sz="6" w:space="0" w:color="auto"/>
-            </w:tcBorders>
           </w:tcPr>
           <w:p>
             <w:pPr>
@@ -4885,23 +3816,12 @@
         </w:tc>
       </w:tr>
       <w:tr>
-        <w:tblPrEx>
-          <w:tblCellMar>
-            <w:top w:w="0" w:type="dxa"/>
-            <w:bottom w:w="0" w:type="dxa"/>
-          </w:tblCellMar>
-        </w:tblPrEx>
         <w:trPr>
           <w:trHeight w:val="100"/>
         </w:trPr>
         <w:tc>
           <w:tcPr>
             <w:tcW w:w="2008" w:type="dxa"/>
-            <w:tcBorders>
-              <w:top w:val="none" w:sz="6" w:space="0" w:color="auto"/>
-              <w:bottom w:val="none" w:sz="6" w:space="0" w:color="auto"/>
-              <w:right w:val="none" w:sz="6" w:space="0" w:color="auto"/>
-            </w:tcBorders>
           </w:tcPr>
           <w:p>
             <w:pPr>
@@ -4916,12 +3836,6 @@
         <w:tc>
           <w:tcPr>
             <w:tcW w:w="1299" w:type="dxa"/>
-            <w:tcBorders>
-              <w:top w:val="none" w:sz="6" w:space="0" w:color="auto"/>
-              <w:left w:val="none" w:sz="6" w:space="0" w:color="auto"/>
-              <w:bottom w:val="none" w:sz="6" w:space="0" w:color="auto"/>
-              <w:right w:val="none" w:sz="6" w:space="0" w:color="auto"/>
-            </w:tcBorders>
           </w:tcPr>
           <w:p>
             <w:pPr>
@@ -4947,12 +3861,6 @@
         <w:tc>
           <w:tcPr>
             <w:tcW w:w="1418" w:type="dxa"/>
-            <w:tcBorders>
-              <w:top w:val="none" w:sz="6" w:space="0" w:color="auto"/>
-              <w:left w:val="none" w:sz="6" w:space="0" w:color="auto"/>
-              <w:bottom w:val="none" w:sz="6" w:space="0" w:color="auto"/>
-              <w:right w:val="none" w:sz="6" w:space="0" w:color="auto"/>
-            </w:tcBorders>
           </w:tcPr>
           <w:p>
             <w:pPr>
@@ -4979,12 +3887,6 @@
         <w:tc>
           <w:tcPr>
             <w:tcW w:w="2268" w:type="dxa"/>
-            <w:tcBorders>
-              <w:top w:val="none" w:sz="6" w:space="0" w:color="auto"/>
-              <w:left w:val="none" w:sz="6" w:space="0" w:color="auto"/>
-              <w:bottom w:val="none" w:sz="6" w:space="0" w:color="auto"/>
-              <w:right w:val="none" w:sz="6" w:space="0" w:color="auto"/>
-            </w:tcBorders>
           </w:tcPr>
           <w:p>
             <w:pPr>
@@ -5014,38 +3916,13 @@
                 <w:sz w:val="22"/>
                 <w:szCs w:val="22"/>
               </w:rPr>
-              <w:t xml:space="preserve"> r</w:t>
-            </w:r>
-            <w:proofErr w:type="gramStart"/>
-            <w:r>
-              <w:rPr>
-                <w:b/>
-                <w:bCs/>
-                <w:sz w:val="22"/>
-                <w:szCs w:val="22"/>
-              </w:rPr>
-              <w:t>4,r</w:t>
-            </w:r>
-            <w:proofErr w:type="gramEnd"/>
-            <w:r>
-              <w:rPr>
-                <w:b/>
-                <w:bCs/>
-                <w:sz w:val="22"/>
-                <w:szCs w:val="22"/>
-              </w:rPr>
-              <w:t>4,r3</w:t>
+              <w:t xml:space="preserve"> r4,r4,r3</w:t>
             </w:r>
           </w:p>
         </w:tc>
         <w:tc>
           <w:tcPr>
             <w:tcW w:w="3260" w:type="dxa"/>
-            <w:tcBorders>
-              <w:top w:val="none" w:sz="6" w:space="0" w:color="auto"/>
-              <w:left w:val="none" w:sz="6" w:space="0" w:color="auto"/>
-              <w:bottom w:val="none" w:sz="6" w:space="0" w:color="auto"/>
-            </w:tcBorders>
           </w:tcPr>
           <w:p>
             <w:pPr>
@@ -5070,23 +3947,12 @@
         </w:tc>
       </w:tr>
       <w:tr>
-        <w:tblPrEx>
-          <w:tblCellMar>
-            <w:top w:w="0" w:type="dxa"/>
-            <w:bottom w:w="0" w:type="dxa"/>
-          </w:tblCellMar>
-        </w:tblPrEx>
         <w:trPr>
           <w:trHeight w:val="100"/>
         </w:trPr>
         <w:tc>
           <w:tcPr>
             <w:tcW w:w="2008" w:type="dxa"/>
-            <w:tcBorders>
-              <w:top w:val="none" w:sz="6" w:space="0" w:color="auto"/>
-              <w:bottom w:val="none" w:sz="6" w:space="0" w:color="auto"/>
-              <w:right w:val="none" w:sz="6" w:space="0" w:color="auto"/>
-            </w:tcBorders>
           </w:tcPr>
           <w:p>
             <w:pPr>
@@ -5101,12 +3967,6 @@
         <w:tc>
           <w:tcPr>
             <w:tcW w:w="1299" w:type="dxa"/>
-            <w:tcBorders>
-              <w:top w:val="none" w:sz="6" w:space="0" w:color="auto"/>
-              <w:left w:val="none" w:sz="6" w:space="0" w:color="auto"/>
-              <w:bottom w:val="none" w:sz="6" w:space="0" w:color="auto"/>
-              <w:right w:val="none" w:sz="6" w:space="0" w:color="auto"/>
-            </w:tcBorders>
           </w:tcPr>
           <w:p>
             <w:pPr>
@@ -5132,12 +3992,6 @@
         <w:tc>
           <w:tcPr>
             <w:tcW w:w="1418" w:type="dxa"/>
-            <w:tcBorders>
-              <w:top w:val="none" w:sz="6" w:space="0" w:color="auto"/>
-              <w:left w:val="none" w:sz="6" w:space="0" w:color="auto"/>
-              <w:bottom w:val="none" w:sz="6" w:space="0" w:color="auto"/>
-              <w:right w:val="none" w:sz="6" w:space="0" w:color="auto"/>
-            </w:tcBorders>
           </w:tcPr>
           <w:p>
             <w:pPr>
@@ -5173,12 +4027,6 @@
         <w:tc>
           <w:tcPr>
             <w:tcW w:w="2268" w:type="dxa"/>
-            <w:tcBorders>
-              <w:top w:val="none" w:sz="6" w:space="0" w:color="auto"/>
-              <w:left w:val="none" w:sz="6" w:space="0" w:color="auto"/>
-              <w:bottom w:val="none" w:sz="6" w:space="0" w:color="auto"/>
-              <w:right w:val="none" w:sz="6" w:space="0" w:color="auto"/>
-            </w:tcBorders>
           </w:tcPr>
           <w:p>
             <w:pPr>
@@ -5208,124 +4056,43 @@
                 <w:sz w:val="22"/>
                 <w:szCs w:val="22"/>
               </w:rPr>
-              <w:t xml:space="preserve"> r</w:t>
-            </w:r>
-            <w:proofErr w:type="gramStart"/>
-            <w:r>
-              <w:rPr>
-                <w:b/>
-                <w:bCs/>
-                <w:sz w:val="22"/>
-                <w:szCs w:val="22"/>
-              </w:rPr>
-              <w:t>5</w:t>
-            </w:r>
-            <w:r>
-              <w:rPr>
-                <w:b/>
-                <w:bCs/>
-                <w:sz w:val="22"/>
-                <w:szCs w:val="22"/>
-              </w:rPr>
-              <w:t>,r</w:t>
-            </w:r>
-            <w:proofErr w:type="gramEnd"/>
-            <w:r>
-              <w:rPr>
-                <w:b/>
-                <w:bCs/>
-                <w:sz w:val="22"/>
-                <w:szCs w:val="22"/>
-              </w:rPr>
-              <w:t>5</w:t>
-            </w:r>
-            <w:r>
-              <w:rPr>
-                <w:b/>
-                <w:bCs/>
-                <w:sz w:val="22"/>
-                <w:szCs w:val="22"/>
-              </w:rPr>
-              <w:t>,r</w:t>
-            </w:r>
-            <w:r>
-              <w:rPr>
-                <w:b/>
-                <w:bCs/>
-                <w:sz w:val="22"/>
-                <w:szCs w:val="22"/>
-              </w:rPr>
-              <w:t>3</w:t>
+              <w:t xml:space="preserve"> r5,r5,r3</w:t>
             </w:r>
           </w:p>
         </w:tc>
         <w:tc>
           <w:tcPr>
             <w:tcW w:w="3260" w:type="dxa"/>
-            <w:tcBorders>
-              <w:top w:val="none" w:sz="6" w:space="0" w:color="auto"/>
-              <w:left w:val="none" w:sz="6" w:space="0" w:color="auto"/>
-              <w:bottom w:val="none" w:sz="6" w:space="0" w:color="auto"/>
-            </w:tcBorders>
-          </w:tcPr>
-          <w:p>
-            <w:pPr>
-              <w:pStyle w:val="Default"/>
-              <w:rPr>
-                <w:b/>
-                <w:bCs/>
-                <w:sz w:val="22"/>
-                <w:szCs w:val="22"/>
-              </w:rPr>
-            </w:pPr>
-            <w:r>
-              <w:rPr>
-                <w:b/>
-                <w:bCs/>
-                <w:sz w:val="22"/>
-                <w:szCs w:val="22"/>
-              </w:rPr>
-              <w:t>Base v</w:t>
-            </w:r>
-            <w:r>
-              <w:rPr>
-                <w:b/>
-                <w:bCs/>
-                <w:sz w:val="22"/>
-                <w:szCs w:val="22"/>
-              </w:rPr>
-              <w:t>2</w:t>
-            </w:r>
-            <w:r>
-              <w:rPr>
-                <w:b/>
-                <w:bCs/>
-                <w:sz w:val="22"/>
-                <w:szCs w:val="22"/>
-              </w:rPr>
-              <w:t>+4</w:t>
+          </w:tcPr>
+          <w:p>
+            <w:pPr>
+              <w:pStyle w:val="Default"/>
+              <w:rPr>
+                <w:b/>
+                <w:bCs/>
+                <w:sz w:val="22"/>
+                <w:szCs w:val="22"/>
+              </w:rPr>
+            </w:pPr>
+            <w:r>
+              <w:rPr>
+                <w:b/>
+                <w:bCs/>
+                <w:sz w:val="22"/>
+                <w:szCs w:val="22"/>
+              </w:rPr>
+              <w:t>Base v2+4</w:t>
             </w:r>
           </w:p>
         </w:tc>
       </w:tr>
       <w:tr>
-        <w:tblPrEx>
-          <w:tblCellMar>
-            <w:top w:w="0" w:type="dxa"/>
-            <w:bottom w:w="0" w:type="dxa"/>
-          </w:tblCellMar>
-        </w:tblPrEx>
         <w:trPr>
           <w:trHeight w:val="100"/>
         </w:trPr>
         <w:tc>
           <w:tcPr>
             <w:tcW w:w="2008" w:type="dxa"/>
-            <w:tcBorders>
-              <w:top w:val="none" w:sz="6" w:space="0" w:color="auto"/>
-              <w:bottom w:val="none" w:sz="6" w:space="0" w:color="auto"/>
-              <w:right w:val="none" w:sz="6" w:space="0" w:color="auto"/>
-            </w:tcBorders>
           </w:tcPr>
           <w:p>
             <w:pPr>
@@ -5340,12 +4107,6 @@
         <w:tc>
           <w:tcPr>
             <w:tcW w:w="1299" w:type="dxa"/>
-            <w:tcBorders>
-              <w:top w:val="none" w:sz="6" w:space="0" w:color="auto"/>
-              <w:left w:val="none" w:sz="6" w:space="0" w:color="auto"/>
-              <w:bottom w:val="none" w:sz="6" w:space="0" w:color="auto"/>
-              <w:right w:val="none" w:sz="6" w:space="0" w:color="auto"/>
-            </w:tcBorders>
           </w:tcPr>
           <w:p>
             <w:pPr>
@@ -5371,12 +4132,6 @@
         <w:tc>
           <w:tcPr>
             <w:tcW w:w="1418" w:type="dxa"/>
-            <w:tcBorders>
-              <w:top w:val="none" w:sz="6" w:space="0" w:color="auto"/>
-              <w:left w:val="none" w:sz="6" w:space="0" w:color="auto"/>
-              <w:bottom w:val="none" w:sz="6" w:space="0" w:color="auto"/>
-              <w:right w:val="none" w:sz="6" w:space="0" w:color="auto"/>
-            </w:tcBorders>
           </w:tcPr>
           <w:p>
             <w:pPr>
@@ -5412,12 +4167,6 @@
         <w:tc>
           <w:tcPr>
             <w:tcW w:w="2268" w:type="dxa"/>
-            <w:tcBorders>
-              <w:top w:val="none" w:sz="6" w:space="0" w:color="auto"/>
-              <w:left w:val="none" w:sz="6" w:space="0" w:color="auto"/>
-              <w:bottom w:val="none" w:sz="6" w:space="0" w:color="auto"/>
-              <w:right w:val="none" w:sz="6" w:space="0" w:color="auto"/>
-            </w:tcBorders>
           </w:tcPr>
           <w:p>
             <w:pPr>
@@ -5440,7 +4189,6 @@
               </w:rPr>
               <w:t>Add r</w:t>
             </w:r>
-            <w:proofErr w:type="gramStart"/>
             <w:r>
               <w:rPr>
                 <w:b/>
@@ -5461,7 +4209,6 @@
               </w:rPr>
               <w:t>,r</w:t>
             </w:r>
-            <w:proofErr w:type="gramEnd"/>
             <w:r>
               <w:rPr>
                 <w:b/>
@@ -5497,71 +4244,37 @@
         <w:tc>
           <w:tcPr>
             <w:tcW w:w="3260" w:type="dxa"/>
-            <w:tcBorders>
-              <w:top w:val="none" w:sz="6" w:space="0" w:color="auto"/>
-              <w:left w:val="none" w:sz="6" w:space="0" w:color="auto"/>
-              <w:bottom w:val="none" w:sz="6" w:space="0" w:color="auto"/>
-            </w:tcBorders>
-          </w:tcPr>
-          <w:p>
-            <w:pPr>
-              <w:pStyle w:val="Default"/>
-              <w:rPr>
-                <w:b/>
-                <w:bCs/>
-                <w:sz w:val="22"/>
-                <w:szCs w:val="22"/>
-                <w:lang w:val="en-US"/>
-              </w:rPr>
-            </w:pPr>
-            <w:r>
-              <w:rPr>
-                <w:b/>
-                <w:bCs/>
-                <w:sz w:val="22"/>
-                <w:szCs w:val="22"/>
-              </w:rPr>
-              <w:t>Base v</w:t>
-            </w:r>
-            <w:r>
-              <w:rPr>
-                <w:b/>
-                <w:bCs/>
-                <w:sz w:val="22"/>
-                <w:szCs w:val="22"/>
-              </w:rPr>
-              <w:t>3</w:t>
-            </w:r>
-            <w:r>
-              <w:rPr>
-                <w:b/>
-                <w:bCs/>
-                <w:sz w:val="22"/>
-                <w:szCs w:val="22"/>
-              </w:rPr>
-              <w:t>+4</w:t>
+          </w:tcPr>
+          <w:p>
+            <w:pPr>
+              <w:pStyle w:val="Default"/>
+              <w:rPr>
+                <w:b/>
+                <w:bCs/>
+                <w:sz w:val="22"/>
+                <w:szCs w:val="22"/>
+                <w:lang w:val="en-US"/>
+              </w:rPr>
+            </w:pPr>
+            <w:r>
+              <w:rPr>
+                <w:b/>
+                <w:bCs/>
+                <w:sz w:val="22"/>
+                <w:szCs w:val="22"/>
+              </w:rPr>
+              <w:t>Base v3+4</w:t>
             </w:r>
           </w:p>
         </w:tc>
       </w:tr>
       <w:tr>
-        <w:tblPrEx>
-          <w:tblCellMar>
-            <w:top w:w="0" w:type="dxa"/>
-            <w:bottom w:w="0" w:type="dxa"/>
-          </w:tblCellMar>
-        </w:tblPrEx>
         <w:trPr>
           <w:trHeight w:val="100"/>
         </w:trPr>
         <w:tc>
           <w:tcPr>
             <w:tcW w:w="2008" w:type="dxa"/>
-            <w:tcBorders>
-              <w:top w:val="none" w:sz="6" w:space="0" w:color="auto"/>
-              <w:bottom w:val="none" w:sz="6" w:space="0" w:color="auto"/>
-              <w:right w:val="none" w:sz="6" w:space="0" w:color="auto"/>
-            </w:tcBorders>
           </w:tcPr>
           <w:p>
             <w:pPr>
@@ -5577,12 +4290,6 @@
         <w:tc>
           <w:tcPr>
             <w:tcW w:w="1299" w:type="dxa"/>
-            <w:tcBorders>
-              <w:top w:val="none" w:sz="6" w:space="0" w:color="auto"/>
-              <w:left w:val="none" w:sz="6" w:space="0" w:color="auto"/>
-              <w:bottom w:val="none" w:sz="6" w:space="0" w:color="auto"/>
-              <w:right w:val="none" w:sz="6" w:space="0" w:color="auto"/>
-            </w:tcBorders>
           </w:tcPr>
           <w:p>
             <w:pPr>
@@ -5610,12 +4317,6 @@
         <w:tc>
           <w:tcPr>
             <w:tcW w:w="1418" w:type="dxa"/>
-            <w:tcBorders>
-              <w:top w:val="none" w:sz="6" w:space="0" w:color="auto"/>
-              <w:left w:val="none" w:sz="6" w:space="0" w:color="auto"/>
-              <w:bottom w:val="none" w:sz="6" w:space="0" w:color="auto"/>
-              <w:right w:val="none" w:sz="6" w:space="0" w:color="auto"/>
-            </w:tcBorders>
           </w:tcPr>
           <w:p>
             <w:pPr>
@@ -5652,12 +4353,6 @@
         <w:tc>
           <w:tcPr>
             <w:tcW w:w="2268" w:type="dxa"/>
-            <w:tcBorders>
-              <w:top w:val="none" w:sz="6" w:space="0" w:color="auto"/>
-              <w:left w:val="none" w:sz="6" w:space="0" w:color="auto"/>
-              <w:bottom w:val="none" w:sz="6" w:space="0" w:color="auto"/>
-              <w:right w:val="none" w:sz="6" w:space="0" w:color="auto"/>
-            </w:tcBorders>
           </w:tcPr>
           <w:p>
             <w:pPr>
@@ -5688,125 +4383,44 @@
                 <w:sz w:val="22"/>
                 <w:szCs w:val="22"/>
               </w:rPr>
-              <w:t xml:space="preserve"> r</w:t>
-            </w:r>
-            <w:proofErr w:type="gramStart"/>
-            <w:r>
-              <w:rPr>
-                <w:b/>
-                <w:bCs/>
-                <w:sz w:val="22"/>
-                <w:szCs w:val="22"/>
-              </w:rPr>
-              <w:t>7</w:t>
-            </w:r>
-            <w:r>
-              <w:rPr>
-                <w:b/>
-                <w:bCs/>
-                <w:sz w:val="22"/>
-                <w:szCs w:val="22"/>
-              </w:rPr>
-              <w:t>,r</w:t>
-            </w:r>
-            <w:proofErr w:type="gramEnd"/>
-            <w:r>
-              <w:rPr>
-                <w:b/>
-                <w:bCs/>
-                <w:sz w:val="22"/>
-                <w:szCs w:val="22"/>
-              </w:rPr>
-              <w:t>7</w:t>
-            </w:r>
-            <w:r>
-              <w:rPr>
-                <w:b/>
-                <w:bCs/>
-                <w:sz w:val="22"/>
-                <w:szCs w:val="22"/>
-              </w:rPr>
-              <w:t>,r</w:t>
-            </w:r>
-            <w:r>
-              <w:rPr>
-                <w:b/>
-                <w:bCs/>
-                <w:sz w:val="22"/>
-                <w:szCs w:val="22"/>
-              </w:rPr>
-              <w:t>3</w:t>
+              <w:t xml:space="preserve"> r7,r7,r3</w:t>
             </w:r>
           </w:p>
         </w:tc>
         <w:tc>
           <w:tcPr>
             <w:tcW w:w="3260" w:type="dxa"/>
-            <w:tcBorders>
-              <w:top w:val="none" w:sz="6" w:space="0" w:color="auto"/>
-              <w:left w:val="none" w:sz="6" w:space="0" w:color="auto"/>
-              <w:bottom w:val="none" w:sz="6" w:space="0" w:color="auto"/>
-            </w:tcBorders>
-          </w:tcPr>
-          <w:p>
-            <w:pPr>
-              <w:pStyle w:val="Default"/>
-              <w:rPr>
-                <w:b/>
-                <w:bCs/>
-                <w:sz w:val="22"/>
-                <w:szCs w:val="22"/>
-                <w:lang w:val="en-US"/>
-              </w:rPr>
-            </w:pPr>
-            <w:r>
-              <w:rPr>
-                <w:b/>
-                <w:bCs/>
-                <w:sz w:val="22"/>
-                <w:szCs w:val="22"/>
-              </w:rPr>
-              <w:t>Base v</w:t>
-            </w:r>
-            <w:r>
-              <w:rPr>
-                <w:b/>
-                <w:bCs/>
-                <w:sz w:val="22"/>
-                <w:szCs w:val="22"/>
-              </w:rPr>
-              <w:t>4</w:t>
-            </w:r>
-            <w:r>
-              <w:rPr>
-                <w:b/>
-                <w:bCs/>
-                <w:sz w:val="22"/>
-                <w:szCs w:val="22"/>
-              </w:rPr>
-              <w:t>+4</w:t>
+          </w:tcPr>
+          <w:p>
+            <w:pPr>
+              <w:pStyle w:val="Default"/>
+              <w:rPr>
+                <w:b/>
+                <w:bCs/>
+                <w:sz w:val="22"/>
+                <w:szCs w:val="22"/>
+                <w:lang w:val="en-US"/>
+              </w:rPr>
+            </w:pPr>
+            <w:r>
+              <w:rPr>
+                <w:b/>
+                <w:bCs/>
+                <w:sz w:val="22"/>
+                <w:szCs w:val="22"/>
+              </w:rPr>
+              <w:t>Base v4+4</w:t>
             </w:r>
           </w:p>
         </w:tc>
       </w:tr>
       <w:tr>
-        <w:tblPrEx>
-          <w:tblCellMar>
-            <w:top w:w="0" w:type="dxa"/>
-            <w:bottom w:w="0" w:type="dxa"/>
-          </w:tblCellMar>
-        </w:tblPrEx>
         <w:trPr>
           <w:trHeight w:val="100"/>
         </w:trPr>
         <w:tc>
           <w:tcPr>
             <w:tcW w:w="2008" w:type="dxa"/>
-            <w:tcBorders>
-              <w:top w:val="none" w:sz="6" w:space="0" w:color="auto"/>
-              <w:bottom w:val="none" w:sz="6" w:space="0" w:color="auto"/>
-              <w:right w:val="none" w:sz="6" w:space="0" w:color="auto"/>
-            </w:tcBorders>
           </w:tcPr>
           <w:p>
             <w:pPr>
@@ -5822,12 +4436,6 @@
         <w:tc>
           <w:tcPr>
             <w:tcW w:w="1299" w:type="dxa"/>
-            <w:tcBorders>
-              <w:top w:val="none" w:sz="6" w:space="0" w:color="auto"/>
-              <w:left w:val="none" w:sz="6" w:space="0" w:color="auto"/>
-              <w:bottom w:val="none" w:sz="6" w:space="0" w:color="auto"/>
-              <w:right w:val="none" w:sz="6" w:space="0" w:color="auto"/>
-            </w:tcBorders>
           </w:tcPr>
           <w:p>
             <w:pPr>
@@ -5855,99 +4463,60 @@
         <w:tc>
           <w:tcPr>
             <w:tcW w:w="1418" w:type="dxa"/>
-            <w:tcBorders>
-              <w:top w:val="none" w:sz="6" w:space="0" w:color="auto"/>
-              <w:left w:val="none" w:sz="6" w:space="0" w:color="auto"/>
-              <w:bottom w:val="none" w:sz="6" w:space="0" w:color="auto"/>
-              <w:right w:val="none" w:sz="6" w:space="0" w:color="auto"/>
-            </w:tcBorders>
-          </w:tcPr>
-          <w:p>
-            <w:pPr>
-              <w:pStyle w:val="Default"/>
-              <w:rPr>
-                <w:b/>
-                <w:bCs/>
-                <w:sz w:val="22"/>
-                <w:szCs w:val="22"/>
-                <w:lang w:val="en-US"/>
-              </w:rPr>
-            </w:pPr>
-            <w:r>
-              <w:rPr>
-                <w:b/>
-                <w:bCs/>
-                <w:sz w:val="22"/>
-                <w:szCs w:val="22"/>
-                <w:lang w:val="en-US"/>
-              </w:rPr>
-              <w:t>041FF800</w:t>
+          </w:tcPr>
+          <w:p>
+            <w:pPr>
+              <w:pStyle w:val="Default"/>
+              <w:rPr>
+                <w:b/>
+                <w:bCs/>
+                <w:sz w:val="22"/>
+                <w:szCs w:val="22"/>
+                <w:lang w:val="en-US"/>
+              </w:rPr>
+            </w:pPr>
+            <w:r>
+              <w:rPr>
+                <w:b/>
+                <w:bCs/>
+                <w:sz w:val="22"/>
+                <w:szCs w:val="22"/>
+                <w:lang w:val="en-US"/>
+              </w:rPr>
+              <w:t>043FF800</w:t>
             </w:r>
           </w:p>
         </w:tc>
         <w:tc>
           <w:tcPr>
             <w:tcW w:w="2268" w:type="dxa"/>
-            <w:tcBorders>
-              <w:top w:val="none" w:sz="6" w:space="0" w:color="auto"/>
-              <w:left w:val="none" w:sz="6" w:space="0" w:color="auto"/>
-              <w:bottom w:val="none" w:sz="6" w:space="0" w:color="auto"/>
-              <w:right w:val="none" w:sz="6" w:space="0" w:color="auto"/>
-            </w:tcBorders>
-          </w:tcPr>
-          <w:p>
-            <w:pPr>
-              <w:pStyle w:val="Default"/>
-              <w:rPr>
-                <w:b/>
-                <w:bCs/>
-                <w:sz w:val="22"/>
-                <w:szCs w:val="22"/>
-                <w:lang w:val="en-US"/>
-              </w:rPr>
-            </w:pPr>
-            <w:r>
-              <w:rPr>
-                <w:b/>
-                <w:bCs/>
-                <w:sz w:val="22"/>
-                <w:szCs w:val="22"/>
-                <w:lang w:val="en-US"/>
-              </w:rPr>
-              <w:t>Add r</w:t>
-            </w:r>
-            <w:proofErr w:type="gramStart"/>
-            <w:r>
-              <w:rPr>
-                <w:b/>
-                <w:bCs/>
-                <w:sz w:val="22"/>
-                <w:szCs w:val="22"/>
-                <w:lang w:val="en-US"/>
-              </w:rPr>
-              <w:t>31,r</w:t>
-            </w:r>
-            <w:proofErr w:type="gramEnd"/>
-            <w:r>
-              <w:rPr>
-                <w:b/>
-                <w:bCs/>
-                <w:sz w:val="22"/>
-                <w:szCs w:val="22"/>
-                <w:lang w:val="en-US"/>
-              </w:rPr>
-              <w:t>31,r0</w:t>
+          </w:tcPr>
+          <w:p>
+            <w:pPr>
+              <w:pStyle w:val="Default"/>
+              <w:rPr>
+                <w:b/>
+                <w:bCs/>
+                <w:sz w:val="22"/>
+                <w:szCs w:val="22"/>
+                <w:lang w:val="en-US"/>
+              </w:rPr>
+            </w:pPr>
+            <w:r>
+              <w:rPr>
+                <w:b/>
+                <w:bCs/>
+                <w:sz w:val="22"/>
+                <w:szCs w:val="22"/>
+                <w:lang w:val="en-US"/>
+              </w:rPr>
+              <w:t>Add r31,r31,r0</w:t>
             </w:r>
           </w:p>
         </w:tc>
         <w:tc>
           <w:tcPr>
             <w:tcW w:w="3260" w:type="dxa"/>
-            <w:tcBorders>
-              <w:top w:val="none" w:sz="6" w:space="0" w:color="auto"/>
-              <w:left w:val="none" w:sz="6" w:space="0" w:color="auto"/>
-              <w:bottom w:val="none" w:sz="6" w:space="0" w:color="auto"/>
-            </w:tcBorders>
           </w:tcPr>
           <w:p>
             <w:pPr>
@@ -5986,23 +4555,12 @@
         </w:tc>
       </w:tr>
       <w:tr>
-        <w:tblPrEx>
-          <w:tblCellMar>
-            <w:top w:w="0" w:type="dxa"/>
-            <w:bottom w:w="0" w:type="dxa"/>
-          </w:tblCellMar>
-        </w:tblPrEx>
         <w:trPr>
           <w:trHeight w:val="100"/>
         </w:trPr>
         <w:tc>
           <w:tcPr>
             <w:tcW w:w="2008" w:type="dxa"/>
-            <w:tcBorders>
-              <w:top w:val="none" w:sz="6" w:space="0" w:color="auto"/>
-              <w:bottom w:val="none" w:sz="6" w:space="0" w:color="auto"/>
-              <w:right w:val="none" w:sz="6" w:space="0" w:color="auto"/>
-            </w:tcBorders>
           </w:tcPr>
           <w:p>
             <w:pPr>
@@ -6019,12 +4577,6 @@
         <w:tc>
           <w:tcPr>
             <w:tcW w:w="1299" w:type="dxa"/>
-            <w:tcBorders>
-              <w:top w:val="none" w:sz="6" w:space="0" w:color="auto"/>
-              <w:left w:val="none" w:sz="6" w:space="0" w:color="auto"/>
-              <w:bottom w:val="none" w:sz="6" w:space="0" w:color="auto"/>
-              <w:right w:val="none" w:sz="6" w:space="0" w:color="auto"/>
-            </w:tcBorders>
           </w:tcPr>
           <w:p>
             <w:pPr>
@@ -6052,45 +4604,33 @@
         <w:tc>
           <w:tcPr>
             <w:tcW w:w="1418" w:type="dxa"/>
-            <w:tcBorders>
-              <w:top w:val="none" w:sz="6" w:space="0" w:color="auto"/>
-              <w:left w:val="none" w:sz="6" w:space="0" w:color="auto"/>
-              <w:bottom w:val="none" w:sz="6" w:space="0" w:color="auto"/>
-              <w:right w:val="none" w:sz="6" w:space="0" w:color="auto"/>
-            </w:tcBorders>
-          </w:tcPr>
-          <w:p>
-            <w:pPr>
-              <w:pStyle w:val="Default"/>
-              <w:rPr>
-                <w:b/>
-                <w:bCs/>
-                <w:sz w:val="22"/>
-                <w:szCs w:val="22"/>
-                <w:lang w:val="en-US"/>
-              </w:rPr>
-            </w:pPr>
-            <w:r>
-              <w:rPr>
-                <w:b/>
-                <w:bCs/>
-                <w:sz w:val="22"/>
-                <w:szCs w:val="22"/>
-                <w:lang w:val="en-US"/>
-              </w:rPr>
-              <w:t>1021FFF4</w:t>
+          </w:tcPr>
+          <w:p>
+            <w:pPr>
+              <w:pStyle w:val="Default"/>
+              <w:rPr>
+                <w:b/>
+                <w:bCs/>
+                <w:sz w:val="22"/>
+                <w:szCs w:val="22"/>
+                <w:lang w:val="en-US"/>
+              </w:rPr>
+            </w:pPr>
+            <w:r>
+              <w:rPr>
+                <w:b/>
+                <w:bCs/>
+                <w:sz w:val="22"/>
+                <w:szCs w:val="22"/>
+                <w:lang w:val="en-US"/>
+              </w:rPr>
+              <w:t>1021FFF2</w:t>
             </w:r>
           </w:p>
         </w:tc>
         <w:tc>
           <w:tcPr>
             <w:tcW w:w="2268" w:type="dxa"/>
-            <w:tcBorders>
-              <w:top w:val="none" w:sz="6" w:space="0" w:color="auto"/>
-              <w:left w:val="none" w:sz="6" w:space="0" w:color="auto"/>
-              <w:bottom w:val="none" w:sz="6" w:space="0" w:color="auto"/>
-              <w:right w:val="none" w:sz="6" w:space="0" w:color="auto"/>
-            </w:tcBorders>
           </w:tcPr>
           <w:p>
             <w:pPr>
@@ -6123,40 +4663,13 @@
                 <w:szCs w:val="22"/>
                 <w:lang w:val="en-US"/>
               </w:rPr>
-              <w:t xml:space="preserve"> r</w:t>
-            </w:r>
-            <w:proofErr w:type="gramStart"/>
-            <w:r>
-              <w:rPr>
-                <w:b/>
-                <w:bCs/>
-                <w:sz w:val="22"/>
-                <w:szCs w:val="22"/>
-                <w:lang w:val="en-US"/>
-              </w:rPr>
-              <w:t>1,r</w:t>
-            </w:r>
-            <w:proofErr w:type="gramEnd"/>
-            <w:r>
-              <w:rPr>
-                <w:b/>
-                <w:bCs/>
-                <w:sz w:val="22"/>
-                <w:szCs w:val="22"/>
-                <w:lang w:val="en-US"/>
-              </w:rPr>
-              <w:t>1,bucle</w:t>
+              <w:t xml:space="preserve"> r1,r1,bucle</w:t>
             </w:r>
           </w:p>
         </w:tc>
         <w:tc>
           <w:tcPr>
             <w:tcW w:w="3260" w:type="dxa"/>
-            <w:tcBorders>
-              <w:top w:val="none" w:sz="6" w:space="0" w:color="auto"/>
-              <w:left w:val="none" w:sz="6" w:space="0" w:color="auto"/>
-              <w:bottom w:val="none" w:sz="6" w:space="0" w:color="auto"/>
-            </w:tcBorders>
           </w:tcPr>
           <w:p>
             <w:pPr>
@@ -6173,23 +4686,12 @@
         </w:tc>
       </w:tr>
       <w:tr>
-        <w:tblPrEx>
-          <w:tblCellMar>
-            <w:top w:w="0" w:type="dxa"/>
-            <w:bottom w:w="0" w:type="dxa"/>
-          </w:tblCellMar>
-        </w:tblPrEx>
         <w:trPr>
           <w:trHeight w:val="100"/>
         </w:trPr>
         <w:tc>
           <w:tcPr>
             <w:tcW w:w="2008" w:type="dxa"/>
-            <w:tcBorders>
-              <w:top w:val="none" w:sz="6" w:space="0" w:color="auto"/>
-              <w:bottom w:val="none" w:sz="6" w:space="0" w:color="auto"/>
-              <w:right w:val="none" w:sz="6" w:space="0" w:color="auto"/>
-            </w:tcBorders>
           </w:tcPr>
           <w:p>
             <w:pPr>
@@ -6215,12 +4717,6 @@
         <w:tc>
           <w:tcPr>
             <w:tcW w:w="1299" w:type="dxa"/>
-            <w:tcBorders>
-              <w:top w:val="none" w:sz="6" w:space="0" w:color="auto"/>
-              <w:left w:val="none" w:sz="6" w:space="0" w:color="auto"/>
-              <w:bottom w:val="none" w:sz="6" w:space="0" w:color="auto"/>
-              <w:right w:val="none" w:sz="6" w:space="0" w:color="auto"/>
-            </w:tcBorders>
           </w:tcPr>
           <w:p>
             <w:pPr>
@@ -6248,12 +4744,6 @@
         <w:tc>
           <w:tcPr>
             <w:tcW w:w="1418" w:type="dxa"/>
-            <w:tcBorders>
-              <w:top w:val="none" w:sz="6" w:space="0" w:color="auto"/>
-              <w:left w:val="none" w:sz="6" w:space="0" w:color="auto"/>
-              <w:bottom w:val="none" w:sz="6" w:space="0" w:color="auto"/>
-              <w:right w:val="none" w:sz="6" w:space="0" w:color="auto"/>
-            </w:tcBorders>
           </w:tcPr>
           <w:p>
             <w:pPr>
@@ -6281,12 +4771,6 @@
         <w:tc>
           <w:tcPr>
             <w:tcW w:w="2268" w:type="dxa"/>
-            <w:tcBorders>
-              <w:top w:val="none" w:sz="6" w:space="0" w:color="auto"/>
-              <w:left w:val="none" w:sz="6" w:space="0" w:color="auto"/>
-              <w:bottom w:val="none" w:sz="6" w:space="0" w:color="auto"/>
-              <w:right w:val="none" w:sz="6" w:space="0" w:color="auto"/>
-            </w:tcBorders>
           </w:tcPr>
           <w:p>
             <w:pPr>
@@ -6319,29 +4803,7 @@
                 <w:szCs w:val="22"/>
                 <w:lang w:val="en-US"/>
               </w:rPr>
-              <w:t xml:space="preserve"> r</w:t>
-            </w:r>
-            <w:proofErr w:type="gramStart"/>
-            <w:r>
-              <w:rPr>
-                <w:b/>
-                <w:bCs/>
-                <w:sz w:val="22"/>
-                <w:szCs w:val="22"/>
-                <w:lang w:val="en-US"/>
-              </w:rPr>
-              <w:t>1,r</w:t>
-            </w:r>
-            <w:proofErr w:type="gramEnd"/>
-            <w:r>
-              <w:rPr>
-                <w:b/>
-                <w:bCs/>
-                <w:sz w:val="22"/>
-                <w:szCs w:val="22"/>
-                <w:lang w:val="en-US"/>
-              </w:rPr>
-              <w:t xml:space="preserve">1 </w:t>
+              <w:t xml:space="preserve"> r1,r1 </w:t>
             </w:r>
             <w:proofErr w:type="spellStart"/>
             <w:r>
@@ -6360,11 +4822,6 @@
         <w:tc>
           <w:tcPr>
             <w:tcW w:w="3260" w:type="dxa"/>
-            <w:tcBorders>
-              <w:top w:val="none" w:sz="6" w:space="0" w:color="auto"/>
-              <w:left w:val="none" w:sz="6" w:space="0" w:color="auto"/>
-              <w:bottom w:val="none" w:sz="6" w:space="0" w:color="auto"/>
-            </w:tcBorders>
           </w:tcPr>
           <w:p>
             <w:pPr>
@@ -6381,23 +4838,12 @@
         </w:tc>
       </w:tr>
       <w:tr>
-        <w:tblPrEx>
-          <w:tblCellMar>
-            <w:top w:w="0" w:type="dxa"/>
-            <w:bottom w:w="0" w:type="dxa"/>
-          </w:tblCellMar>
-        </w:tblPrEx>
         <w:trPr>
           <w:trHeight w:val="100"/>
         </w:trPr>
         <w:tc>
           <w:tcPr>
             <w:tcW w:w="2008" w:type="dxa"/>
-            <w:tcBorders>
-              <w:top w:val="none" w:sz="6" w:space="0" w:color="auto"/>
-              <w:bottom w:val="none" w:sz="6" w:space="0" w:color="auto"/>
-              <w:right w:val="none" w:sz="6" w:space="0" w:color="auto"/>
-            </w:tcBorders>
           </w:tcPr>
           <w:p>
             <w:pPr>
@@ -6413,12 +4859,6 @@
         <w:tc>
           <w:tcPr>
             <w:tcW w:w="1299" w:type="dxa"/>
-            <w:tcBorders>
-              <w:top w:val="none" w:sz="6" w:space="0" w:color="auto"/>
-              <w:left w:val="none" w:sz="6" w:space="0" w:color="auto"/>
-              <w:bottom w:val="none" w:sz="6" w:space="0" w:color="auto"/>
-              <w:right w:val="none" w:sz="6" w:space="0" w:color="auto"/>
-            </w:tcBorders>
           </w:tcPr>
           <w:p>
             <w:pPr>
@@ -6436,12 +4876,6 @@
         <w:tc>
           <w:tcPr>
             <w:tcW w:w="1418" w:type="dxa"/>
-            <w:tcBorders>
-              <w:top w:val="none" w:sz="6" w:space="0" w:color="auto"/>
-              <w:left w:val="none" w:sz="6" w:space="0" w:color="auto"/>
-              <w:bottom w:val="none" w:sz="6" w:space="0" w:color="auto"/>
-              <w:right w:val="none" w:sz="6" w:space="0" w:color="auto"/>
-            </w:tcBorders>
           </w:tcPr>
           <w:p>
             <w:pPr>
@@ -6459,12 +4893,6 @@
         <w:tc>
           <w:tcPr>
             <w:tcW w:w="2268" w:type="dxa"/>
-            <w:tcBorders>
-              <w:top w:val="none" w:sz="6" w:space="0" w:color="auto"/>
-              <w:left w:val="none" w:sz="6" w:space="0" w:color="auto"/>
-              <w:bottom w:val="none" w:sz="6" w:space="0" w:color="auto"/>
-              <w:right w:val="none" w:sz="6" w:space="0" w:color="auto"/>
-            </w:tcBorders>
           </w:tcPr>
           <w:p>
             <w:pPr>
@@ -6482,11 +4910,6 @@
         <w:tc>
           <w:tcPr>
             <w:tcW w:w="3260" w:type="dxa"/>
-            <w:tcBorders>
-              <w:top w:val="none" w:sz="6" w:space="0" w:color="auto"/>
-              <w:left w:val="none" w:sz="6" w:space="0" w:color="auto"/>
-              <w:bottom w:val="none" w:sz="6" w:space="0" w:color="auto"/>
-            </w:tcBorders>
           </w:tcPr>
           <w:p>
             <w:pPr>
@@ -6503,23 +4926,12 @@
         </w:tc>
       </w:tr>
       <w:tr>
-        <w:tblPrEx>
-          <w:tblCellMar>
-            <w:top w:w="0" w:type="dxa"/>
-            <w:bottom w:w="0" w:type="dxa"/>
-          </w:tblCellMar>
-        </w:tblPrEx>
         <w:trPr>
           <w:trHeight w:val="100"/>
         </w:trPr>
         <w:tc>
           <w:tcPr>
             <w:tcW w:w="2008" w:type="dxa"/>
-            <w:tcBorders>
-              <w:top w:val="none" w:sz="6" w:space="0" w:color="auto"/>
-              <w:bottom w:val="none" w:sz="6" w:space="0" w:color="auto"/>
-              <w:right w:val="none" w:sz="6" w:space="0" w:color="auto"/>
-            </w:tcBorders>
           </w:tcPr>
           <w:p>
             <w:pPr>
@@ -6535,12 +4947,6 @@
         <w:tc>
           <w:tcPr>
             <w:tcW w:w="1299" w:type="dxa"/>
-            <w:tcBorders>
-              <w:top w:val="none" w:sz="6" w:space="0" w:color="auto"/>
-              <w:left w:val="none" w:sz="6" w:space="0" w:color="auto"/>
-              <w:bottom w:val="none" w:sz="6" w:space="0" w:color="auto"/>
-              <w:right w:val="none" w:sz="6" w:space="0" w:color="auto"/>
-            </w:tcBorders>
           </w:tcPr>
           <w:p>
             <w:pPr>
@@ -6558,12 +4964,6 @@
         <w:tc>
           <w:tcPr>
             <w:tcW w:w="1418" w:type="dxa"/>
-            <w:tcBorders>
-              <w:top w:val="none" w:sz="6" w:space="0" w:color="auto"/>
-              <w:left w:val="none" w:sz="6" w:space="0" w:color="auto"/>
-              <w:bottom w:val="none" w:sz="6" w:space="0" w:color="auto"/>
-              <w:right w:val="none" w:sz="6" w:space="0" w:color="auto"/>
-            </w:tcBorders>
           </w:tcPr>
           <w:p>
             <w:pPr>
@@ -6581,12 +4981,6 @@
         <w:tc>
           <w:tcPr>
             <w:tcW w:w="2268" w:type="dxa"/>
-            <w:tcBorders>
-              <w:top w:val="none" w:sz="6" w:space="0" w:color="auto"/>
-              <w:left w:val="none" w:sz="6" w:space="0" w:color="auto"/>
-              <w:bottom w:val="none" w:sz="6" w:space="0" w:color="auto"/>
-              <w:right w:val="none" w:sz="6" w:space="0" w:color="auto"/>
-            </w:tcBorders>
           </w:tcPr>
           <w:p>
             <w:pPr>
@@ -6604,11 +4998,6 @@
         <w:tc>
           <w:tcPr>
             <w:tcW w:w="3260" w:type="dxa"/>
-            <w:tcBorders>
-              <w:top w:val="none" w:sz="6" w:space="0" w:color="auto"/>
-              <w:left w:val="none" w:sz="6" w:space="0" w:color="auto"/>
-              <w:bottom w:val="none" w:sz="6" w:space="0" w:color="auto"/>
-            </w:tcBorders>
           </w:tcPr>
           <w:p>
             <w:pPr>
@@ -6625,23 +5014,12 @@
         </w:tc>
       </w:tr>
       <w:tr>
-        <w:tblPrEx>
-          <w:tblCellMar>
-            <w:top w:w="0" w:type="dxa"/>
-            <w:bottom w:w="0" w:type="dxa"/>
-          </w:tblCellMar>
-        </w:tblPrEx>
         <w:trPr>
           <w:trHeight w:val="100"/>
         </w:trPr>
         <w:tc>
           <w:tcPr>
             <w:tcW w:w="2008" w:type="dxa"/>
-            <w:tcBorders>
-              <w:top w:val="none" w:sz="6" w:space="0" w:color="auto"/>
-              <w:bottom w:val="none" w:sz="6" w:space="0" w:color="auto"/>
-              <w:right w:val="none" w:sz="6" w:space="0" w:color="auto"/>
-            </w:tcBorders>
           </w:tcPr>
           <w:p>
             <w:pPr>
@@ -6665,12 +5043,6 @@
         <w:tc>
           <w:tcPr>
             <w:tcW w:w="1299" w:type="dxa"/>
-            <w:tcBorders>
-              <w:top w:val="none" w:sz="6" w:space="0" w:color="auto"/>
-              <w:left w:val="none" w:sz="6" w:space="0" w:color="auto"/>
-              <w:bottom w:val="none" w:sz="6" w:space="0" w:color="auto"/>
-              <w:right w:val="none" w:sz="6" w:space="0" w:color="auto"/>
-            </w:tcBorders>
           </w:tcPr>
           <w:p>
             <w:pPr>
@@ -6698,12 +5070,6 @@
         <w:tc>
           <w:tcPr>
             <w:tcW w:w="1418" w:type="dxa"/>
-            <w:tcBorders>
-              <w:top w:val="none" w:sz="6" w:space="0" w:color="auto"/>
-              <w:left w:val="none" w:sz="6" w:space="0" w:color="auto"/>
-              <w:bottom w:val="none" w:sz="6" w:space="0" w:color="auto"/>
-              <w:right w:val="none" w:sz="6" w:space="0" w:color="auto"/>
-            </w:tcBorders>
           </w:tcPr>
           <w:p>
             <w:pPr>
@@ -6737,12 +5103,6 @@
         <w:tc>
           <w:tcPr>
             <w:tcW w:w="2268" w:type="dxa"/>
-            <w:tcBorders>
-              <w:top w:val="none" w:sz="6" w:space="0" w:color="auto"/>
-              <w:left w:val="none" w:sz="6" w:space="0" w:color="auto"/>
-              <w:bottom w:val="none" w:sz="6" w:space="0" w:color="auto"/>
-              <w:right w:val="none" w:sz="6" w:space="0" w:color="auto"/>
-            </w:tcBorders>
           </w:tcPr>
           <w:p>
             <w:pPr>
@@ -6770,11 +5130,6 @@
         <w:tc>
           <w:tcPr>
             <w:tcW w:w="3260" w:type="dxa"/>
-            <w:tcBorders>
-              <w:top w:val="none" w:sz="6" w:space="0" w:color="auto"/>
-              <w:left w:val="none" w:sz="6" w:space="0" w:color="auto"/>
-              <w:bottom w:val="none" w:sz="6" w:space="0" w:color="auto"/>
-            </w:tcBorders>
           </w:tcPr>
           <w:p>
             <w:pPr>
@@ -6791,23 +5146,12 @@
         </w:tc>
       </w:tr>
       <w:tr>
-        <w:tblPrEx>
-          <w:tblCellMar>
-            <w:top w:w="0" w:type="dxa"/>
-            <w:bottom w:w="0" w:type="dxa"/>
-          </w:tblCellMar>
-        </w:tblPrEx>
         <w:trPr>
           <w:trHeight w:val="100"/>
         </w:trPr>
         <w:tc>
           <w:tcPr>
             <w:tcW w:w="2008" w:type="dxa"/>
-            <w:tcBorders>
-              <w:top w:val="none" w:sz="6" w:space="0" w:color="auto"/>
-              <w:bottom w:val="none" w:sz="6" w:space="0" w:color="auto"/>
-              <w:right w:val="none" w:sz="6" w:space="0" w:color="auto"/>
-            </w:tcBorders>
           </w:tcPr>
           <w:p>
             <w:pPr>
@@ -6823,12 +5167,6 @@
         <w:tc>
           <w:tcPr>
             <w:tcW w:w="1299" w:type="dxa"/>
-            <w:tcBorders>
-              <w:top w:val="none" w:sz="6" w:space="0" w:color="auto"/>
-              <w:left w:val="none" w:sz="6" w:space="0" w:color="auto"/>
-              <w:bottom w:val="none" w:sz="6" w:space="0" w:color="auto"/>
-              <w:right w:val="none" w:sz="6" w:space="0" w:color="auto"/>
-            </w:tcBorders>
           </w:tcPr>
           <w:p>
             <w:pPr>
@@ -6846,12 +5184,6 @@
         <w:tc>
           <w:tcPr>
             <w:tcW w:w="1418" w:type="dxa"/>
-            <w:tcBorders>
-              <w:top w:val="none" w:sz="6" w:space="0" w:color="auto"/>
-              <w:left w:val="none" w:sz="6" w:space="0" w:color="auto"/>
-              <w:bottom w:val="none" w:sz="6" w:space="0" w:color="auto"/>
-              <w:right w:val="none" w:sz="6" w:space="0" w:color="auto"/>
-            </w:tcBorders>
           </w:tcPr>
           <w:p>
             <w:pPr>
@@ -6869,12 +5201,6 @@
         <w:tc>
           <w:tcPr>
             <w:tcW w:w="2268" w:type="dxa"/>
-            <w:tcBorders>
-              <w:top w:val="none" w:sz="6" w:space="0" w:color="auto"/>
-              <w:left w:val="none" w:sz="6" w:space="0" w:color="auto"/>
-              <w:bottom w:val="none" w:sz="6" w:space="0" w:color="auto"/>
-              <w:right w:val="none" w:sz="6" w:space="0" w:color="auto"/>
-            </w:tcBorders>
           </w:tcPr>
           <w:p>
             <w:pPr>
@@ -6892,11 +5218,6 @@
         <w:tc>
           <w:tcPr>
             <w:tcW w:w="3260" w:type="dxa"/>
-            <w:tcBorders>
-              <w:top w:val="none" w:sz="6" w:space="0" w:color="auto"/>
-              <w:left w:val="none" w:sz="6" w:space="0" w:color="auto"/>
-              <w:bottom w:val="none" w:sz="6" w:space="0" w:color="auto"/>
-            </w:tcBorders>
           </w:tcPr>
           <w:p>
             <w:pPr>
@@ -6913,23 +5234,12 @@
         </w:tc>
       </w:tr>
       <w:tr>
-        <w:tblPrEx>
-          <w:tblCellMar>
-            <w:top w:w="0" w:type="dxa"/>
-            <w:bottom w:w="0" w:type="dxa"/>
-          </w:tblCellMar>
-        </w:tblPrEx>
         <w:trPr>
           <w:trHeight w:val="100"/>
         </w:trPr>
         <w:tc>
           <w:tcPr>
             <w:tcW w:w="2008" w:type="dxa"/>
-            <w:tcBorders>
-              <w:top w:val="none" w:sz="6" w:space="0" w:color="auto"/>
-              <w:bottom w:val="none" w:sz="6" w:space="0" w:color="auto"/>
-              <w:right w:val="none" w:sz="6" w:space="0" w:color="auto"/>
-            </w:tcBorders>
           </w:tcPr>
           <w:p>
             <w:pPr>
@@ -6955,12 +5265,6 @@
         <w:tc>
           <w:tcPr>
             <w:tcW w:w="1299" w:type="dxa"/>
-            <w:tcBorders>
-              <w:top w:val="none" w:sz="6" w:space="0" w:color="auto"/>
-              <w:left w:val="none" w:sz="6" w:space="0" w:color="auto"/>
-              <w:bottom w:val="none" w:sz="6" w:space="0" w:color="auto"/>
-              <w:right w:val="none" w:sz="6" w:space="0" w:color="auto"/>
-            </w:tcBorders>
           </w:tcPr>
           <w:p>
             <w:pPr>
@@ -6988,12 +5292,6 @@
         <w:tc>
           <w:tcPr>
             <w:tcW w:w="1418" w:type="dxa"/>
-            <w:tcBorders>
-              <w:top w:val="none" w:sz="6" w:space="0" w:color="auto"/>
-              <w:left w:val="none" w:sz="6" w:space="0" w:color="auto"/>
-              <w:bottom w:val="none" w:sz="6" w:space="0" w:color="auto"/>
-              <w:right w:val="none" w:sz="6" w:space="0" w:color="auto"/>
-            </w:tcBorders>
           </w:tcPr>
           <w:p>
             <w:pPr>
@@ -7030,12 +5328,6 @@
         <w:tc>
           <w:tcPr>
             <w:tcW w:w="2268" w:type="dxa"/>
-            <w:tcBorders>
-              <w:top w:val="none" w:sz="6" w:space="0" w:color="auto"/>
-              <w:left w:val="none" w:sz="6" w:space="0" w:color="auto"/>
-              <w:bottom w:val="none" w:sz="6" w:space="0" w:color="auto"/>
-              <w:right w:val="none" w:sz="6" w:space="0" w:color="auto"/>
-            </w:tcBorders>
           </w:tcPr>
           <w:p>
             <w:pPr>
@@ -7073,11 +5365,6 @@
         <w:tc>
           <w:tcPr>
             <w:tcW w:w="3260" w:type="dxa"/>
-            <w:tcBorders>
-              <w:top w:val="none" w:sz="6" w:space="0" w:color="auto"/>
-              <w:left w:val="none" w:sz="6" w:space="0" w:color="auto"/>
-              <w:bottom w:val="none" w:sz="6" w:space="0" w:color="auto"/>
-            </w:tcBorders>
           </w:tcPr>
           <w:p>
             <w:pPr>
@@ -7103,23 +5390,12 @@
         </w:tc>
       </w:tr>
       <w:tr>
-        <w:tblPrEx>
-          <w:tblCellMar>
-            <w:top w:w="0" w:type="dxa"/>
-            <w:bottom w:w="0" w:type="dxa"/>
-          </w:tblCellMar>
-        </w:tblPrEx>
         <w:trPr>
           <w:trHeight w:val="100"/>
         </w:trPr>
         <w:tc>
           <w:tcPr>
             <w:tcW w:w="2008" w:type="dxa"/>
-            <w:tcBorders>
-              <w:top w:val="none" w:sz="6" w:space="0" w:color="auto"/>
-              <w:bottom w:val="none" w:sz="6" w:space="0" w:color="auto"/>
-              <w:right w:val="none" w:sz="6" w:space="0" w:color="auto"/>
-            </w:tcBorders>
           </w:tcPr>
           <w:p>
             <w:pPr>
@@ -7135,12 +5411,6 @@
         <w:tc>
           <w:tcPr>
             <w:tcW w:w="1299" w:type="dxa"/>
-            <w:tcBorders>
-              <w:top w:val="none" w:sz="6" w:space="0" w:color="auto"/>
-              <w:left w:val="none" w:sz="6" w:space="0" w:color="auto"/>
-              <w:bottom w:val="none" w:sz="6" w:space="0" w:color="auto"/>
-              <w:right w:val="none" w:sz="6" w:space="0" w:color="auto"/>
-            </w:tcBorders>
           </w:tcPr>
           <w:p>
             <w:pPr>
@@ -7158,12 +5428,6 @@
         <w:tc>
           <w:tcPr>
             <w:tcW w:w="1418" w:type="dxa"/>
-            <w:tcBorders>
-              <w:top w:val="none" w:sz="6" w:space="0" w:color="auto"/>
-              <w:left w:val="none" w:sz="6" w:space="0" w:color="auto"/>
-              <w:bottom w:val="none" w:sz="6" w:space="0" w:color="auto"/>
-              <w:right w:val="none" w:sz="6" w:space="0" w:color="auto"/>
-            </w:tcBorders>
           </w:tcPr>
           <w:p>
             <w:pPr>
@@ -7191,12 +5455,6 @@
         <w:tc>
           <w:tcPr>
             <w:tcW w:w="2268" w:type="dxa"/>
-            <w:tcBorders>
-              <w:top w:val="none" w:sz="6" w:space="0" w:color="auto"/>
-              <w:left w:val="none" w:sz="6" w:space="0" w:color="auto"/>
-              <w:bottom w:val="none" w:sz="6" w:space="0" w:color="auto"/>
-              <w:right w:val="none" w:sz="6" w:space="0" w:color="auto"/>
-            </w:tcBorders>
           </w:tcPr>
           <w:p>
             <w:pPr>
@@ -7223,11 +5481,6 @@
         <w:tc>
           <w:tcPr>
             <w:tcW w:w="3260" w:type="dxa"/>
-            <w:tcBorders>
-              <w:top w:val="none" w:sz="6" w:space="0" w:color="auto"/>
-              <w:left w:val="none" w:sz="6" w:space="0" w:color="auto"/>
-              <w:bottom w:val="none" w:sz="6" w:space="0" w:color="auto"/>
-            </w:tcBorders>
           </w:tcPr>
           <w:p>
             <w:pPr>
@@ -7253,23 +5506,12 @@
         </w:tc>
       </w:tr>
       <w:tr>
-        <w:tblPrEx>
-          <w:tblCellMar>
-            <w:top w:w="0" w:type="dxa"/>
-            <w:bottom w:w="0" w:type="dxa"/>
-          </w:tblCellMar>
-        </w:tblPrEx>
         <w:trPr>
           <w:trHeight w:val="100"/>
         </w:trPr>
         <w:tc>
           <w:tcPr>
             <w:tcW w:w="2008" w:type="dxa"/>
-            <w:tcBorders>
-              <w:top w:val="none" w:sz="6" w:space="0" w:color="auto"/>
-              <w:bottom w:val="none" w:sz="6" w:space="0" w:color="auto"/>
-              <w:right w:val="none" w:sz="6" w:space="0" w:color="auto"/>
-            </w:tcBorders>
           </w:tcPr>
           <w:p>
             <w:pPr>
@@ -7285,12 +5527,6 @@
         <w:tc>
           <w:tcPr>
             <w:tcW w:w="1299" w:type="dxa"/>
-            <w:tcBorders>
-              <w:top w:val="none" w:sz="6" w:space="0" w:color="auto"/>
-              <w:left w:val="none" w:sz="6" w:space="0" w:color="auto"/>
-              <w:bottom w:val="none" w:sz="6" w:space="0" w:color="auto"/>
-              <w:right w:val="none" w:sz="6" w:space="0" w:color="auto"/>
-            </w:tcBorders>
           </w:tcPr>
           <w:p>
             <w:pPr>
@@ -7308,12 +5544,6 @@
         <w:tc>
           <w:tcPr>
             <w:tcW w:w="1418" w:type="dxa"/>
-            <w:tcBorders>
-              <w:top w:val="none" w:sz="6" w:space="0" w:color="auto"/>
-              <w:left w:val="none" w:sz="6" w:space="0" w:color="auto"/>
-              <w:bottom w:val="none" w:sz="6" w:space="0" w:color="auto"/>
-              <w:right w:val="none" w:sz="6" w:space="0" w:color="auto"/>
-            </w:tcBorders>
           </w:tcPr>
           <w:p>
             <w:pPr>
@@ -7347,12 +5577,6 @@
         <w:tc>
           <w:tcPr>
             <w:tcW w:w="2268" w:type="dxa"/>
-            <w:tcBorders>
-              <w:top w:val="none" w:sz="6" w:space="0" w:color="auto"/>
-              <w:left w:val="none" w:sz="6" w:space="0" w:color="auto"/>
-              <w:bottom w:val="none" w:sz="6" w:space="0" w:color="auto"/>
-              <w:right w:val="none" w:sz="6" w:space="0" w:color="auto"/>
-            </w:tcBorders>
           </w:tcPr>
           <w:p>
             <w:pPr>
@@ -7380,11 +5604,6 @@
         <w:tc>
           <w:tcPr>
             <w:tcW w:w="3260" w:type="dxa"/>
-            <w:tcBorders>
-              <w:top w:val="none" w:sz="6" w:space="0" w:color="auto"/>
-              <w:left w:val="none" w:sz="6" w:space="0" w:color="auto"/>
-              <w:bottom w:val="none" w:sz="6" w:space="0" w:color="auto"/>
-            </w:tcBorders>
           </w:tcPr>
           <w:p>
             <w:pPr>
@@ -7401,23 +5620,12 @@
         </w:tc>
       </w:tr>
       <w:tr>
-        <w:tblPrEx>
-          <w:tblCellMar>
-            <w:top w:w="0" w:type="dxa"/>
-            <w:bottom w:w="0" w:type="dxa"/>
-          </w:tblCellMar>
-        </w:tblPrEx>
         <w:trPr>
           <w:trHeight w:val="100"/>
         </w:trPr>
         <w:tc>
           <w:tcPr>
             <w:tcW w:w="2008" w:type="dxa"/>
-            <w:tcBorders>
-              <w:top w:val="none" w:sz="6" w:space="0" w:color="auto"/>
-              <w:bottom w:val="none" w:sz="6" w:space="0" w:color="auto"/>
-              <w:right w:val="none" w:sz="6" w:space="0" w:color="auto"/>
-            </w:tcBorders>
           </w:tcPr>
           <w:p>
             <w:pPr>
@@ -7433,12 +5641,6 @@
         <w:tc>
           <w:tcPr>
             <w:tcW w:w="1299" w:type="dxa"/>
-            <w:tcBorders>
-              <w:top w:val="none" w:sz="6" w:space="0" w:color="auto"/>
-              <w:left w:val="none" w:sz="6" w:space="0" w:color="auto"/>
-              <w:bottom w:val="none" w:sz="6" w:space="0" w:color="auto"/>
-              <w:right w:val="none" w:sz="6" w:space="0" w:color="auto"/>
-            </w:tcBorders>
           </w:tcPr>
           <w:p>
             <w:pPr>
@@ -7456,12 +5658,6 @@
         <w:tc>
           <w:tcPr>
             <w:tcW w:w="1418" w:type="dxa"/>
-            <w:tcBorders>
-              <w:top w:val="none" w:sz="6" w:space="0" w:color="auto"/>
-              <w:left w:val="none" w:sz="6" w:space="0" w:color="auto"/>
-              <w:bottom w:val="none" w:sz="6" w:space="0" w:color="auto"/>
-              <w:right w:val="none" w:sz="6" w:space="0" w:color="auto"/>
-            </w:tcBorders>
           </w:tcPr>
           <w:p>
             <w:pPr>
@@ -7479,12 +5675,6 @@
         <w:tc>
           <w:tcPr>
             <w:tcW w:w="2268" w:type="dxa"/>
-            <w:tcBorders>
-              <w:top w:val="none" w:sz="6" w:space="0" w:color="auto"/>
-              <w:left w:val="none" w:sz="6" w:space="0" w:color="auto"/>
-              <w:bottom w:val="none" w:sz="6" w:space="0" w:color="auto"/>
-              <w:right w:val="none" w:sz="6" w:space="0" w:color="auto"/>
-            </w:tcBorders>
           </w:tcPr>
           <w:p>
             <w:pPr>
@@ -7502,11 +5692,6 @@
         <w:tc>
           <w:tcPr>
             <w:tcW w:w="3260" w:type="dxa"/>
-            <w:tcBorders>
-              <w:top w:val="none" w:sz="6" w:space="0" w:color="auto"/>
-              <w:left w:val="none" w:sz="6" w:space="0" w:color="auto"/>
-              <w:bottom w:val="none" w:sz="6" w:space="0" w:color="auto"/>
-            </w:tcBorders>
           </w:tcPr>
           <w:p>
             <w:pPr>
@@ -8288,4 +6473,16 @@
     </a:ext>
   </a:extLst>
 </a:theme>
+</file>
+
+<file path=customXml/item1.xml><?xml version="1.0" encoding="utf-8"?>
+<b:Sources xmlns:b="http://schemas.openxmlformats.org/officeDocument/2006/bibliography" xmlns="http://schemas.openxmlformats.org/officeDocument/2006/bibliography" SelectedStyle="\APASixthEditionOfficeOnline.xsl" StyleName="APA" Version="6"/>
+</file>
+
+<file path=customXml/itemProps1.xml><?xml version="1.0" encoding="utf-8"?>
+<ds:datastoreItem xmlns:ds="http://schemas.openxmlformats.org/officeDocument/2006/customXml" ds:itemID="{416C4C27-2138-4AE5-85BA-BBEE18708B74}">
+  <ds:schemaRefs>
+    <ds:schemaRef ds:uri="http://schemas.openxmlformats.org/officeDocument/2006/bibliography"/>
+  </ds:schemaRefs>
+</ds:datastoreItem>
 </file>
</xml_diff>

<commit_message>
Cahcnged the word Prueba_alen
</commit_message>
<xml_diff>
--- a/pruebas_alen.docx
+++ b/pruebas_alen.docx
@@ -191,7 +191,6 @@
                 <w:szCs w:val="22"/>
               </w:rPr>
             </w:pPr>
-            <w:proofErr w:type="spellStart"/>
             <w:r>
               <w:rPr>
                 <w:b/>
@@ -201,7 +200,6 @@
               </w:rPr>
               <w:t>Reset</w:t>
             </w:r>
-            <w:proofErr w:type="spellEnd"/>
           </w:p>
         </w:tc>
         <w:tc>
@@ -269,25 +267,14 @@
                 <w:szCs w:val="22"/>
               </w:rPr>
             </w:pPr>
-            <w:proofErr w:type="spellStart"/>
-            <w:r>
-              <w:rPr>
-                <w:b/>
-                <w:bCs/>
-                <w:sz w:val="22"/>
-                <w:szCs w:val="22"/>
-              </w:rPr>
-              <w:t>beq</w:t>
-            </w:r>
-            <w:proofErr w:type="spellEnd"/>
-            <w:r>
-              <w:rPr>
-                <w:b/>
-                <w:bCs/>
-                <w:sz w:val="22"/>
-                <w:szCs w:val="22"/>
-              </w:rPr>
-              <w:t xml:space="preserve"> R1, R1, INI;</w:t>
+            <w:r>
+              <w:rPr>
+                <w:b/>
+                <w:bCs/>
+                <w:sz w:val="22"/>
+                <w:szCs w:val="22"/>
+              </w:rPr>
+              <w:t>beq R1, R1, INI;</w:t>
             </w:r>
           </w:p>
         </w:tc>
@@ -436,21 +423,12 @@
                 <w:szCs w:val="22"/>
               </w:rPr>
             </w:pPr>
-            <w:proofErr w:type="spellStart"/>
-            <w:r>
-              <w:rPr>
-                <w:sz w:val="22"/>
-                <w:szCs w:val="22"/>
-              </w:rPr>
-              <w:t>beq</w:t>
-            </w:r>
-            <w:proofErr w:type="spellEnd"/>
-            <w:r>
-              <w:rPr>
-                <w:sz w:val="22"/>
-                <w:szCs w:val="22"/>
-              </w:rPr>
-              <w:t xml:space="preserve"> R1, R1, RTI; </w:t>
+            <w:r>
+              <w:rPr>
+                <w:sz w:val="22"/>
+                <w:szCs w:val="22"/>
+              </w:rPr>
+              <w:t xml:space="preserve">beq R1, R1, RTI; </w:t>
             </w:r>
           </w:p>
           <w:p>
@@ -514,21 +492,12 @@
                 <w:szCs w:val="22"/>
               </w:rPr>
             </w:pPr>
-            <w:proofErr w:type="spellStart"/>
-            <w:r>
-              <w:rPr>
-                <w:sz w:val="22"/>
-                <w:szCs w:val="22"/>
-              </w:rPr>
-              <w:t>DAbort</w:t>
-            </w:r>
-            <w:proofErr w:type="spellEnd"/>
-            <w:r>
-              <w:rPr>
-                <w:sz w:val="22"/>
-                <w:szCs w:val="22"/>
-              </w:rPr>
-              <w:t xml:space="preserve"> </w:t>
+            <w:r>
+              <w:rPr>
+                <w:sz w:val="22"/>
+                <w:szCs w:val="22"/>
+              </w:rPr>
+              <w:t xml:space="preserve">DAbort </w:t>
             </w:r>
           </w:p>
           <w:p>
@@ -618,41 +587,13 @@
                 <w:lang w:val="en-US"/>
               </w:rPr>
             </w:pPr>
-            <w:proofErr w:type="spellStart"/>
-            <w:r>
-              <w:rPr>
-                <w:sz w:val="22"/>
-                <w:szCs w:val="22"/>
-                <w:lang w:val="en-US"/>
-              </w:rPr>
-              <w:t>beq</w:t>
-            </w:r>
-            <w:proofErr w:type="spellEnd"/>
-            <w:r>
-              <w:rPr>
-                <w:sz w:val="22"/>
-                <w:szCs w:val="22"/>
-                <w:lang w:val="en-US"/>
-              </w:rPr>
-              <w:t xml:space="preserve"> R1, R1, </w:t>
-            </w:r>
-            <w:proofErr w:type="spellStart"/>
-            <w:r>
-              <w:rPr>
-                <w:sz w:val="22"/>
-                <w:szCs w:val="22"/>
-                <w:lang w:val="en-US"/>
-              </w:rPr>
-              <w:t>RT_Abort</w:t>
-            </w:r>
-            <w:proofErr w:type="spellEnd"/>
-            <w:r>
-              <w:rPr>
-                <w:sz w:val="22"/>
-                <w:szCs w:val="22"/>
-                <w:lang w:val="en-US"/>
-              </w:rPr>
-              <w:t xml:space="preserve">; </w:t>
+            <w:r>
+              <w:rPr>
+                <w:sz w:val="22"/>
+                <w:szCs w:val="22"/>
+                <w:lang w:val="en-US"/>
+              </w:rPr>
+              <w:t xml:space="preserve">beq R1, R1, RT_Abort; </w:t>
             </w:r>
           </w:p>
           <w:p>
@@ -895,23 +836,7 @@
                 <w:sz w:val="22"/>
                 <w:szCs w:val="22"/>
               </w:rPr>
-              <w:t>=</w:t>
-            </w:r>
-            <w:proofErr w:type="spellStart"/>
-            <w:r>
-              <w:rPr>
-                <w:sz w:val="22"/>
-                <w:szCs w:val="22"/>
-              </w:rPr>
-              <w:t>Mem</w:t>
-            </w:r>
-            <w:proofErr w:type="spellEnd"/>
-            <w:r>
-              <w:rPr>
-                <w:sz w:val="22"/>
-                <w:szCs w:val="22"/>
-              </w:rPr>
-              <w:t>(</w:t>
+              <w:t>=Mem(</w:t>
             </w:r>
             <w:r>
               <w:rPr>
@@ -1045,21 +970,12 @@
                 <w:szCs w:val="22"/>
               </w:rPr>
             </w:pPr>
-            <w:proofErr w:type="spellStart"/>
-            <w:r>
-              <w:rPr>
-                <w:sz w:val="22"/>
-                <w:szCs w:val="22"/>
-              </w:rPr>
-              <w:t>Lw</w:t>
-            </w:r>
-            <w:proofErr w:type="spellEnd"/>
-            <w:r>
-              <w:rPr>
-                <w:sz w:val="22"/>
-                <w:szCs w:val="22"/>
-              </w:rPr>
-              <w:t xml:space="preserve"> r</w:t>
+            <w:r>
+              <w:rPr>
+                <w:sz w:val="22"/>
+                <w:szCs w:val="22"/>
+              </w:rPr>
+              <w:t>Lw r</w:t>
             </w:r>
             <w:r>
               <w:rPr>
@@ -1202,25 +1118,14 @@
                 <w:szCs w:val="22"/>
               </w:rPr>
             </w:pPr>
-            <w:proofErr w:type="spellStart"/>
-            <w:r>
-              <w:rPr>
-                <w:b/>
-                <w:bCs/>
-                <w:sz w:val="22"/>
-                <w:szCs w:val="22"/>
-              </w:rPr>
-              <w:t>Lw</w:t>
-            </w:r>
-            <w:proofErr w:type="spellEnd"/>
-            <w:r>
-              <w:rPr>
-                <w:b/>
-                <w:bCs/>
-                <w:sz w:val="22"/>
-                <w:szCs w:val="22"/>
-              </w:rPr>
-              <w:t xml:space="preserve"> r3, 8(r0)</w:t>
+            <w:r>
+              <w:rPr>
+                <w:b/>
+                <w:bCs/>
+                <w:sz w:val="22"/>
+                <w:szCs w:val="22"/>
+              </w:rPr>
+              <w:t>Lw r3, 8(r0)</w:t>
             </w:r>
           </w:p>
         </w:tc>
@@ -1245,27 +1150,7 @@
                 <w:sz w:val="22"/>
                 <w:szCs w:val="22"/>
               </w:rPr>
-              <w:t xml:space="preserve">R3= </w:t>
-            </w:r>
-            <w:proofErr w:type="spellStart"/>
-            <w:r>
-              <w:rPr>
-                <w:b/>
-                <w:bCs/>
-                <w:sz w:val="22"/>
-                <w:szCs w:val="22"/>
-              </w:rPr>
-              <w:t>mem</w:t>
-            </w:r>
-            <w:proofErr w:type="spellEnd"/>
-            <w:r>
-              <w:rPr>
-                <w:b/>
-                <w:bCs/>
-                <w:sz w:val="22"/>
-                <w:szCs w:val="22"/>
-              </w:rPr>
-              <w:t>(8)= 4</w:t>
+              <w:t>R3= mem(8)= 4</w:t>
             </w:r>
           </w:p>
         </w:tc>
@@ -1319,33 +1204,24 @@
           </w:tcPr>
           <w:p>
             <w:pPr>
-              <w:rPr>
-                <w:rFonts w:ascii="Calibri" w:hAnsi="Calibri" w:cs="Calibri"/>
-                <w:b/>
-                <w:bCs/>
-                <w:color w:val="000000"/>
-              </w:rPr>
-            </w:pPr>
-            <w:r>
-              <w:rPr>
-                <w:rFonts w:ascii="Calibri" w:hAnsi="Calibri" w:cs="Calibri"/>
-                <w:b/>
-                <w:bCs/>
-                <w:color w:val="000000"/>
-              </w:rPr>
-              <w:t>08040310</w:t>
-            </w:r>
-          </w:p>
-          <w:p>
-            <w:pPr>
-              <w:pStyle w:val="Default"/>
-              <w:rPr>
-                <w:b/>
-                <w:bCs/>
-                <w:sz w:val="22"/>
-                <w:szCs w:val="22"/>
-              </w:rPr>
-            </w:pPr>
+              <w:pStyle w:val="Default"/>
+              <w:rPr>
+                <w:b/>
+                <w:bCs/>
+                <w:sz w:val="22"/>
+                <w:szCs w:val="22"/>
+              </w:rPr>
+            </w:pPr>
+            <w:r>
+              <w:rPr>
+                <w:b/>
+                <w:bCs/>
+                <w:kern w:val="2"/>
+                <w:sz w:val="22"/>
+                <w:szCs w:val="22"/>
+              </w:rPr>
+              <w:t>080401F0</w:t>
+            </w:r>
           </w:p>
         </w:tc>
         <w:tc>
@@ -1362,25 +1238,14 @@
                 <w:szCs w:val="22"/>
               </w:rPr>
             </w:pPr>
-            <w:proofErr w:type="spellStart"/>
-            <w:r>
-              <w:rPr>
-                <w:b/>
-                <w:bCs/>
-                <w:sz w:val="22"/>
-                <w:szCs w:val="22"/>
-              </w:rPr>
-              <w:t>Lw</w:t>
-            </w:r>
-            <w:proofErr w:type="spellEnd"/>
-            <w:r>
-              <w:rPr>
-                <w:b/>
-                <w:bCs/>
-                <w:sz w:val="22"/>
-                <w:szCs w:val="22"/>
-              </w:rPr>
-              <w:t xml:space="preserve"> r4, </w:t>
+            <w:r>
+              <w:rPr>
+                <w:b/>
+                <w:bCs/>
+                <w:sz w:val="22"/>
+                <w:szCs w:val="22"/>
+              </w:rPr>
+              <w:t xml:space="preserve">Lw r4, </w:t>
             </w:r>
             <w:r>
               <w:rPr>
@@ -1423,27 +1288,7 @@
                 <w:sz w:val="22"/>
                 <w:szCs w:val="22"/>
               </w:rPr>
-              <w:t xml:space="preserve">R4 = </w:t>
-            </w:r>
-            <w:proofErr w:type="spellStart"/>
-            <w:r>
-              <w:rPr>
-                <w:b/>
-                <w:bCs/>
-                <w:sz w:val="22"/>
-                <w:szCs w:val="22"/>
-              </w:rPr>
-              <w:t>mem</w:t>
-            </w:r>
-            <w:proofErr w:type="spellEnd"/>
-            <w:r>
-              <w:rPr>
-                <w:b/>
-                <w:bCs/>
-                <w:sz w:val="22"/>
-                <w:szCs w:val="22"/>
-              </w:rPr>
-              <w:t>( c )= base V1</w:t>
+              <w:t>R4 = mem( c )= base V1</w:t>
             </w:r>
           </w:p>
         </w:tc>
@@ -1497,33 +1342,24 @@
           </w:tcPr>
           <w:p>
             <w:pPr>
-              <w:rPr>
-                <w:rFonts w:ascii="Calibri" w:hAnsi="Calibri" w:cs="Calibri"/>
-                <w:b/>
-                <w:bCs/>
-                <w:color w:val="000000"/>
-              </w:rPr>
-            </w:pPr>
-            <w:r>
-              <w:rPr>
-                <w:rFonts w:ascii="Calibri" w:hAnsi="Calibri" w:cs="Calibri"/>
-                <w:b/>
-                <w:bCs/>
-                <w:color w:val="000000"/>
-              </w:rPr>
-              <w:t>08050314</w:t>
-            </w:r>
-          </w:p>
-          <w:p>
-            <w:pPr>
-              <w:pStyle w:val="Default"/>
-              <w:rPr>
-                <w:b/>
-                <w:bCs/>
-                <w:sz w:val="22"/>
-                <w:szCs w:val="22"/>
-              </w:rPr>
-            </w:pPr>
+              <w:pStyle w:val="Default"/>
+              <w:rPr>
+                <w:b/>
+                <w:bCs/>
+                <w:sz w:val="22"/>
+                <w:szCs w:val="22"/>
+              </w:rPr>
+            </w:pPr>
+            <w:r>
+              <w:rPr>
+                <w:b/>
+                <w:bCs/>
+                <w:kern w:val="2"/>
+                <w:sz w:val="22"/>
+                <w:szCs w:val="22"/>
+              </w:rPr>
+              <w:t>080501F4</w:t>
+            </w:r>
           </w:p>
         </w:tc>
         <w:tc>
@@ -1540,25 +1376,14 @@
                 <w:szCs w:val="22"/>
               </w:rPr>
             </w:pPr>
-            <w:proofErr w:type="spellStart"/>
-            <w:r>
-              <w:rPr>
-                <w:b/>
-                <w:bCs/>
-                <w:sz w:val="22"/>
-                <w:szCs w:val="22"/>
-              </w:rPr>
-              <w:t>Lw</w:t>
-            </w:r>
-            <w:proofErr w:type="spellEnd"/>
-            <w:r>
-              <w:rPr>
-                <w:b/>
-                <w:bCs/>
-                <w:sz w:val="22"/>
-                <w:szCs w:val="22"/>
-              </w:rPr>
-              <w:t xml:space="preserve"> r5, </w:t>
+            <w:r>
+              <w:rPr>
+                <w:b/>
+                <w:bCs/>
+                <w:sz w:val="22"/>
+                <w:szCs w:val="22"/>
+              </w:rPr>
+              <w:t xml:space="preserve">Lw r5, </w:t>
             </w:r>
             <w:r>
               <w:rPr>
@@ -1601,27 +1426,7 @@
                 <w:sz w:val="22"/>
                 <w:szCs w:val="22"/>
               </w:rPr>
-              <w:t xml:space="preserve">R5= </w:t>
-            </w:r>
-            <w:proofErr w:type="spellStart"/>
-            <w:r>
-              <w:rPr>
-                <w:b/>
-                <w:bCs/>
-                <w:sz w:val="22"/>
-                <w:szCs w:val="22"/>
-              </w:rPr>
-              <w:t>mem</w:t>
-            </w:r>
-            <w:proofErr w:type="spellEnd"/>
-            <w:r>
-              <w:rPr>
-                <w:b/>
-                <w:bCs/>
-                <w:sz w:val="22"/>
-                <w:szCs w:val="22"/>
-              </w:rPr>
-              <w:t>(20) = base v2</w:t>
+              <w:t>R5= mem(20) = base v2</w:t>
             </w:r>
           </w:p>
         </w:tc>
@@ -1689,7 +1494,7 @@
                 <w:bCs/>
                 <w:color w:val="000000"/>
               </w:rPr>
-              <w:t>08060318</w:t>
+              <w:t>080601F8</w:t>
             </w:r>
           </w:p>
           <w:p>
@@ -1768,27 +1573,7 @@
                 <w:sz w:val="22"/>
                 <w:szCs w:val="22"/>
               </w:rPr>
-              <w:t xml:space="preserve">R6 = </w:t>
-            </w:r>
-            <w:proofErr w:type="spellStart"/>
-            <w:r>
-              <w:rPr>
-                <w:b/>
-                <w:bCs/>
-                <w:sz w:val="22"/>
-                <w:szCs w:val="22"/>
-              </w:rPr>
-              <w:t>mem</w:t>
-            </w:r>
-            <w:proofErr w:type="spellEnd"/>
-            <w:r>
-              <w:rPr>
-                <w:b/>
-                <w:bCs/>
-                <w:sz w:val="22"/>
-                <w:szCs w:val="22"/>
-              </w:rPr>
-              <w:t xml:space="preserve"> (34) = base de v3</w:t>
+              <w:t>R6 = mem (34) = base de v3</w:t>
             </w:r>
           </w:p>
         </w:tc>
@@ -1856,18 +1641,8 @@
                 <w:bCs/>
                 <w:color w:val="000000"/>
               </w:rPr>
-              <w:t>0807031c</w:t>
-            </w:r>
-          </w:p>
-          <w:p>
-            <w:pPr>
-              <w:rPr>
-                <w:rFonts w:ascii="Calibri" w:hAnsi="Calibri" w:cs="Calibri"/>
-                <w:b/>
-                <w:bCs/>
-                <w:color w:val="000000"/>
-              </w:rPr>
-            </w:pPr>
+              <w:t>080701FC</w:t>
+            </w:r>
           </w:p>
         </w:tc>
         <w:tc>
@@ -1884,25 +1659,14 @@
                 <w:szCs w:val="22"/>
               </w:rPr>
             </w:pPr>
-            <w:proofErr w:type="spellStart"/>
-            <w:r>
-              <w:rPr>
-                <w:b/>
-                <w:bCs/>
-                <w:sz w:val="22"/>
-                <w:szCs w:val="22"/>
-              </w:rPr>
-              <w:t>Lw</w:t>
-            </w:r>
-            <w:proofErr w:type="spellEnd"/>
-            <w:r>
-              <w:rPr>
-                <w:b/>
-                <w:bCs/>
-                <w:sz w:val="22"/>
-                <w:szCs w:val="22"/>
-              </w:rPr>
-              <w:t xml:space="preserve"> r7, </w:t>
+            <w:r>
+              <w:rPr>
+                <w:b/>
+                <w:bCs/>
+                <w:sz w:val="22"/>
+                <w:szCs w:val="22"/>
+              </w:rPr>
+              <w:t xml:space="preserve">Lw r7, </w:t>
             </w:r>
             <w:r>
               <w:rPr>
@@ -1945,27 +1709,7 @@
                 <w:sz w:val="22"/>
                 <w:szCs w:val="22"/>
               </w:rPr>
-              <w:t xml:space="preserve">R7 = </w:t>
-            </w:r>
-            <w:proofErr w:type="spellStart"/>
-            <w:r>
-              <w:rPr>
-                <w:b/>
-                <w:bCs/>
-                <w:sz w:val="22"/>
-                <w:szCs w:val="22"/>
-              </w:rPr>
-              <w:t>mem</w:t>
-            </w:r>
-            <w:proofErr w:type="spellEnd"/>
-            <w:r>
-              <w:rPr>
-                <w:b/>
-                <w:bCs/>
-                <w:sz w:val="22"/>
-                <w:szCs w:val="22"/>
-              </w:rPr>
-              <w:t>(48) = base v4</w:t>
+              <w:t>R7 = mem(48) = base v4</w:t>
             </w:r>
           </w:p>
         </w:tc>
@@ -2071,34 +1815,23 @@
                 <w:szCs w:val="22"/>
               </w:rPr>
             </w:pPr>
-            <w:proofErr w:type="spellStart"/>
-            <w:r>
-              <w:rPr>
-                <w:b/>
-                <w:bCs/>
-                <w:sz w:val="22"/>
-                <w:szCs w:val="22"/>
-              </w:rPr>
-              <w:t>Lw</w:t>
-            </w:r>
-            <w:proofErr w:type="spellEnd"/>
-            <w:r>
-              <w:rPr>
-                <w:b/>
-                <w:bCs/>
-                <w:sz w:val="22"/>
-                <w:szCs w:val="22"/>
-              </w:rPr>
-              <w:t xml:space="preserve"> r8 , </w:t>
-            </w:r>
-            <w:r>
-              <w:rPr>
-                <w:b/>
-                <w:bCs/>
-                <w:sz w:val="22"/>
-                <w:szCs w:val="22"/>
-              </w:rPr>
-              <w:t>60</w:t>
+            <w:r>
+              <w:rPr>
+                <w:b/>
+                <w:bCs/>
+                <w:sz w:val="22"/>
+                <w:szCs w:val="22"/>
+              </w:rPr>
+              <w:t xml:space="preserve">Lw r8 , </w:t>
+            </w:r>
+            <w:r>
+              <w:rPr>
+                <w:b/>
+                <w:bCs/>
+                <w:sz w:val="22"/>
+                <w:szCs w:val="22"/>
+              </w:rPr>
+              <w:t>54</w:t>
             </w:r>
             <w:r>
               <w:rPr>
@@ -2134,29 +1867,7 @@
                 <w:szCs w:val="22"/>
                 <w:lang w:val="en-US"/>
               </w:rPr>
-              <w:t xml:space="preserve">R8 = mem(4c) = </w:t>
-            </w:r>
-            <w:proofErr w:type="spellStart"/>
-            <w:r>
-              <w:rPr>
-                <w:b/>
-                <w:bCs/>
-                <w:sz w:val="22"/>
-                <w:szCs w:val="22"/>
-                <w:lang w:val="en-US"/>
-              </w:rPr>
-              <w:t>dirscrach</w:t>
-            </w:r>
-            <w:proofErr w:type="spellEnd"/>
-            <w:r>
-              <w:rPr>
-                <w:b/>
-                <w:bCs/>
-                <w:sz w:val="22"/>
-                <w:szCs w:val="22"/>
-                <w:lang w:val="en-US"/>
-              </w:rPr>
-              <w:t>(ADDR</w:t>
+              <w:t>R8 = mem(4c) = dirscrach(ADDR</w:t>
             </w:r>
             <w:r>
               <w:rPr>
@@ -2197,27 +1908,7 @@
                 <w:sz w:val="22"/>
                 <w:szCs w:val="22"/>
               </w:rPr>
-              <w:t xml:space="preserve">(falta ver la palabra de la </w:t>
-            </w:r>
-            <w:proofErr w:type="spellStart"/>
-            <w:r>
-              <w:rPr>
-                <w:b/>
-                <w:bCs/>
-                <w:sz w:val="22"/>
-                <w:szCs w:val="22"/>
-              </w:rPr>
-              <w:t>scratch</w:t>
-            </w:r>
-            <w:proofErr w:type="spellEnd"/>
-            <w:r>
-              <w:rPr>
-                <w:b/>
-                <w:bCs/>
-                <w:sz w:val="22"/>
-                <w:szCs w:val="22"/>
-              </w:rPr>
-              <w:t>)</w:t>
+              <w:t>(falta ver la palabra de la scratch)</w:t>
             </w:r>
           </w:p>
         </w:tc>
@@ -2271,86 +1962,127 @@
           </w:tcPr>
           <w:p>
             <w:pPr>
-              <w:rPr>
-                <w:rFonts w:ascii="Calibri" w:hAnsi="Calibri" w:cs="Calibri"/>
-                <w:b/>
-                <w:bCs/>
-                <w:color w:val="000000"/>
-              </w:rPr>
-            </w:pPr>
-            <w:r>
-              <w:rPr>
-                <w:rFonts w:ascii="Calibri" w:hAnsi="Calibri" w:cs="Calibri"/>
-                <w:b/>
-                <w:bCs/>
-                <w:color w:val="000000"/>
-              </w:rPr>
-              <w:t>080A006</w:t>
-            </w:r>
-            <w:r>
-              <w:rPr>
-                <w:rFonts w:ascii="Calibri" w:hAnsi="Calibri" w:cs="Calibri"/>
-                <w:b/>
-                <w:bCs/>
-                <w:color w:val="000000"/>
+              <w:pStyle w:val="Default"/>
+              <w:rPr>
+                <w:b/>
+                <w:bCs/>
+                <w:sz w:val="22"/>
+                <w:szCs w:val="22"/>
+              </w:rPr>
+            </w:pPr>
+            <w:r>
+              <w:rPr>
+                <w:b/>
+                <w:bCs/>
+                <w:kern w:val="2"/>
+                <w:sz w:val="22"/>
+                <w:szCs w:val="22"/>
+              </w:rPr>
+              <w:t>080A0060</w:t>
+            </w:r>
+          </w:p>
+        </w:tc>
+        <w:tc>
+          <w:tcPr>
+            <w:tcW w:w="2268" w:type="dxa"/>
+          </w:tcPr>
+          <w:p>
+            <w:pPr>
+              <w:pStyle w:val="Default"/>
+              <w:rPr>
+                <w:b/>
+                <w:bCs/>
+                <w:sz w:val="22"/>
+                <w:szCs w:val="22"/>
+              </w:rPr>
+            </w:pPr>
+            <w:r>
+              <w:rPr>
+                <w:b/>
+                <w:bCs/>
+                <w:sz w:val="22"/>
+                <w:szCs w:val="22"/>
+              </w:rPr>
+              <w:t>L</w:t>
+            </w:r>
+            <w:r>
+              <w:rPr>
+                <w:b/>
+                <w:bCs/>
+                <w:sz w:val="22"/>
+                <w:szCs w:val="22"/>
+              </w:rPr>
+              <w:t>w r</w:t>
+            </w:r>
+            <w:r>
+              <w:rPr>
+                <w:b/>
+                <w:bCs/>
+                <w:sz w:val="22"/>
+                <w:szCs w:val="22"/>
+              </w:rPr>
+              <w:t>10</w:t>
+            </w:r>
+            <w:r>
+              <w:rPr>
+                <w:b/>
+                <w:bCs/>
+                <w:sz w:val="22"/>
+                <w:szCs w:val="22"/>
+              </w:rPr>
+              <w:t xml:space="preserve">, </w:t>
+            </w:r>
+            <w:r>
+              <w:rPr>
+                <w:b/>
+                <w:bCs/>
+                <w:sz w:val="22"/>
+                <w:szCs w:val="22"/>
+              </w:rPr>
+              <w:t>6</w:t>
+            </w:r>
+            <w:r>
+              <w:rPr>
+                <w:b/>
+                <w:bCs/>
+                <w:sz w:val="22"/>
+                <w:szCs w:val="22"/>
               </w:rPr>
               <w:t>0</w:t>
             </w:r>
-          </w:p>
-          <w:p>
-            <w:pPr>
-              <w:pStyle w:val="Default"/>
-              <w:rPr>
-                <w:b/>
-                <w:bCs/>
-                <w:sz w:val="22"/>
-                <w:szCs w:val="22"/>
-              </w:rPr>
-            </w:pPr>
-          </w:p>
-        </w:tc>
-        <w:tc>
-          <w:tcPr>
-            <w:tcW w:w="2268" w:type="dxa"/>
-          </w:tcPr>
-          <w:p>
-            <w:pPr>
-              <w:pStyle w:val="Default"/>
-              <w:rPr>
-                <w:b/>
-                <w:bCs/>
-                <w:sz w:val="22"/>
-                <w:szCs w:val="22"/>
-              </w:rPr>
-            </w:pPr>
-            <w:proofErr w:type="spellStart"/>
-            <w:r>
-              <w:rPr>
-                <w:b/>
-                <w:bCs/>
-                <w:sz w:val="22"/>
-                <w:szCs w:val="22"/>
-              </w:rPr>
-              <w:t>L</w:t>
-            </w:r>
-            <w:r>
-              <w:rPr>
-                <w:b/>
-                <w:bCs/>
-                <w:sz w:val="22"/>
-                <w:szCs w:val="22"/>
-              </w:rPr>
-              <w:t>w</w:t>
-            </w:r>
-            <w:proofErr w:type="spellEnd"/>
-            <w:r>
-              <w:rPr>
-                <w:b/>
-                <w:bCs/>
-                <w:sz w:val="22"/>
-                <w:szCs w:val="22"/>
-              </w:rPr>
-              <w:t xml:space="preserve"> r</w:t>
+            <w:r>
+              <w:rPr>
+                <w:b/>
+                <w:bCs/>
+                <w:sz w:val="22"/>
+                <w:szCs w:val="22"/>
+              </w:rPr>
+              <w:t>(r0)</w:t>
+            </w:r>
+          </w:p>
+        </w:tc>
+        <w:tc>
+          <w:tcPr>
+            <w:tcW w:w="3260" w:type="dxa"/>
+          </w:tcPr>
+          <w:p>
+            <w:pPr>
+              <w:pStyle w:val="Default"/>
+              <w:rPr>
+                <w:b/>
+                <w:bCs/>
+                <w:sz w:val="22"/>
+                <w:szCs w:val="22"/>
+              </w:rPr>
+            </w:pPr>
+            <w:r>
+              <w:rPr>
+                <w:b/>
+                <w:bCs/>
+                <w:sz w:val="22"/>
+                <w:szCs w:val="22"/>
+              </w:rPr>
+              <w:t>R</w:t>
             </w:r>
             <w:r>
               <w:rPr>
@@ -2368,97 +2100,7 @@
                 <w:sz w:val="22"/>
                 <w:szCs w:val="22"/>
               </w:rPr>
-              <w:t xml:space="preserve">, </w:t>
-            </w:r>
-            <w:r>
-              <w:rPr>
-                <w:b/>
-                <w:bCs/>
-                <w:sz w:val="22"/>
-                <w:szCs w:val="22"/>
-              </w:rPr>
-              <w:t>6</w:t>
-            </w:r>
-            <w:r>
-              <w:rPr>
-                <w:b/>
-                <w:bCs/>
-                <w:sz w:val="22"/>
-                <w:szCs w:val="22"/>
-              </w:rPr>
-              <w:t>4</w:t>
-            </w:r>
-            <w:r>
-              <w:rPr>
-                <w:b/>
-                <w:bCs/>
-                <w:sz w:val="22"/>
-                <w:szCs w:val="22"/>
-              </w:rPr>
-              <w:t>(r0)</w:t>
-            </w:r>
-          </w:p>
-        </w:tc>
-        <w:tc>
-          <w:tcPr>
-            <w:tcW w:w="3260" w:type="dxa"/>
-          </w:tcPr>
-          <w:p>
-            <w:pPr>
-              <w:pStyle w:val="Default"/>
-              <w:rPr>
-                <w:b/>
-                <w:bCs/>
-                <w:sz w:val="22"/>
-                <w:szCs w:val="22"/>
-              </w:rPr>
-            </w:pPr>
-            <w:r>
-              <w:rPr>
-                <w:b/>
-                <w:bCs/>
-                <w:sz w:val="22"/>
-                <w:szCs w:val="22"/>
-              </w:rPr>
-              <w:t>R</w:t>
-            </w:r>
-            <w:r>
-              <w:rPr>
-                <w:b/>
-                <w:bCs/>
-                <w:sz w:val="22"/>
-                <w:szCs w:val="22"/>
-              </w:rPr>
-              <w:t>10</w:t>
-            </w:r>
-            <w:r>
-              <w:rPr>
-                <w:b/>
-                <w:bCs/>
-                <w:sz w:val="22"/>
-                <w:szCs w:val="22"/>
-              </w:rPr>
-              <w:t xml:space="preserve"> = </w:t>
-            </w:r>
-            <w:proofErr w:type="spellStart"/>
-            <w:r>
-              <w:rPr>
-                <w:b/>
-                <w:bCs/>
-                <w:sz w:val="22"/>
-                <w:szCs w:val="22"/>
-              </w:rPr>
-              <w:t>mem</w:t>
-            </w:r>
-            <w:proofErr w:type="spellEnd"/>
-            <w:r>
-              <w:rPr>
-                <w:b/>
-                <w:bCs/>
-                <w:sz w:val="22"/>
-                <w:szCs w:val="22"/>
-              </w:rPr>
-              <w:t>(50)=</w:t>
+              <w:t xml:space="preserve"> = mem(50)=</w:t>
             </w:r>
             <w:r>
               <w:t xml:space="preserve"> x”</w:t>
@@ -2533,105 +2175,67 @@
           </w:tcPr>
           <w:p>
             <w:pPr>
-              <w:rPr>
-                <w:rFonts w:ascii="Calibri" w:hAnsi="Calibri" w:cs="Calibri"/>
-                <w:b/>
-                <w:bCs/>
-                <w:color w:val="000000"/>
-              </w:rPr>
-            </w:pPr>
-            <w:r>
-              <w:rPr>
-                <w:rFonts w:ascii="Calibri" w:hAnsi="Calibri" w:cs="Calibri"/>
-                <w:b/>
-                <w:bCs/>
-                <w:color w:val="000000"/>
-              </w:rPr>
-              <w:t>081F00</w:t>
-            </w:r>
-            <w:r>
-              <w:rPr>
-                <w:rFonts w:ascii="Calibri" w:hAnsi="Calibri" w:cs="Calibri"/>
-                <w:b/>
-                <w:bCs/>
-                <w:color w:val="000000"/>
+              <w:pStyle w:val="Default"/>
+              <w:rPr>
+                <w:b/>
+                <w:bCs/>
+                <w:sz w:val="22"/>
+                <w:szCs w:val="22"/>
+              </w:rPr>
+            </w:pPr>
+            <w:r>
+              <w:rPr>
+                <w:b/>
+                <w:bCs/>
+                <w:kern w:val="2"/>
+                <w:sz w:val="22"/>
+                <w:szCs w:val="22"/>
+              </w:rPr>
+              <w:t>081F0064</w:t>
+            </w:r>
+          </w:p>
+        </w:tc>
+        <w:tc>
+          <w:tcPr>
+            <w:tcW w:w="2268" w:type="dxa"/>
+          </w:tcPr>
+          <w:p>
+            <w:pPr>
+              <w:pStyle w:val="Default"/>
+              <w:rPr>
+                <w:b/>
+                <w:bCs/>
+                <w:sz w:val="22"/>
+                <w:szCs w:val="22"/>
+              </w:rPr>
+            </w:pPr>
+            <w:r>
+              <w:rPr>
+                <w:b/>
+                <w:bCs/>
+                <w:sz w:val="22"/>
+                <w:szCs w:val="22"/>
+              </w:rPr>
+              <w:t xml:space="preserve">Lw r31, </w:t>
+            </w:r>
+            <w:r>
+              <w:rPr>
+                <w:b/>
+                <w:bCs/>
+                <w:sz w:val="22"/>
+                <w:szCs w:val="22"/>
               </w:rPr>
               <w:t>6</w:t>
             </w:r>
             <w:r>
               <w:rPr>
-                <w:rFonts w:ascii="Calibri" w:hAnsi="Calibri" w:cs="Calibri"/>
-                <w:b/>
-                <w:bCs/>
-                <w:color w:val="000000"/>
+                <w:b/>
+                <w:bCs/>
+                <w:sz w:val="22"/>
+                <w:szCs w:val="22"/>
               </w:rPr>
               <w:t>4</w:t>
             </w:r>
-          </w:p>
-          <w:p>
-            <w:pPr>
-              <w:pStyle w:val="Default"/>
-              <w:rPr>
-                <w:b/>
-                <w:bCs/>
-                <w:sz w:val="22"/>
-                <w:szCs w:val="22"/>
-              </w:rPr>
-            </w:pPr>
-          </w:p>
-        </w:tc>
-        <w:tc>
-          <w:tcPr>
-            <w:tcW w:w="2268" w:type="dxa"/>
-          </w:tcPr>
-          <w:p>
-            <w:pPr>
-              <w:pStyle w:val="Default"/>
-              <w:rPr>
-                <w:b/>
-                <w:bCs/>
-                <w:sz w:val="22"/>
-                <w:szCs w:val="22"/>
-              </w:rPr>
-            </w:pPr>
-            <w:proofErr w:type="spellStart"/>
-            <w:r>
-              <w:rPr>
-                <w:b/>
-                <w:bCs/>
-                <w:sz w:val="22"/>
-                <w:szCs w:val="22"/>
-              </w:rPr>
-              <w:t>Lw</w:t>
-            </w:r>
-            <w:proofErr w:type="spellEnd"/>
-            <w:r>
-              <w:rPr>
-                <w:b/>
-                <w:bCs/>
-                <w:sz w:val="22"/>
-                <w:szCs w:val="22"/>
-              </w:rPr>
-              <w:t xml:space="preserve"> r31, </w:t>
-            </w:r>
-            <w:r>
-              <w:rPr>
-                <w:b/>
-                <w:bCs/>
-                <w:sz w:val="22"/>
-                <w:szCs w:val="22"/>
-              </w:rPr>
-              <w:t>6</w:t>
-            </w:r>
-            <w:r>
-              <w:rPr>
-                <w:b/>
-                <w:bCs/>
-                <w:sz w:val="22"/>
-                <w:szCs w:val="22"/>
-              </w:rPr>
-              <w:t>8</w:t>
-            </w:r>
             <w:r>
               <w:rPr>
                 <w:b/>
@@ -2664,27 +2268,7 @@
                 <w:sz w:val="22"/>
                 <w:szCs w:val="22"/>
               </w:rPr>
-              <w:t xml:space="preserve">R31 = </w:t>
-            </w:r>
-            <w:proofErr w:type="spellStart"/>
-            <w:r>
-              <w:rPr>
-                <w:b/>
-                <w:bCs/>
-                <w:sz w:val="22"/>
-                <w:szCs w:val="22"/>
-              </w:rPr>
-              <w:t>mem</w:t>
-            </w:r>
-            <w:proofErr w:type="spellEnd"/>
-            <w:r>
-              <w:rPr>
-                <w:b/>
-                <w:bCs/>
-                <w:sz w:val="22"/>
-                <w:szCs w:val="22"/>
-              </w:rPr>
-              <w:t>(54)= i</w:t>
+              <w:t>R31 = mem(54)= i</w:t>
             </w:r>
           </w:p>
         </w:tc>
@@ -2778,25 +2362,14 @@
                 <w:szCs w:val="22"/>
               </w:rPr>
             </w:pPr>
-            <w:proofErr w:type="spellStart"/>
-            <w:r>
-              <w:rPr>
-                <w:b/>
-                <w:bCs/>
-                <w:sz w:val="22"/>
-                <w:szCs w:val="22"/>
-              </w:rPr>
-              <w:t>Beq</w:t>
-            </w:r>
-            <w:proofErr w:type="spellEnd"/>
-            <w:r>
-              <w:rPr>
-                <w:b/>
-                <w:bCs/>
-                <w:sz w:val="22"/>
-                <w:szCs w:val="22"/>
-              </w:rPr>
-              <w:t xml:space="preserve"> r31, r2, FINBUC</w:t>
+            <w:r>
+              <w:rPr>
+                <w:b/>
+                <w:bCs/>
+                <w:sz w:val="22"/>
+                <w:szCs w:val="22"/>
+              </w:rPr>
+              <w:t>Beq r31, r2, FINBUC</w:t>
             </w:r>
           </w:p>
         </w:tc>
@@ -2909,25 +2482,14 @@
                 <w:szCs w:val="22"/>
               </w:rPr>
             </w:pPr>
-            <w:proofErr w:type="spellStart"/>
-            <w:r>
-              <w:rPr>
-                <w:b/>
-                <w:bCs/>
-                <w:sz w:val="22"/>
-                <w:szCs w:val="22"/>
-              </w:rPr>
-              <w:t>Lw</w:t>
-            </w:r>
-            <w:proofErr w:type="spellEnd"/>
-            <w:r>
-              <w:rPr>
-                <w:b/>
-                <w:bCs/>
-                <w:sz w:val="22"/>
-                <w:szCs w:val="22"/>
-              </w:rPr>
-              <w:t xml:space="preserve"> r11, 0(r4)</w:t>
+            <w:r>
+              <w:rPr>
+                <w:b/>
+                <w:bCs/>
+                <w:sz w:val="22"/>
+                <w:szCs w:val="22"/>
+              </w:rPr>
+              <w:t>Lw r11, 0(r4)</w:t>
             </w:r>
           </w:p>
         </w:tc>
@@ -3049,25 +2611,14 @@
                 <w:szCs w:val="22"/>
               </w:rPr>
             </w:pPr>
-            <w:proofErr w:type="spellStart"/>
-            <w:r>
-              <w:rPr>
-                <w:b/>
-                <w:bCs/>
-                <w:sz w:val="22"/>
-                <w:szCs w:val="22"/>
-              </w:rPr>
-              <w:t>Lw</w:t>
-            </w:r>
-            <w:proofErr w:type="spellEnd"/>
-            <w:r>
-              <w:rPr>
-                <w:b/>
-                <w:bCs/>
-                <w:sz w:val="22"/>
-                <w:szCs w:val="22"/>
-              </w:rPr>
-              <w:t xml:space="preserve"> r12, 0(r5)</w:t>
+            <w:r>
+              <w:rPr>
+                <w:b/>
+                <w:bCs/>
+                <w:sz w:val="22"/>
+                <w:szCs w:val="22"/>
+              </w:rPr>
+              <w:t>Lw r12, 0(r5)</w:t>
             </w:r>
           </w:p>
         </w:tc>
@@ -3189,25 +2740,14 @@
                 <w:szCs w:val="22"/>
               </w:rPr>
             </w:pPr>
-            <w:proofErr w:type="spellStart"/>
-            <w:r>
-              <w:rPr>
-                <w:b/>
-                <w:bCs/>
-                <w:sz w:val="22"/>
-                <w:szCs w:val="22"/>
-              </w:rPr>
-              <w:t>Add</w:t>
-            </w:r>
-            <w:proofErr w:type="spellEnd"/>
-            <w:r>
-              <w:rPr>
-                <w:b/>
-                <w:bCs/>
-                <w:sz w:val="22"/>
-                <w:szCs w:val="22"/>
-              </w:rPr>
-              <w:t xml:space="preserve"> r13, r11,r12</w:t>
+            <w:r>
+              <w:rPr>
+                <w:b/>
+                <w:bCs/>
+                <w:sz w:val="22"/>
+                <w:szCs w:val="22"/>
+              </w:rPr>
+              <w:t>Add r13, r11,r12</w:t>
             </w:r>
           </w:p>
         </w:tc>
@@ -3329,25 +2869,14 @@
                 <w:szCs w:val="22"/>
               </w:rPr>
             </w:pPr>
-            <w:proofErr w:type="spellStart"/>
-            <w:r>
-              <w:rPr>
-                <w:b/>
-                <w:bCs/>
-                <w:sz w:val="22"/>
-                <w:szCs w:val="22"/>
-              </w:rPr>
-              <w:t>Sw</w:t>
-            </w:r>
-            <w:proofErr w:type="spellEnd"/>
-            <w:r>
-              <w:rPr>
-                <w:b/>
-                <w:bCs/>
-                <w:sz w:val="22"/>
-                <w:szCs w:val="22"/>
-              </w:rPr>
-              <w:t xml:space="preserve"> r13, 0(r6)</w:t>
+            <w:r>
+              <w:rPr>
+                <w:b/>
+                <w:bCs/>
+                <w:sz w:val="22"/>
+                <w:szCs w:val="22"/>
+              </w:rPr>
+              <w:t>Sw r13, 0(r6)</w:t>
             </w:r>
           </w:p>
         </w:tc>
@@ -3459,25 +2988,14 @@
                 <w:szCs w:val="22"/>
               </w:rPr>
             </w:pPr>
-            <w:proofErr w:type="spellStart"/>
-            <w:r>
-              <w:rPr>
-                <w:b/>
-                <w:bCs/>
-                <w:sz w:val="22"/>
-                <w:szCs w:val="22"/>
-              </w:rPr>
-              <w:t>Lw</w:t>
-            </w:r>
-            <w:proofErr w:type="spellEnd"/>
-            <w:r>
-              <w:rPr>
-                <w:b/>
-                <w:bCs/>
-                <w:sz w:val="22"/>
-                <w:szCs w:val="22"/>
-              </w:rPr>
-              <w:t xml:space="preserve"> r14, 0(r8)</w:t>
+            <w:r>
+              <w:rPr>
+                <w:b/>
+                <w:bCs/>
+                <w:sz w:val="22"/>
+                <w:szCs w:val="22"/>
+              </w:rPr>
+              <w:t>Lw r14, 0(r8)</w:t>
             </w:r>
           </w:p>
         </w:tc>
@@ -3502,27 +3020,7 @@
                 <w:sz w:val="22"/>
                 <w:szCs w:val="22"/>
               </w:rPr>
-              <w:t xml:space="preserve">R8= </w:t>
-            </w:r>
-            <w:proofErr w:type="spellStart"/>
-            <w:r>
-              <w:rPr>
-                <w:b/>
-                <w:bCs/>
-                <w:sz w:val="22"/>
-                <w:szCs w:val="22"/>
-              </w:rPr>
-              <w:t>reg</w:t>
-            </w:r>
-            <w:proofErr w:type="spellEnd"/>
-            <w:r>
-              <w:rPr>
-                <w:b/>
-                <w:bCs/>
-                <w:sz w:val="22"/>
-                <w:szCs w:val="22"/>
-              </w:rPr>
-              <w:t xml:space="preserve"> Scratch</w:t>
+              <w:t>R8= reg Scratch</w:t>
             </w:r>
           </w:p>
         </w:tc>
@@ -3609,25 +3107,14 @@
                 <w:szCs w:val="22"/>
               </w:rPr>
             </w:pPr>
-            <w:proofErr w:type="spellStart"/>
-            <w:r>
-              <w:rPr>
-                <w:b/>
-                <w:bCs/>
-                <w:sz w:val="22"/>
-                <w:szCs w:val="22"/>
-              </w:rPr>
-              <w:t>Sw</w:t>
-            </w:r>
-            <w:proofErr w:type="spellEnd"/>
-            <w:r>
-              <w:rPr>
-                <w:b/>
-                <w:bCs/>
-                <w:sz w:val="22"/>
-                <w:szCs w:val="22"/>
-              </w:rPr>
-              <w:t xml:space="preserve"> r14, 0(r7)</w:t>
+            <w:r>
+              <w:rPr>
+                <w:b/>
+                <w:bCs/>
+                <w:sz w:val="22"/>
+                <w:szCs w:val="22"/>
+              </w:rPr>
+              <w:t>Sw r14, 0(r7)</w:t>
             </w:r>
           </w:p>
         </w:tc>
@@ -3749,25 +3236,14 @@
                 <w:szCs w:val="22"/>
               </w:rPr>
             </w:pPr>
-            <w:proofErr w:type="spellStart"/>
-            <w:r>
-              <w:rPr>
-                <w:b/>
-                <w:bCs/>
-                <w:sz w:val="22"/>
-                <w:szCs w:val="22"/>
-              </w:rPr>
-              <w:t>Lw</w:t>
-            </w:r>
-            <w:proofErr w:type="spellEnd"/>
-            <w:r>
-              <w:rPr>
-                <w:b/>
-                <w:bCs/>
-                <w:sz w:val="22"/>
-                <w:szCs w:val="22"/>
-              </w:rPr>
-              <w:t xml:space="preserve"> r1</w:t>
+            <w:r>
+              <w:rPr>
+                <w:b/>
+                <w:bCs/>
+                <w:sz w:val="22"/>
+                <w:szCs w:val="22"/>
+              </w:rPr>
+              <w:t>Lw r1</w:t>
             </w:r>
             <w:r>
               <w:rPr>
@@ -3898,25 +3374,14 @@
                 <w:szCs w:val="22"/>
               </w:rPr>
             </w:pPr>
-            <w:proofErr w:type="spellStart"/>
-            <w:r>
-              <w:rPr>
-                <w:b/>
-                <w:bCs/>
-                <w:sz w:val="22"/>
-                <w:szCs w:val="22"/>
-              </w:rPr>
-              <w:t>Add</w:t>
-            </w:r>
-            <w:proofErr w:type="spellEnd"/>
-            <w:r>
-              <w:rPr>
-                <w:b/>
-                <w:bCs/>
-                <w:sz w:val="22"/>
-                <w:szCs w:val="22"/>
-              </w:rPr>
-              <w:t xml:space="preserve"> r4,r4,r3</w:t>
+            <w:r>
+              <w:rPr>
+                <w:b/>
+                <w:bCs/>
+                <w:sz w:val="22"/>
+                <w:szCs w:val="22"/>
+              </w:rPr>
+              <w:t>Add r4,r4,r3</w:t>
             </w:r>
           </w:p>
         </w:tc>
@@ -4038,25 +3503,14 @@
                 <w:szCs w:val="22"/>
               </w:rPr>
             </w:pPr>
-            <w:proofErr w:type="spellStart"/>
-            <w:r>
-              <w:rPr>
-                <w:b/>
-                <w:bCs/>
-                <w:sz w:val="22"/>
-                <w:szCs w:val="22"/>
-              </w:rPr>
-              <w:t>Add</w:t>
-            </w:r>
-            <w:proofErr w:type="spellEnd"/>
-            <w:r>
-              <w:rPr>
-                <w:b/>
-                <w:bCs/>
-                <w:sz w:val="22"/>
-                <w:szCs w:val="22"/>
-              </w:rPr>
-              <w:t xml:space="preserve"> r5,r5,r3</w:t>
+            <w:r>
+              <w:rPr>
+                <w:b/>
+                <w:bCs/>
+                <w:sz w:val="22"/>
+                <w:szCs w:val="22"/>
+              </w:rPr>
+              <w:t>Add r5,r5,r3</w:t>
             </w:r>
           </w:p>
         </w:tc>
@@ -4365,25 +3819,14 @@
                 <w:lang w:val="en-US"/>
               </w:rPr>
             </w:pPr>
-            <w:proofErr w:type="spellStart"/>
-            <w:r>
-              <w:rPr>
-                <w:b/>
-                <w:bCs/>
-                <w:sz w:val="22"/>
-                <w:szCs w:val="22"/>
-              </w:rPr>
-              <w:t>Add</w:t>
-            </w:r>
-            <w:proofErr w:type="spellEnd"/>
-            <w:r>
-              <w:rPr>
-                <w:b/>
-                <w:bCs/>
-                <w:sz w:val="22"/>
-                <w:szCs w:val="22"/>
-              </w:rPr>
-              <w:t xml:space="preserve"> r7,r7,r3</w:t>
+            <w:r>
+              <w:rPr>
+                <w:b/>
+                <w:bCs/>
+                <w:sz w:val="22"/>
+                <w:szCs w:val="22"/>
+              </w:rPr>
+              <w:t>Add r7,r7,r3</w:t>
             </w:r>
           </w:p>
         </w:tc>
@@ -4529,27 +3972,15 @@
                 <w:lang w:val="en-US"/>
               </w:rPr>
             </w:pPr>
-            <w:proofErr w:type="spellStart"/>
-            <w:r>
-              <w:rPr>
-                <w:b/>
-                <w:bCs/>
-                <w:sz w:val="22"/>
-                <w:szCs w:val="22"/>
-                <w:lang w:val="en-US"/>
-              </w:rPr>
-              <w:t>i</w:t>
-            </w:r>
-            <w:proofErr w:type="spellEnd"/>
-            <w:r>
-              <w:rPr>
-                <w:b/>
-                <w:bCs/>
-                <w:sz w:val="22"/>
-                <w:szCs w:val="22"/>
-                <w:lang w:val="en-US"/>
-              </w:rPr>
-              <w:t>++</w:t>
+            <w:r>
+              <w:rPr>
+                <w:b/>
+                <w:bCs/>
+                <w:sz w:val="22"/>
+                <w:szCs w:val="22"/>
+                <w:lang w:val="en-US"/>
+              </w:rPr>
+              <w:t>i++</w:t>
             </w:r>
           </w:p>
         </w:tc>
@@ -4643,27 +4074,15 @@
                 <w:lang w:val="en-US"/>
               </w:rPr>
             </w:pPr>
-            <w:proofErr w:type="spellStart"/>
-            <w:r>
-              <w:rPr>
-                <w:b/>
-                <w:bCs/>
-                <w:sz w:val="22"/>
-                <w:szCs w:val="22"/>
-                <w:lang w:val="en-US"/>
-              </w:rPr>
-              <w:t>Beq</w:t>
-            </w:r>
-            <w:proofErr w:type="spellEnd"/>
-            <w:r>
-              <w:rPr>
-                <w:b/>
-                <w:bCs/>
-                <w:sz w:val="22"/>
-                <w:szCs w:val="22"/>
-                <w:lang w:val="en-US"/>
-              </w:rPr>
-              <w:t xml:space="preserve"> r1,r1,bucle</w:t>
+            <w:r>
+              <w:rPr>
+                <w:b/>
+                <w:bCs/>
+                <w:sz w:val="22"/>
+                <w:szCs w:val="22"/>
+                <w:lang w:val="en-US"/>
+              </w:rPr>
+              <w:t>Beq r1,r1,bucle</w:t>
             </w:r>
           </w:p>
         </w:tc>
@@ -4702,7 +4121,6 @@
                 <w:lang w:val="en-US"/>
               </w:rPr>
             </w:pPr>
-            <w:proofErr w:type="spellStart"/>
             <w:r>
               <w:rPr>
                 <w:sz w:val="22"/>
@@ -4711,7 +4129,6 @@
               </w:rPr>
               <w:t>finbucle</w:t>
             </w:r>
-            <w:proofErr w:type="spellEnd"/>
           </w:p>
         </w:tc>
         <w:tc>
@@ -4783,40 +4200,16 @@
                 <w:lang w:val="en-US"/>
               </w:rPr>
             </w:pPr>
-            <w:proofErr w:type="spellStart"/>
-            <w:r>
-              <w:rPr>
-                <w:b/>
-                <w:bCs/>
-                <w:sz w:val="22"/>
-                <w:szCs w:val="22"/>
-                <w:lang w:val="en-US"/>
-              </w:rPr>
-              <w:t>Beq</w:t>
-            </w:r>
-            <w:proofErr w:type="spellEnd"/>
-            <w:r>
-              <w:rPr>
-                <w:b/>
-                <w:bCs/>
-                <w:sz w:val="22"/>
-                <w:szCs w:val="22"/>
-                <w:lang w:val="en-US"/>
-              </w:rPr>
-              <w:t xml:space="preserve"> r1,r1 </w:t>
-            </w:r>
-            <w:proofErr w:type="spellStart"/>
-            <w:r>
-              <w:rPr>
-                <w:b/>
-                <w:bCs/>
-                <w:sz w:val="22"/>
-                <w:szCs w:val="22"/>
-                <w:lang w:val="en-US"/>
-              </w:rPr>
-              <w:t>finbucle</w:t>
-            </w:r>
-            <w:proofErr w:type="spellEnd"/>
+            <w:r>
+              <w:rPr>
+                <w:b/>
+                <w:bCs/>
+                <w:sz w:val="22"/>
+                <w:szCs w:val="22"/>
+                <w:lang w:val="en-US"/>
+              </w:rPr>
+              <w:t>Beq r1,r1 finbucle</w:t>
+            </w:r>
           </w:p>
         </w:tc>
         <w:tc>
@@ -5250,7 +4643,6 @@
                 <w:lang w:val="en-US"/>
               </w:rPr>
             </w:pPr>
-            <w:proofErr w:type="spellStart"/>
             <w:r>
               <w:rPr>
                 <w:sz w:val="22"/>
@@ -5259,7 +4651,6 @@
               </w:rPr>
               <w:t>RT_Abort</w:t>
             </w:r>
-            <w:proofErr w:type="spellEnd"/>
           </w:p>
         </w:tc>
         <w:tc>
@@ -5340,25 +4731,14 @@
                 <w:lang w:val="en-US"/>
               </w:rPr>
             </w:pPr>
-            <w:proofErr w:type="spellStart"/>
-            <w:r>
-              <w:rPr>
-                <w:b/>
-                <w:bCs/>
-                <w:sz w:val="22"/>
-                <w:szCs w:val="22"/>
-              </w:rPr>
-              <w:t>Lw</w:t>
-            </w:r>
-            <w:proofErr w:type="spellEnd"/>
-            <w:r>
-              <w:rPr>
-                <w:b/>
-                <w:bCs/>
-                <w:sz w:val="22"/>
-                <w:szCs w:val="22"/>
-              </w:rPr>
-              <w:t xml:space="preserve"> r15 ,0(r10)</w:t>
+            <w:r>
+              <w:rPr>
+                <w:b/>
+                <w:bCs/>
+                <w:sz w:val="22"/>
+                <w:szCs w:val="22"/>
+              </w:rPr>
+              <w:t>Lw r15 ,0(r10)</w:t>
             </w:r>
           </w:p>
         </w:tc>

</xml_diff>

<commit_message>
changes made on 03/05/2023
</commit_message>
<xml_diff>
--- a/pruebas_alen.docx
+++ b/pruebas_alen.docx
@@ -191,6 +191,7 @@
                 <w:szCs w:val="22"/>
               </w:rPr>
             </w:pPr>
+            <w:proofErr w:type="spellStart"/>
             <w:r>
               <w:rPr>
                 <w:b/>
@@ -200,6 +201,7 @@
               </w:rPr>
               <w:t>Reset</w:t>
             </w:r>
+            <w:proofErr w:type="spellEnd"/>
           </w:p>
         </w:tc>
         <w:tc>
@@ -267,14 +269,25 @@
                 <w:szCs w:val="22"/>
               </w:rPr>
             </w:pPr>
-            <w:r>
-              <w:rPr>
-                <w:b/>
-                <w:bCs/>
-                <w:sz w:val="22"/>
-                <w:szCs w:val="22"/>
-              </w:rPr>
-              <w:t>beq R1, R1, INI;</w:t>
+            <w:proofErr w:type="spellStart"/>
+            <w:r>
+              <w:rPr>
+                <w:b/>
+                <w:bCs/>
+                <w:sz w:val="22"/>
+                <w:szCs w:val="22"/>
+              </w:rPr>
+              <w:t>beq</w:t>
+            </w:r>
+            <w:proofErr w:type="spellEnd"/>
+            <w:r>
+              <w:rPr>
+                <w:b/>
+                <w:bCs/>
+                <w:sz w:val="22"/>
+                <w:szCs w:val="22"/>
+              </w:rPr>
+              <w:t xml:space="preserve"> R1, R1, INI;</w:t>
             </w:r>
           </w:p>
         </w:tc>
@@ -423,12 +436,21 @@
                 <w:szCs w:val="22"/>
               </w:rPr>
             </w:pPr>
-            <w:r>
-              <w:rPr>
-                <w:sz w:val="22"/>
-                <w:szCs w:val="22"/>
-              </w:rPr>
-              <w:t xml:space="preserve">beq R1, R1, RTI; </w:t>
+            <w:proofErr w:type="spellStart"/>
+            <w:r>
+              <w:rPr>
+                <w:sz w:val="22"/>
+                <w:szCs w:val="22"/>
+              </w:rPr>
+              <w:t>beq</w:t>
+            </w:r>
+            <w:proofErr w:type="spellEnd"/>
+            <w:r>
+              <w:rPr>
+                <w:sz w:val="22"/>
+                <w:szCs w:val="22"/>
+              </w:rPr>
+              <w:t xml:space="preserve"> R1, R1, RTI; </w:t>
             </w:r>
           </w:p>
           <w:p>
@@ -492,12 +514,21 @@
                 <w:szCs w:val="22"/>
               </w:rPr>
             </w:pPr>
-            <w:r>
-              <w:rPr>
-                <w:sz w:val="22"/>
-                <w:szCs w:val="22"/>
-              </w:rPr>
-              <w:t xml:space="preserve">DAbort </w:t>
+            <w:proofErr w:type="spellStart"/>
+            <w:r>
+              <w:rPr>
+                <w:sz w:val="22"/>
+                <w:szCs w:val="22"/>
+              </w:rPr>
+              <w:t>DAbort</w:t>
+            </w:r>
+            <w:proofErr w:type="spellEnd"/>
+            <w:r>
+              <w:rPr>
+                <w:sz w:val="22"/>
+                <w:szCs w:val="22"/>
+              </w:rPr>
+              <w:t xml:space="preserve"> </w:t>
             </w:r>
           </w:p>
           <w:p>
@@ -587,13 +618,41 @@
                 <w:lang w:val="en-US"/>
               </w:rPr>
             </w:pPr>
-            <w:r>
-              <w:rPr>
-                <w:sz w:val="22"/>
-                <w:szCs w:val="22"/>
-                <w:lang w:val="en-US"/>
-              </w:rPr>
-              <w:t xml:space="preserve">beq R1, R1, RT_Abort; </w:t>
+            <w:proofErr w:type="spellStart"/>
+            <w:r>
+              <w:rPr>
+                <w:sz w:val="22"/>
+                <w:szCs w:val="22"/>
+                <w:lang w:val="en-US"/>
+              </w:rPr>
+              <w:t>beq</w:t>
+            </w:r>
+            <w:proofErr w:type="spellEnd"/>
+            <w:r>
+              <w:rPr>
+                <w:sz w:val="22"/>
+                <w:szCs w:val="22"/>
+                <w:lang w:val="en-US"/>
+              </w:rPr>
+              <w:t xml:space="preserve"> R1, R1, </w:t>
+            </w:r>
+            <w:proofErr w:type="spellStart"/>
+            <w:r>
+              <w:rPr>
+                <w:sz w:val="22"/>
+                <w:szCs w:val="22"/>
+                <w:lang w:val="en-US"/>
+              </w:rPr>
+              <w:t>RT_Abort</w:t>
+            </w:r>
+            <w:proofErr w:type="spellEnd"/>
+            <w:r>
+              <w:rPr>
+                <w:sz w:val="22"/>
+                <w:szCs w:val="22"/>
+                <w:lang w:val="en-US"/>
+              </w:rPr>
+              <w:t xml:space="preserve">; </w:t>
             </w:r>
           </w:p>
           <w:p>
@@ -836,8 +895,26 @@
                 <w:sz w:val="22"/>
                 <w:szCs w:val="22"/>
               </w:rPr>
-              <w:t>=Mem(</w:t>
-            </w:r>
+              <w:t>=</w:t>
+            </w:r>
+            <w:proofErr w:type="spellStart"/>
+            <w:proofErr w:type="gramStart"/>
+            <w:r>
+              <w:rPr>
+                <w:sz w:val="22"/>
+                <w:szCs w:val="22"/>
+              </w:rPr>
+              <w:t>Mem</w:t>
+            </w:r>
+            <w:proofErr w:type="spellEnd"/>
+            <w:r>
+              <w:rPr>
+                <w:sz w:val="22"/>
+                <w:szCs w:val="22"/>
+              </w:rPr>
+              <w:t>(</w:t>
+            </w:r>
+            <w:proofErr w:type="gramEnd"/>
             <w:r>
               <w:rPr>
                 <w:sz w:val="22"/>
@@ -970,12 +1047,21 @@
                 <w:szCs w:val="22"/>
               </w:rPr>
             </w:pPr>
-            <w:r>
-              <w:rPr>
-                <w:sz w:val="22"/>
-                <w:szCs w:val="22"/>
-              </w:rPr>
-              <w:t>Lw r</w:t>
+            <w:proofErr w:type="spellStart"/>
+            <w:r>
+              <w:rPr>
+                <w:sz w:val="22"/>
+                <w:szCs w:val="22"/>
+              </w:rPr>
+              <w:t>Lw</w:t>
+            </w:r>
+            <w:proofErr w:type="spellEnd"/>
+            <w:r>
+              <w:rPr>
+                <w:sz w:val="22"/>
+                <w:szCs w:val="22"/>
+              </w:rPr>
+              <w:t xml:space="preserve"> r</w:t>
             </w:r>
             <w:r>
               <w:rPr>
@@ -1021,7 +1107,27 @@
                 <w:sz w:val="22"/>
                 <w:szCs w:val="22"/>
               </w:rPr>
-              <w:t>R2 = MEM(4) = 5</w:t>
+              <w:t xml:space="preserve">R2 = </w:t>
+            </w:r>
+            <w:proofErr w:type="gramStart"/>
+            <w:r>
+              <w:rPr>
+                <w:b/>
+                <w:bCs/>
+                <w:sz w:val="22"/>
+                <w:szCs w:val="22"/>
+              </w:rPr>
+              <w:t>MEM(</w:t>
+            </w:r>
+            <w:proofErr w:type="gramEnd"/>
+            <w:r>
+              <w:rPr>
+                <w:b/>
+                <w:bCs/>
+                <w:sz w:val="22"/>
+                <w:szCs w:val="22"/>
+              </w:rPr>
+              <w:t>4) = 5</w:t>
             </w:r>
           </w:p>
         </w:tc>
@@ -1118,14 +1224,25 @@
                 <w:szCs w:val="22"/>
               </w:rPr>
             </w:pPr>
-            <w:r>
-              <w:rPr>
-                <w:b/>
-                <w:bCs/>
-                <w:sz w:val="22"/>
-                <w:szCs w:val="22"/>
-              </w:rPr>
-              <w:t>Lw r3, 8(r0)</w:t>
+            <w:proofErr w:type="spellStart"/>
+            <w:r>
+              <w:rPr>
+                <w:b/>
+                <w:bCs/>
+                <w:sz w:val="22"/>
+                <w:szCs w:val="22"/>
+              </w:rPr>
+              <w:t>Lw</w:t>
+            </w:r>
+            <w:proofErr w:type="spellEnd"/>
+            <w:r>
+              <w:rPr>
+                <w:b/>
+                <w:bCs/>
+                <w:sz w:val="22"/>
+                <w:szCs w:val="22"/>
+              </w:rPr>
+              <w:t xml:space="preserve"> r3, 8(r0)</w:t>
             </w:r>
           </w:p>
         </w:tc>
@@ -1150,7 +1267,38 @@
                 <w:sz w:val="22"/>
                 <w:szCs w:val="22"/>
               </w:rPr>
-              <w:t>R3= mem(8)= 4</w:t>
+              <w:t xml:space="preserve">R3= </w:t>
+            </w:r>
+            <w:proofErr w:type="spellStart"/>
+            <w:proofErr w:type="gramStart"/>
+            <w:r>
+              <w:rPr>
+                <w:b/>
+                <w:bCs/>
+                <w:sz w:val="22"/>
+                <w:szCs w:val="22"/>
+              </w:rPr>
+              <w:t>mem</w:t>
+            </w:r>
+            <w:proofErr w:type="spellEnd"/>
+            <w:r>
+              <w:rPr>
+                <w:b/>
+                <w:bCs/>
+                <w:sz w:val="22"/>
+                <w:szCs w:val="22"/>
+              </w:rPr>
+              <w:t>(</w:t>
+            </w:r>
+            <w:proofErr w:type="gramEnd"/>
+            <w:r>
+              <w:rPr>
+                <w:b/>
+                <w:bCs/>
+                <w:sz w:val="22"/>
+                <w:szCs w:val="22"/>
+              </w:rPr>
+              <w:t>8)= 4</w:t>
             </w:r>
           </w:p>
         </w:tc>
@@ -1238,14 +1386,25 @@
                 <w:szCs w:val="22"/>
               </w:rPr>
             </w:pPr>
-            <w:r>
-              <w:rPr>
-                <w:b/>
-                <w:bCs/>
-                <w:sz w:val="22"/>
-                <w:szCs w:val="22"/>
-              </w:rPr>
-              <w:t xml:space="preserve">Lw r4, </w:t>
+            <w:proofErr w:type="spellStart"/>
+            <w:r>
+              <w:rPr>
+                <w:b/>
+                <w:bCs/>
+                <w:sz w:val="22"/>
+                <w:szCs w:val="22"/>
+              </w:rPr>
+              <w:t>Lw</w:t>
+            </w:r>
+            <w:proofErr w:type="spellEnd"/>
+            <w:r>
+              <w:rPr>
+                <w:b/>
+                <w:bCs/>
+                <w:sz w:val="22"/>
+                <w:szCs w:val="22"/>
+              </w:rPr>
+              <w:t xml:space="preserve"> r4, </w:t>
             </w:r>
             <w:r>
               <w:rPr>
@@ -1288,7 +1447,38 @@
                 <w:sz w:val="22"/>
                 <w:szCs w:val="22"/>
               </w:rPr>
-              <w:t>R4 = mem( c )= base V1</w:t>
+              <w:t xml:space="preserve">R4 = </w:t>
+            </w:r>
+            <w:proofErr w:type="spellStart"/>
+            <w:proofErr w:type="gramStart"/>
+            <w:r>
+              <w:rPr>
+                <w:b/>
+                <w:bCs/>
+                <w:sz w:val="22"/>
+                <w:szCs w:val="22"/>
+              </w:rPr>
+              <w:t>mem</w:t>
+            </w:r>
+            <w:proofErr w:type="spellEnd"/>
+            <w:r>
+              <w:rPr>
+                <w:b/>
+                <w:bCs/>
+                <w:sz w:val="22"/>
+                <w:szCs w:val="22"/>
+              </w:rPr>
+              <w:t>( c</w:t>
+            </w:r>
+            <w:proofErr w:type="gramEnd"/>
+            <w:r>
+              <w:rPr>
+                <w:b/>
+                <w:bCs/>
+                <w:sz w:val="22"/>
+                <w:szCs w:val="22"/>
+              </w:rPr>
+              <w:t xml:space="preserve"> )= base V1</w:t>
             </w:r>
           </w:p>
         </w:tc>
@@ -1376,15 +1566,27 @@
                 <w:szCs w:val="22"/>
               </w:rPr>
             </w:pPr>
-            <w:r>
-              <w:rPr>
-                <w:b/>
-                <w:bCs/>
-                <w:sz w:val="22"/>
-                <w:szCs w:val="22"/>
-              </w:rPr>
-              <w:t xml:space="preserve">Lw r5, </w:t>
-            </w:r>
+            <w:proofErr w:type="spellStart"/>
+            <w:r>
+              <w:rPr>
+                <w:b/>
+                <w:bCs/>
+                <w:sz w:val="22"/>
+                <w:szCs w:val="22"/>
+              </w:rPr>
+              <w:t>Lw</w:t>
+            </w:r>
+            <w:proofErr w:type="spellEnd"/>
+            <w:r>
+              <w:rPr>
+                <w:b/>
+                <w:bCs/>
+                <w:sz w:val="22"/>
+                <w:szCs w:val="22"/>
+              </w:rPr>
+              <w:t xml:space="preserve"> r5, </w:t>
+            </w:r>
+            <w:proofErr w:type="gramStart"/>
             <w:r>
               <w:rPr>
                 <w:b/>
@@ -1401,7 +1603,17 @@
                 <w:sz w:val="22"/>
                 <w:szCs w:val="22"/>
               </w:rPr>
-              <w:t>( r0 )</w:t>
+              <w:t>( r</w:t>
+            </w:r>
+            <w:proofErr w:type="gramEnd"/>
+            <w:r>
+              <w:rPr>
+                <w:b/>
+                <w:bCs/>
+                <w:sz w:val="22"/>
+                <w:szCs w:val="22"/>
+              </w:rPr>
+              <w:t>0 )</w:t>
             </w:r>
           </w:p>
         </w:tc>
@@ -1426,7 +1638,38 @@
                 <w:sz w:val="22"/>
                 <w:szCs w:val="22"/>
               </w:rPr>
-              <w:t>R5= mem(20) = base v2</w:t>
+              <w:t xml:space="preserve">R5= </w:t>
+            </w:r>
+            <w:proofErr w:type="spellStart"/>
+            <w:proofErr w:type="gramStart"/>
+            <w:r>
+              <w:rPr>
+                <w:b/>
+                <w:bCs/>
+                <w:sz w:val="22"/>
+                <w:szCs w:val="22"/>
+              </w:rPr>
+              <w:t>mem</w:t>
+            </w:r>
+            <w:proofErr w:type="spellEnd"/>
+            <w:r>
+              <w:rPr>
+                <w:b/>
+                <w:bCs/>
+                <w:sz w:val="22"/>
+                <w:szCs w:val="22"/>
+              </w:rPr>
+              <w:t>(</w:t>
+            </w:r>
+            <w:proofErr w:type="gramEnd"/>
+            <w:r>
+              <w:rPr>
+                <w:b/>
+                <w:bCs/>
+                <w:sz w:val="22"/>
+                <w:szCs w:val="22"/>
+              </w:rPr>
+              <w:t>20) = base v2</w:t>
             </w:r>
           </w:p>
         </w:tc>
@@ -1573,7 +1816,27 @@
                 <w:sz w:val="22"/>
                 <w:szCs w:val="22"/>
               </w:rPr>
-              <w:t>R6 = mem (34) = base de v3</w:t>
+              <w:t xml:space="preserve">R6 = </w:t>
+            </w:r>
+            <w:proofErr w:type="spellStart"/>
+            <w:r>
+              <w:rPr>
+                <w:b/>
+                <w:bCs/>
+                <w:sz w:val="22"/>
+                <w:szCs w:val="22"/>
+              </w:rPr>
+              <w:t>mem</w:t>
+            </w:r>
+            <w:proofErr w:type="spellEnd"/>
+            <w:r>
+              <w:rPr>
+                <w:b/>
+                <w:bCs/>
+                <w:sz w:val="22"/>
+                <w:szCs w:val="22"/>
+              </w:rPr>
+              <w:t xml:space="preserve"> (34) = base de v3</w:t>
             </w:r>
           </w:p>
         </w:tc>
@@ -1659,14 +1922,25 @@
                 <w:szCs w:val="22"/>
               </w:rPr>
             </w:pPr>
-            <w:r>
-              <w:rPr>
-                <w:b/>
-                <w:bCs/>
-                <w:sz w:val="22"/>
-                <w:szCs w:val="22"/>
-              </w:rPr>
-              <w:t xml:space="preserve">Lw r7, </w:t>
+            <w:proofErr w:type="spellStart"/>
+            <w:r>
+              <w:rPr>
+                <w:b/>
+                <w:bCs/>
+                <w:sz w:val="22"/>
+                <w:szCs w:val="22"/>
+              </w:rPr>
+              <w:t>Lw</w:t>
+            </w:r>
+            <w:proofErr w:type="spellEnd"/>
+            <w:r>
+              <w:rPr>
+                <w:b/>
+                <w:bCs/>
+                <w:sz w:val="22"/>
+                <w:szCs w:val="22"/>
+              </w:rPr>
+              <w:t xml:space="preserve"> r7, </w:t>
             </w:r>
             <w:r>
               <w:rPr>
@@ -1709,7 +1983,38 @@
                 <w:sz w:val="22"/>
                 <w:szCs w:val="22"/>
               </w:rPr>
-              <w:t>R7 = mem(48) = base v4</w:t>
+              <w:t xml:space="preserve">R7 = </w:t>
+            </w:r>
+            <w:proofErr w:type="spellStart"/>
+            <w:proofErr w:type="gramStart"/>
+            <w:r>
+              <w:rPr>
+                <w:b/>
+                <w:bCs/>
+                <w:sz w:val="22"/>
+                <w:szCs w:val="22"/>
+              </w:rPr>
+              <w:t>mem</w:t>
+            </w:r>
+            <w:proofErr w:type="spellEnd"/>
+            <w:r>
+              <w:rPr>
+                <w:b/>
+                <w:bCs/>
+                <w:sz w:val="22"/>
+                <w:szCs w:val="22"/>
+              </w:rPr>
+              <w:t>(</w:t>
+            </w:r>
+            <w:proofErr w:type="gramEnd"/>
+            <w:r>
+              <w:rPr>
+                <w:b/>
+                <w:bCs/>
+                <w:sz w:val="22"/>
+                <w:szCs w:val="22"/>
+              </w:rPr>
+              <w:t>48) = base v4</w:t>
             </w:r>
           </w:p>
         </w:tc>
@@ -1815,14 +2120,45 @@
                 <w:szCs w:val="22"/>
               </w:rPr>
             </w:pPr>
-            <w:r>
-              <w:rPr>
-                <w:b/>
-                <w:bCs/>
-                <w:sz w:val="22"/>
-                <w:szCs w:val="22"/>
-              </w:rPr>
-              <w:t xml:space="preserve">Lw r8 , </w:t>
+            <w:proofErr w:type="spellStart"/>
+            <w:r>
+              <w:rPr>
+                <w:b/>
+                <w:bCs/>
+                <w:sz w:val="22"/>
+                <w:szCs w:val="22"/>
+              </w:rPr>
+              <w:t>Lw</w:t>
+            </w:r>
+            <w:proofErr w:type="spellEnd"/>
+            <w:r>
+              <w:rPr>
+                <w:b/>
+                <w:bCs/>
+                <w:sz w:val="22"/>
+                <w:szCs w:val="22"/>
+              </w:rPr>
+              <w:t xml:space="preserve"> r</w:t>
+            </w:r>
+            <w:proofErr w:type="gramStart"/>
+            <w:r>
+              <w:rPr>
+                <w:b/>
+                <w:bCs/>
+                <w:sz w:val="22"/>
+                <w:szCs w:val="22"/>
+              </w:rPr>
+              <w:t>8 ,</w:t>
+            </w:r>
+            <w:proofErr w:type="gramEnd"/>
+            <w:r>
+              <w:rPr>
+                <w:b/>
+                <w:bCs/>
+                <w:sz w:val="22"/>
+                <w:szCs w:val="22"/>
+              </w:rPr>
+              <w:t xml:space="preserve"> </w:t>
             </w:r>
             <w:r>
               <w:rPr>
@@ -1867,7 +2203,41 @@
                 <w:szCs w:val="22"/>
                 <w:lang w:val="en-US"/>
               </w:rPr>
-              <w:t>R8 = mem(4c) = dirscrach(ADDR</w:t>
+              <w:t xml:space="preserve">R8 = mem(4c) = </w:t>
+            </w:r>
+            <w:proofErr w:type="spellStart"/>
+            <w:proofErr w:type="gramStart"/>
+            <w:r>
+              <w:rPr>
+                <w:b/>
+                <w:bCs/>
+                <w:sz w:val="22"/>
+                <w:szCs w:val="22"/>
+                <w:lang w:val="en-US"/>
+              </w:rPr>
+              <w:t>dirscrach</w:t>
+            </w:r>
+            <w:proofErr w:type="spellEnd"/>
+            <w:r>
+              <w:rPr>
+                <w:b/>
+                <w:bCs/>
+                <w:sz w:val="22"/>
+                <w:szCs w:val="22"/>
+                <w:lang w:val="en-US"/>
+              </w:rPr>
+              <w:t>(</w:t>
+            </w:r>
+            <w:proofErr w:type="gramEnd"/>
+            <w:r>
+              <w:rPr>
+                <w:b/>
+                <w:bCs/>
+                <w:sz w:val="22"/>
+                <w:szCs w:val="22"/>
+                <w:lang w:val="en-US"/>
+              </w:rPr>
+              <w:t>ADDR</w:t>
             </w:r>
             <w:r>
               <w:rPr>
@@ -1908,7 +2278,27 @@
                 <w:sz w:val="22"/>
                 <w:szCs w:val="22"/>
               </w:rPr>
-              <w:t>(falta ver la palabra de la scratch)</w:t>
+              <w:t xml:space="preserve">(falta ver la palabra de la </w:t>
+            </w:r>
+            <w:proofErr w:type="spellStart"/>
+            <w:r>
+              <w:rPr>
+                <w:b/>
+                <w:bCs/>
+                <w:sz w:val="22"/>
+                <w:szCs w:val="22"/>
+              </w:rPr>
+              <w:t>scratch</w:t>
+            </w:r>
+            <w:proofErr w:type="spellEnd"/>
+            <w:r>
+              <w:rPr>
+                <w:b/>
+                <w:bCs/>
+                <w:sz w:val="22"/>
+                <w:szCs w:val="22"/>
+              </w:rPr>
+              <w:t>)</w:t>
             </w:r>
           </w:p>
         </w:tc>
@@ -1996,6 +2386,7 @@
                 <w:szCs w:val="22"/>
               </w:rPr>
             </w:pPr>
+            <w:proofErr w:type="spellStart"/>
             <w:r>
               <w:rPr>
                 <w:b/>
@@ -2012,7 +2403,17 @@
                 <w:sz w:val="22"/>
                 <w:szCs w:val="22"/>
               </w:rPr>
-              <w:t>w r</w:t>
+              <w:t>w</w:t>
+            </w:r>
+            <w:proofErr w:type="spellEnd"/>
+            <w:r>
+              <w:rPr>
+                <w:b/>
+                <w:bCs/>
+                <w:sz w:val="22"/>
+                <w:szCs w:val="22"/>
+              </w:rPr>
+              <w:t xml:space="preserve"> r</w:t>
             </w:r>
             <w:r>
               <w:rPr>
@@ -2100,7 +2501,38 @@
                 <w:sz w:val="22"/>
                 <w:szCs w:val="22"/>
               </w:rPr>
-              <w:t xml:space="preserve"> = mem(50)=</w:t>
+              <w:t xml:space="preserve"> = </w:t>
+            </w:r>
+            <w:proofErr w:type="spellStart"/>
+            <w:proofErr w:type="gramStart"/>
+            <w:r>
+              <w:rPr>
+                <w:b/>
+                <w:bCs/>
+                <w:sz w:val="22"/>
+                <w:szCs w:val="22"/>
+              </w:rPr>
+              <w:t>mem</w:t>
+            </w:r>
+            <w:proofErr w:type="spellEnd"/>
+            <w:r>
+              <w:rPr>
+                <w:b/>
+                <w:bCs/>
+                <w:sz w:val="22"/>
+                <w:szCs w:val="22"/>
+              </w:rPr>
+              <w:t>(</w:t>
+            </w:r>
+            <w:proofErr w:type="gramEnd"/>
+            <w:r>
+              <w:rPr>
+                <w:b/>
+                <w:bCs/>
+                <w:sz w:val="22"/>
+                <w:szCs w:val="22"/>
+              </w:rPr>
+              <w:t>50)=</w:t>
             </w:r>
             <w:r>
               <w:t xml:space="preserve"> x”</w:t>
@@ -2209,14 +2641,25 @@
                 <w:szCs w:val="22"/>
               </w:rPr>
             </w:pPr>
-            <w:r>
-              <w:rPr>
-                <w:b/>
-                <w:bCs/>
-                <w:sz w:val="22"/>
-                <w:szCs w:val="22"/>
-              </w:rPr>
-              <w:t xml:space="preserve">Lw r31, </w:t>
+            <w:proofErr w:type="spellStart"/>
+            <w:r>
+              <w:rPr>
+                <w:b/>
+                <w:bCs/>
+                <w:sz w:val="22"/>
+                <w:szCs w:val="22"/>
+              </w:rPr>
+              <w:t>Lw</w:t>
+            </w:r>
+            <w:proofErr w:type="spellEnd"/>
+            <w:r>
+              <w:rPr>
+                <w:b/>
+                <w:bCs/>
+                <w:sz w:val="22"/>
+                <w:szCs w:val="22"/>
+              </w:rPr>
+              <w:t xml:space="preserve"> r31, </w:t>
             </w:r>
             <w:r>
               <w:rPr>
@@ -2268,7 +2711,38 @@
                 <w:sz w:val="22"/>
                 <w:szCs w:val="22"/>
               </w:rPr>
-              <w:t>R31 = mem(54)= i</w:t>
+              <w:t xml:space="preserve">R31 = </w:t>
+            </w:r>
+            <w:proofErr w:type="spellStart"/>
+            <w:proofErr w:type="gramStart"/>
+            <w:r>
+              <w:rPr>
+                <w:b/>
+                <w:bCs/>
+                <w:sz w:val="22"/>
+                <w:szCs w:val="22"/>
+              </w:rPr>
+              <w:t>mem</w:t>
+            </w:r>
+            <w:proofErr w:type="spellEnd"/>
+            <w:r>
+              <w:rPr>
+                <w:b/>
+                <w:bCs/>
+                <w:sz w:val="22"/>
+                <w:szCs w:val="22"/>
+              </w:rPr>
+              <w:t>(</w:t>
+            </w:r>
+            <w:proofErr w:type="gramEnd"/>
+            <w:r>
+              <w:rPr>
+                <w:b/>
+                <w:bCs/>
+                <w:sz w:val="22"/>
+                <w:szCs w:val="22"/>
+              </w:rPr>
+              <w:t>54)= i</w:t>
             </w:r>
           </w:p>
         </w:tc>
@@ -2362,14 +2836,25 @@
                 <w:szCs w:val="22"/>
               </w:rPr>
             </w:pPr>
-            <w:r>
-              <w:rPr>
-                <w:b/>
-                <w:bCs/>
-                <w:sz w:val="22"/>
-                <w:szCs w:val="22"/>
-              </w:rPr>
-              <w:t>Beq r31, r2, FINBUC</w:t>
+            <w:proofErr w:type="spellStart"/>
+            <w:r>
+              <w:rPr>
+                <w:b/>
+                <w:bCs/>
+                <w:sz w:val="22"/>
+                <w:szCs w:val="22"/>
+              </w:rPr>
+              <w:t>Beq</w:t>
+            </w:r>
+            <w:proofErr w:type="spellEnd"/>
+            <w:r>
+              <w:rPr>
+                <w:b/>
+                <w:bCs/>
+                <w:sz w:val="22"/>
+                <w:szCs w:val="22"/>
+              </w:rPr>
+              <w:t xml:space="preserve"> r31, r2, FINBUC</w:t>
             </w:r>
           </w:p>
         </w:tc>
@@ -2482,14 +2967,25 @@
                 <w:szCs w:val="22"/>
               </w:rPr>
             </w:pPr>
-            <w:r>
-              <w:rPr>
-                <w:b/>
-                <w:bCs/>
-                <w:sz w:val="22"/>
-                <w:szCs w:val="22"/>
-              </w:rPr>
-              <w:t>Lw r11, 0(r4)</w:t>
+            <w:proofErr w:type="spellStart"/>
+            <w:r>
+              <w:rPr>
+                <w:b/>
+                <w:bCs/>
+                <w:sz w:val="22"/>
+                <w:szCs w:val="22"/>
+              </w:rPr>
+              <w:t>Lw</w:t>
+            </w:r>
+            <w:proofErr w:type="spellEnd"/>
+            <w:r>
+              <w:rPr>
+                <w:b/>
+                <w:bCs/>
+                <w:sz w:val="22"/>
+                <w:szCs w:val="22"/>
+              </w:rPr>
+              <w:t xml:space="preserve"> r11, 0(r4)</w:t>
             </w:r>
           </w:p>
         </w:tc>
@@ -2611,14 +3107,25 @@
                 <w:szCs w:val="22"/>
               </w:rPr>
             </w:pPr>
-            <w:r>
-              <w:rPr>
-                <w:b/>
-                <w:bCs/>
-                <w:sz w:val="22"/>
-                <w:szCs w:val="22"/>
-              </w:rPr>
-              <w:t>Lw r12, 0(r5)</w:t>
+            <w:proofErr w:type="spellStart"/>
+            <w:r>
+              <w:rPr>
+                <w:b/>
+                <w:bCs/>
+                <w:sz w:val="22"/>
+                <w:szCs w:val="22"/>
+              </w:rPr>
+              <w:t>Lw</w:t>
+            </w:r>
+            <w:proofErr w:type="spellEnd"/>
+            <w:r>
+              <w:rPr>
+                <w:b/>
+                <w:bCs/>
+                <w:sz w:val="22"/>
+                <w:szCs w:val="22"/>
+              </w:rPr>
+              <w:t xml:space="preserve"> r12, 0(r5)</w:t>
             </w:r>
           </w:p>
         </w:tc>
@@ -2740,14 +3247,45 @@
                 <w:szCs w:val="22"/>
               </w:rPr>
             </w:pPr>
-            <w:r>
-              <w:rPr>
-                <w:b/>
-                <w:bCs/>
-                <w:sz w:val="22"/>
-                <w:szCs w:val="22"/>
-              </w:rPr>
-              <w:t>Add r13, r11,r12</w:t>
+            <w:proofErr w:type="spellStart"/>
+            <w:r>
+              <w:rPr>
+                <w:b/>
+                <w:bCs/>
+                <w:sz w:val="22"/>
+                <w:szCs w:val="22"/>
+              </w:rPr>
+              <w:t>Add</w:t>
+            </w:r>
+            <w:proofErr w:type="spellEnd"/>
+            <w:r>
+              <w:rPr>
+                <w:b/>
+                <w:bCs/>
+                <w:sz w:val="22"/>
+                <w:szCs w:val="22"/>
+              </w:rPr>
+              <w:t xml:space="preserve"> r13, r</w:t>
+            </w:r>
+            <w:proofErr w:type="gramStart"/>
+            <w:r>
+              <w:rPr>
+                <w:b/>
+                <w:bCs/>
+                <w:sz w:val="22"/>
+                <w:szCs w:val="22"/>
+              </w:rPr>
+              <w:t>11,r</w:t>
+            </w:r>
+            <w:proofErr w:type="gramEnd"/>
+            <w:r>
+              <w:rPr>
+                <w:b/>
+                <w:bCs/>
+                <w:sz w:val="22"/>
+                <w:szCs w:val="22"/>
+              </w:rPr>
+              <w:t>12</w:t>
             </w:r>
           </w:p>
         </w:tc>
@@ -2869,14 +3407,25 @@
                 <w:szCs w:val="22"/>
               </w:rPr>
             </w:pPr>
-            <w:r>
-              <w:rPr>
-                <w:b/>
-                <w:bCs/>
-                <w:sz w:val="22"/>
-                <w:szCs w:val="22"/>
-              </w:rPr>
-              <w:t>Sw r13, 0(r6)</w:t>
+            <w:proofErr w:type="spellStart"/>
+            <w:r>
+              <w:rPr>
+                <w:b/>
+                <w:bCs/>
+                <w:sz w:val="22"/>
+                <w:szCs w:val="22"/>
+              </w:rPr>
+              <w:t>Sw</w:t>
+            </w:r>
+            <w:proofErr w:type="spellEnd"/>
+            <w:r>
+              <w:rPr>
+                <w:b/>
+                <w:bCs/>
+                <w:sz w:val="22"/>
+                <w:szCs w:val="22"/>
+              </w:rPr>
+              <w:t xml:space="preserve"> r13, 0(r6)</w:t>
             </w:r>
           </w:p>
         </w:tc>
@@ -2988,14 +3537,25 @@
                 <w:szCs w:val="22"/>
               </w:rPr>
             </w:pPr>
-            <w:r>
-              <w:rPr>
-                <w:b/>
-                <w:bCs/>
-                <w:sz w:val="22"/>
-                <w:szCs w:val="22"/>
-              </w:rPr>
-              <w:t>Lw r14, 0(r8)</w:t>
+            <w:proofErr w:type="spellStart"/>
+            <w:r>
+              <w:rPr>
+                <w:b/>
+                <w:bCs/>
+                <w:sz w:val="22"/>
+                <w:szCs w:val="22"/>
+              </w:rPr>
+              <w:t>Lw</w:t>
+            </w:r>
+            <w:proofErr w:type="spellEnd"/>
+            <w:r>
+              <w:rPr>
+                <w:b/>
+                <w:bCs/>
+                <w:sz w:val="22"/>
+                <w:szCs w:val="22"/>
+              </w:rPr>
+              <w:t xml:space="preserve"> r14, 0(r8)</w:t>
             </w:r>
           </w:p>
         </w:tc>
@@ -3020,7 +3580,27 @@
                 <w:sz w:val="22"/>
                 <w:szCs w:val="22"/>
               </w:rPr>
-              <w:t>R8= reg Scratch</w:t>
+              <w:t xml:space="preserve">R8= </w:t>
+            </w:r>
+            <w:proofErr w:type="spellStart"/>
+            <w:r>
+              <w:rPr>
+                <w:b/>
+                <w:bCs/>
+                <w:sz w:val="22"/>
+                <w:szCs w:val="22"/>
+              </w:rPr>
+              <w:t>reg</w:t>
+            </w:r>
+            <w:proofErr w:type="spellEnd"/>
+            <w:r>
+              <w:rPr>
+                <w:b/>
+                <w:bCs/>
+                <w:sz w:val="22"/>
+                <w:szCs w:val="22"/>
+              </w:rPr>
+              <w:t xml:space="preserve"> Scratch</w:t>
             </w:r>
           </w:p>
         </w:tc>
@@ -3107,14 +3687,25 @@
                 <w:szCs w:val="22"/>
               </w:rPr>
             </w:pPr>
-            <w:r>
-              <w:rPr>
-                <w:b/>
-                <w:bCs/>
-                <w:sz w:val="22"/>
-                <w:szCs w:val="22"/>
-              </w:rPr>
-              <w:t>Sw r14, 0(r7)</w:t>
+            <w:proofErr w:type="spellStart"/>
+            <w:r>
+              <w:rPr>
+                <w:b/>
+                <w:bCs/>
+                <w:sz w:val="22"/>
+                <w:szCs w:val="22"/>
+              </w:rPr>
+              <w:t>Sw</w:t>
+            </w:r>
+            <w:proofErr w:type="spellEnd"/>
+            <w:r>
+              <w:rPr>
+                <w:b/>
+                <w:bCs/>
+                <w:sz w:val="22"/>
+                <w:szCs w:val="22"/>
+              </w:rPr>
+              <w:t xml:space="preserve"> r14, 0(r7)</w:t>
             </w:r>
           </w:p>
         </w:tc>
@@ -3236,14 +3827,25 @@
                 <w:szCs w:val="22"/>
               </w:rPr>
             </w:pPr>
-            <w:r>
-              <w:rPr>
-                <w:b/>
-                <w:bCs/>
-                <w:sz w:val="22"/>
-                <w:szCs w:val="22"/>
-              </w:rPr>
-              <w:t>Lw r1</w:t>
+            <w:proofErr w:type="spellStart"/>
+            <w:r>
+              <w:rPr>
+                <w:b/>
+                <w:bCs/>
+                <w:sz w:val="22"/>
+                <w:szCs w:val="22"/>
+              </w:rPr>
+              <w:t>Lw</w:t>
+            </w:r>
+            <w:proofErr w:type="spellEnd"/>
+            <w:r>
+              <w:rPr>
+                <w:b/>
+                <w:bCs/>
+                <w:sz w:val="22"/>
+                <w:szCs w:val="22"/>
+              </w:rPr>
+              <w:t xml:space="preserve"> r1</w:t>
             </w:r>
             <w:r>
               <w:rPr>
@@ -3374,14 +3976,45 @@
                 <w:szCs w:val="22"/>
               </w:rPr>
             </w:pPr>
-            <w:r>
-              <w:rPr>
-                <w:b/>
-                <w:bCs/>
-                <w:sz w:val="22"/>
-                <w:szCs w:val="22"/>
-              </w:rPr>
-              <w:t>Add r4,r4,r3</w:t>
+            <w:proofErr w:type="spellStart"/>
+            <w:r>
+              <w:rPr>
+                <w:b/>
+                <w:bCs/>
+                <w:sz w:val="22"/>
+                <w:szCs w:val="22"/>
+              </w:rPr>
+              <w:t>Add</w:t>
+            </w:r>
+            <w:proofErr w:type="spellEnd"/>
+            <w:r>
+              <w:rPr>
+                <w:b/>
+                <w:bCs/>
+                <w:sz w:val="22"/>
+                <w:szCs w:val="22"/>
+              </w:rPr>
+              <w:t xml:space="preserve"> r</w:t>
+            </w:r>
+            <w:proofErr w:type="gramStart"/>
+            <w:r>
+              <w:rPr>
+                <w:b/>
+                <w:bCs/>
+                <w:sz w:val="22"/>
+                <w:szCs w:val="22"/>
+              </w:rPr>
+              <w:t>4,r</w:t>
+            </w:r>
+            <w:proofErr w:type="gramEnd"/>
+            <w:r>
+              <w:rPr>
+                <w:b/>
+                <w:bCs/>
+                <w:sz w:val="22"/>
+                <w:szCs w:val="22"/>
+              </w:rPr>
+              <w:t>4,r3</w:t>
             </w:r>
           </w:p>
         </w:tc>
@@ -3503,14 +4136,45 @@
                 <w:szCs w:val="22"/>
               </w:rPr>
             </w:pPr>
-            <w:r>
-              <w:rPr>
-                <w:b/>
-                <w:bCs/>
-                <w:sz w:val="22"/>
-                <w:szCs w:val="22"/>
-              </w:rPr>
-              <w:t>Add r5,r5,r3</w:t>
+            <w:proofErr w:type="spellStart"/>
+            <w:r>
+              <w:rPr>
+                <w:b/>
+                <w:bCs/>
+                <w:sz w:val="22"/>
+                <w:szCs w:val="22"/>
+              </w:rPr>
+              <w:t>Add</w:t>
+            </w:r>
+            <w:proofErr w:type="spellEnd"/>
+            <w:r>
+              <w:rPr>
+                <w:b/>
+                <w:bCs/>
+                <w:sz w:val="22"/>
+                <w:szCs w:val="22"/>
+              </w:rPr>
+              <w:t xml:space="preserve"> r</w:t>
+            </w:r>
+            <w:proofErr w:type="gramStart"/>
+            <w:r>
+              <w:rPr>
+                <w:b/>
+                <w:bCs/>
+                <w:sz w:val="22"/>
+                <w:szCs w:val="22"/>
+              </w:rPr>
+              <w:t>5,r</w:t>
+            </w:r>
+            <w:proofErr w:type="gramEnd"/>
+            <w:r>
+              <w:rPr>
+                <w:b/>
+                <w:bCs/>
+                <w:sz w:val="22"/>
+                <w:szCs w:val="22"/>
+              </w:rPr>
+              <w:t>5,r3</w:t>
             </w:r>
           </w:p>
         </w:tc>
@@ -3643,6 +4307,7 @@
               </w:rPr>
               <w:t>Add r</w:t>
             </w:r>
+            <w:proofErr w:type="gramStart"/>
             <w:r>
               <w:rPr>
                 <w:b/>
@@ -3663,6 +4328,7 @@
               </w:rPr>
               <w:t>,r</w:t>
             </w:r>
+            <w:proofErr w:type="gramEnd"/>
             <w:r>
               <w:rPr>
                 <w:b/>
@@ -3819,14 +4485,45 @@
                 <w:lang w:val="en-US"/>
               </w:rPr>
             </w:pPr>
-            <w:r>
-              <w:rPr>
-                <w:b/>
-                <w:bCs/>
-                <w:sz w:val="22"/>
-                <w:szCs w:val="22"/>
-              </w:rPr>
-              <w:t>Add r7,r7,r3</w:t>
+            <w:proofErr w:type="spellStart"/>
+            <w:r>
+              <w:rPr>
+                <w:b/>
+                <w:bCs/>
+                <w:sz w:val="22"/>
+                <w:szCs w:val="22"/>
+              </w:rPr>
+              <w:t>Add</w:t>
+            </w:r>
+            <w:proofErr w:type="spellEnd"/>
+            <w:r>
+              <w:rPr>
+                <w:b/>
+                <w:bCs/>
+                <w:sz w:val="22"/>
+                <w:szCs w:val="22"/>
+              </w:rPr>
+              <w:t xml:space="preserve"> r</w:t>
+            </w:r>
+            <w:proofErr w:type="gramStart"/>
+            <w:r>
+              <w:rPr>
+                <w:b/>
+                <w:bCs/>
+                <w:sz w:val="22"/>
+                <w:szCs w:val="22"/>
+              </w:rPr>
+              <w:t>7,r</w:t>
+            </w:r>
+            <w:proofErr w:type="gramEnd"/>
+            <w:r>
+              <w:rPr>
+                <w:b/>
+                <w:bCs/>
+                <w:sz w:val="22"/>
+                <w:szCs w:val="22"/>
+              </w:rPr>
+              <w:t>7,r3</w:t>
             </w:r>
           </w:p>
         </w:tc>
@@ -3953,7 +4650,29 @@
                 <w:szCs w:val="22"/>
                 <w:lang w:val="en-US"/>
               </w:rPr>
-              <w:t>Add r31,r31,r0</w:t>
+              <w:t>Add r</w:t>
+            </w:r>
+            <w:proofErr w:type="gramStart"/>
+            <w:r>
+              <w:rPr>
+                <w:b/>
+                <w:bCs/>
+                <w:sz w:val="22"/>
+                <w:szCs w:val="22"/>
+                <w:lang w:val="en-US"/>
+              </w:rPr>
+              <w:t>31,r</w:t>
+            </w:r>
+            <w:proofErr w:type="gramEnd"/>
+            <w:r>
+              <w:rPr>
+                <w:b/>
+                <w:bCs/>
+                <w:sz w:val="22"/>
+                <w:szCs w:val="22"/>
+                <w:lang w:val="en-US"/>
+              </w:rPr>
+              <w:t>31,r0</w:t>
             </w:r>
           </w:p>
         </w:tc>
@@ -3972,15 +4691,27 @@
                 <w:lang w:val="en-US"/>
               </w:rPr>
             </w:pPr>
-            <w:r>
-              <w:rPr>
-                <w:b/>
-                <w:bCs/>
-                <w:sz w:val="22"/>
-                <w:szCs w:val="22"/>
-                <w:lang w:val="en-US"/>
-              </w:rPr>
-              <w:t>i++</w:t>
+            <w:proofErr w:type="spellStart"/>
+            <w:r>
+              <w:rPr>
+                <w:b/>
+                <w:bCs/>
+                <w:sz w:val="22"/>
+                <w:szCs w:val="22"/>
+                <w:lang w:val="en-US"/>
+              </w:rPr>
+              <w:t>i</w:t>
+            </w:r>
+            <w:proofErr w:type="spellEnd"/>
+            <w:r>
+              <w:rPr>
+                <w:b/>
+                <w:bCs/>
+                <w:sz w:val="22"/>
+                <w:szCs w:val="22"/>
+                <w:lang w:val="en-US"/>
+              </w:rPr>
+              <w:t>++</w:t>
             </w:r>
           </w:p>
         </w:tc>
@@ -4074,15 +4805,49 @@
                 <w:lang w:val="en-US"/>
               </w:rPr>
             </w:pPr>
-            <w:r>
-              <w:rPr>
-                <w:b/>
-                <w:bCs/>
-                <w:sz w:val="22"/>
-                <w:szCs w:val="22"/>
-                <w:lang w:val="en-US"/>
-              </w:rPr>
-              <w:t>Beq r1,r1,bucle</w:t>
+            <w:proofErr w:type="spellStart"/>
+            <w:r>
+              <w:rPr>
+                <w:b/>
+                <w:bCs/>
+                <w:sz w:val="22"/>
+                <w:szCs w:val="22"/>
+                <w:lang w:val="en-US"/>
+              </w:rPr>
+              <w:t>Beq</w:t>
+            </w:r>
+            <w:proofErr w:type="spellEnd"/>
+            <w:r>
+              <w:rPr>
+                <w:b/>
+                <w:bCs/>
+                <w:sz w:val="22"/>
+                <w:szCs w:val="22"/>
+                <w:lang w:val="en-US"/>
+              </w:rPr>
+              <w:t xml:space="preserve"> r</w:t>
+            </w:r>
+            <w:proofErr w:type="gramStart"/>
+            <w:r>
+              <w:rPr>
+                <w:b/>
+                <w:bCs/>
+                <w:sz w:val="22"/>
+                <w:szCs w:val="22"/>
+                <w:lang w:val="en-US"/>
+              </w:rPr>
+              <w:t>1,r</w:t>
+            </w:r>
+            <w:proofErr w:type="gramEnd"/>
+            <w:r>
+              <w:rPr>
+                <w:b/>
+                <w:bCs/>
+                <w:sz w:val="22"/>
+                <w:szCs w:val="22"/>
+                <w:lang w:val="en-US"/>
+              </w:rPr>
+              <w:t>1,bucle</w:t>
             </w:r>
           </w:p>
         </w:tc>
@@ -4121,6 +4886,7 @@
                 <w:lang w:val="en-US"/>
               </w:rPr>
             </w:pPr>
+            <w:proofErr w:type="spellStart"/>
             <w:r>
               <w:rPr>
                 <w:sz w:val="22"/>
@@ -4129,6 +4895,7 @@
               </w:rPr>
               <w:t>finbucle</w:t>
             </w:r>
+            <w:proofErr w:type="spellEnd"/>
           </w:p>
         </w:tc>
         <w:tc>
@@ -4200,16 +4967,62 @@
                 <w:lang w:val="en-US"/>
               </w:rPr>
             </w:pPr>
-            <w:r>
-              <w:rPr>
-                <w:b/>
-                <w:bCs/>
-                <w:sz w:val="22"/>
-                <w:szCs w:val="22"/>
-                <w:lang w:val="en-US"/>
-              </w:rPr>
-              <w:t>Beq r1,r1 finbucle</w:t>
-            </w:r>
+            <w:proofErr w:type="spellStart"/>
+            <w:r>
+              <w:rPr>
+                <w:b/>
+                <w:bCs/>
+                <w:sz w:val="22"/>
+                <w:szCs w:val="22"/>
+                <w:lang w:val="en-US"/>
+              </w:rPr>
+              <w:t>Beq</w:t>
+            </w:r>
+            <w:proofErr w:type="spellEnd"/>
+            <w:r>
+              <w:rPr>
+                <w:b/>
+                <w:bCs/>
+                <w:sz w:val="22"/>
+                <w:szCs w:val="22"/>
+                <w:lang w:val="en-US"/>
+              </w:rPr>
+              <w:t xml:space="preserve"> r</w:t>
+            </w:r>
+            <w:proofErr w:type="gramStart"/>
+            <w:r>
+              <w:rPr>
+                <w:b/>
+                <w:bCs/>
+                <w:sz w:val="22"/>
+                <w:szCs w:val="22"/>
+                <w:lang w:val="en-US"/>
+              </w:rPr>
+              <w:t>1,r</w:t>
+            </w:r>
+            <w:proofErr w:type="gramEnd"/>
+            <w:r>
+              <w:rPr>
+                <w:b/>
+                <w:bCs/>
+                <w:sz w:val="22"/>
+                <w:szCs w:val="22"/>
+                <w:lang w:val="en-US"/>
+              </w:rPr>
+              <w:t xml:space="preserve">1 </w:t>
+            </w:r>
+            <w:proofErr w:type="spellStart"/>
+            <w:r>
+              <w:rPr>
+                <w:b/>
+                <w:bCs/>
+                <w:sz w:val="22"/>
+                <w:szCs w:val="22"/>
+                <w:lang w:val="en-US"/>
+              </w:rPr>
+              <w:t>finbucle</w:t>
+            </w:r>
+            <w:proofErr w:type="spellEnd"/>
           </w:p>
         </w:tc>
         <w:tc>
@@ -4643,6 +5456,7 @@
                 <w:lang w:val="en-US"/>
               </w:rPr>
             </w:pPr>
+            <w:proofErr w:type="spellStart"/>
             <w:r>
               <w:rPr>
                 <w:sz w:val="22"/>
@@ -4651,6 +5465,7 @@
               </w:rPr>
               <w:t>RT_Abort</w:t>
             </w:r>
+            <w:proofErr w:type="spellEnd"/>
           </w:p>
         </w:tc>
         <w:tc>
@@ -4731,14 +5546,25 @@
                 <w:lang w:val="en-US"/>
               </w:rPr>
             </w:pPr>
-            <w:r>
-              <w:rPr>
-                <w:b/>
-                <w:bCs/>
-                <w:sz w:val="22"/>
-                <w:szCs w:val="22"/>
-              </w:rPr>
-              <w:t>Lw r15 ,0(r10)</w:t>
+            <w:proofErr w:type="spellStart"/>
+            <w:r>
+              <w:rPr>
+                <w:b/>
+                <w:bCs/>
+                <w:sz w:val="22"/>
+                <w:szCs w:val="22"/>
+              </w:rPr>
+              <w:t>Lw</w:t>
+            </w:r>
+            <w:proofErr w:type="spellEnd"/>
+            <w:r>
+              <w:rPr>
+                <w:b/>
+                <w:bCs/>
+                <w:sz w:val="22"/>
+                <w:szCs w:val="22"/>
+              </w:rPr>
+              <w:t xml:space="preserve"> r15 ,0(r10)</w:t>
             </w:r>
           </w:p>
         </w:tc>
@@ -4929,6 +5755,163 @@
             <w:pPr>
               <w:pStyle w:val="Default"/>
               <w:rPr>
+                <w:b/>
+                <w:bCs/>
+                <w:sz w:val="22"/>
+                <w:szCs w:val="22"/>
+                <w:u w:val="single"/>
+                <w:lang w:val="en-US"/>
+              </w:rPr>
+            </w:pPr>
+            <w:r>
+              <w:rPr>
+                <w:b/>
+                <w:bCs/>
+                <w:sz w:val="22"/>
+                <w:szCs w:val="22"/>
+                <w:u w:val="single"/>
+                <w:lang w:val="en-US"/>
+              </w:rPr>
+              <w:t>0D0F0004</w:t>
+            </w:r>
+          </w:p>
+        </w:tc>
+        <w:tc>
+          <w:tcPr>
+            <w:tcW w:w="2268" w:type="dxa"/>
+          </w:tcPr>
+          <w:p>
+            <w:pPr>
+              <w:pStyle w:val="Default"/>
+              <w:rPr>
+                <w:b/>
+                <w:bCs/>
+                <w:sz w:val="22"/>
+                <w:szCs w:val="22"/>
+                <w:lang w:val="en-US"/>
+              </w:rPr>
+            </w:pPr>
+            <w:proofErr w:type="spellStart"/>
+            <w:r>
+              <w:rPr>
+                <w:b/>
+                <w:bCs/>
+                <w:sz w:val="22"/>
+                <w:szCs w:val="22"/>
+                <w:lang w:val="en-US"/>
+              </w:rPr>
+              <w:t>Sw</w:t>
+            </w:r>
+            <w:proofErr w:type="spellEnd"/>
+            <w:r>
+              <w:rPr>
+                <w:b/>
+                <w:bCs/>
+                <w:sz w:val="22"/>
+                <w:szCs w:val="22"/>
+                <w:lang w:val="en-US"/>
+              </w:rPr>
+              <w:t xml:space="preserve"> r15, 4(r8)</w:t>
+            </w:r>
+          </w:p>
+        </w:tc>
+        <w:tc>
+          <w:tcPr>
+            <w:tcW w:w="3260" w:type="dxa"/>
+          </w:tcPr>
+          <w:p>
+            <w:pPr>
+              <w:pStyle w:val="Default"/>
+              <w:rPr>
+                <w:b/>
+                <w:bCs/>
+                <w:sz w:val="22"/>
+                <w:szCs w:val="22"/>
+              </w:rPr>
+            </w:pPr>
+            <w:r>
+              <w:rPr>
+                <w:b/>
+                <w:bCs/>
+                <w:sz w:val="22"/>
+                <w:szCs w:val="22"/>
+              </w:rPr>
+              <w:t xml:space="preserve">Escribo en </w:t>
+            </w:r>
+            <w:proofErr w:type="spellStart"/>
+            <w:r>
+              <w:rPr>
+                <w:b/>
+                <w:bCs/>
+                <w:sz w:val="22"/>
+                <w:szCs w:val="22"/>
+              </w:rPr>
+              <w:t>scratch</w:t>
+            </w:r>
+            <w:proofErr w:type="spellEnd"/>
+            <w:r>
+              <w:rPr>
+                <w:b/>
+                <w:bCs/>
+                <w:sz w:val="22"/>
+                <w:szCs w:val="22"/>
+              </w:rPr>
+              <w:t xml:space="preserve"> el c</w:t>
+            </w:r>
+            <w:r>
+              <w:rPr>
+                <w:b/>
+                <w:bCs/>
+                <w:sz w:val="22"/>
+                <w:szCs w:val="22"/>
+              </w:rPr>
+              <w:t>ontenido de r15</w:t>
+            </w:r>
+          </w:p>
+        </w:tc>
+      </w:tr>
+      <w:tr>
+        <w:trPr>
+          <w:trHeight w:val="100"/>
+        </w:trPr>
+        <w:tc>
+          <w:tcPr>
+            <w:tcW w:w="2008" w:type="dxa"/>
+          </w:tcPr>
+          <w:p>
+            <w:pPr>
+              <w:pStyle w:val="Default"/>
+              <w:rPr>
+                <w:sz w:val="22"/>
+                <w:szCs w:val="22"/>
+              </w:rPr>
+            </w:pPr>
+          </w:p>
+        </w:tc>
+        <w:tc>
+          <w:tcPr>
+            <w:tcW w:w="1299" w:type="dxa"/>
+          </w:tcPr>
+          <w:p>
+            <w:pPr>
+              <w:pStyle w:val="Default"/>
+              <w:rPr>
+                <w:b/>
+                <w:bCs/>
+                <w:sz w:val="22"/>
+                <w:szCs w:val="22"/>
+              </w:rPr>
+            </w:pPr>
+          </w:p>
+        </w:tc>
+        <w:tc>
+          <w:tcPr>
+            <w:tcW w:w="1418" w:type="dxa"/>
+          </w:tcPr>
+          <w:p>
+            <w:pPr>
+              <w:pStyle w:val="Default"/>
+              <w:rPr>
                 <w:sz w:val="22"/>
                 <w:szCs w:val="22"/>
               </w:rPr>
@@ -4979,6 +5962,183 @@
               </w:rPr>
               <w:t>RTE</w:t>
             </w:r>
+          </w:p>
+        </w:tc>
+        <w:tc>
+          <w:tcPr>
+            <w:tcW w:w="3260" w:type="dxa"/>
+          </w:tcPr>
+          <w:p>
+            <w:pPr>
+              <w:pStyle w:val="Default"/>
+              <w:rPr>
+                <w:b/>
+                <w:bCs/>
+                <w:sz w:val="22"/>
+                <w:szCs w:val="22"/>
+                <w:lang w:val="en-US"/>
+              </w:rPr>
+            </w:pPr>
+          </w:p>
+        </w:tc>
+      </w:tr>
+      <w:tr>
+        <w:trPr>
+          <w:trHeight w:val="100"/>
+        </w:trPr>
+        <w:tc>
+          <w:tcPr>
+            <w:tcW w:w="2008" w:type="dxa"/>
+          </w:tcPr>
+          <w:p>
+            <w:pPr>
+              <w:pStyle w:val="Default"/>
+              <w:rPr>
+                <w:sz w:val="22"/>
+                <w:szCs w:val="22"/>
+                <w:lang w:val="en-US"/>
+              </w:rPr>
+            </w:pPr>
+          </w:p>
+        </w:tc>
+        <w:tc>
+          <w:tcPr>
+            <w:tcW w:w="1299" w:type="dxa"/>
+          </w:tcPr>
+          <w:p>
+            <w:pPr>
+              <w:pStyle w:val="Default"/>
+              <w:rPr>
+                <w:b/>
+                <w:bCs/>
+                <w:sz w:val="22"/>
+                <w:szCs w:val="22"/>
+                <w:lang w:val="en-US"/>
+              </w:rPr>
+            </w:pPr>
+          </w:p>
+        </w:tc>
+        <w:tc>
+          <w:tcPr>
+            <w:tcW w:w="1418" w:type="dxa"/>
+          </w:tcPr>
+          <w:p>
+            <w:pPr>
+              <w:pStyle w:val="Default"/>
+              <w:rPr>
+                <w:b/>
+                <w:bCs/>
+                <w:sz w:val="22"/>
+                <w:szCs w:val="22"/>
+                <w:lang w:val="en-US"/>
+              </w:rPr>
+            </w:pPr>
+          </w:p>
+        </w:tc>
+        <w:tc>
+          <w:tcPr>
+            <w:tcW w:w="2268" w:type="dxa"/>
+          </w:tcPr>
+          <w:p>
+            <w:pPr>
+              <w:pStyle w:val="Default"/>
+              <w:rPr>
+                <w:b/>
+                <w:bCs/>
+                <w:sz w:val="22"/>
+                <w:szCs w:val="22"/>
+                <w:u w:val="single"/>
+                <w:lang w:val="en-US"/>
+              </w:rPr>
+            </w:pPr>
+          </w:p>
+        </w:tc>
+        <w:tc>
+          <w:tcPr>
+            <w:tcW w:w="3260" w:type="dxa"/>
+          </w:tcPr>
+          <w:p>
+            <w:pPr>
+              <w:pStyle w:val="Default"/>
+              <w:rPr>
+                <w:b/>
+                <w:bCs/>
+                <w:sz w:val="22"/>
+                <w:szCs w:val="22"/>
+                <w:lang w:val="en-US"/>
+              </w:rPr>
+            </w:pPr>
+          </w:p>
+        </w:tc>
+      </w:tr>
+      <w:tr>
+        <w:trPr>
+          <w:trHeight w:val="100"/>
+        </w:trPr>
+        <w:tc>
+          <w:tcPr>
+            <w:tcW w:w="2008" w:type="dxa"/>
+          </w:tcPr>
+          <w:p>
+            <w:pPr>
+              <w:pStyle w:val="Default"/>
+              <w:rPr>
+                <w:sz w:val="22"/>
+                <w:szCs w:val="22"/>
+                <w:lang w:val="en-US"/>
+              </w:rPr>
+            </w:pPr>
+          </w:p>
+        </w:tc>
+        <w:tc>
+          <w:tcPr>
+            <w:tcW w:w="1299" w:type="dxa"/>
+          </w:tcPr>
+          <w:p>
+            <w:pPr>
+              <w:pStyle w:val="Default"/>
+              <w:rPr>
+                <w:b/>
+                <w:bCs/>
+                <w:sz w:val="22"/>
+                <w:szCs w:val="22"/>
+                <w:lang w:val="en-US"/>
+              </w:rPr>
+            </w:pPr>
+          </w:p>
+        </w:tc>
+        <w:tc>
+          <w:tcPr>
+            <w:tcW w:w="1418" w:type="dxa"/>
+          </w:tcPr>
+          <w:p>
+            <w:pPr>
+              <w:pStyle w:val="Default"/>
+              <w:rPr>
+                <w:b/>
+                <w:bCs/>
+                <w:sz w:val="22"/>
+                <w:szCs w:val="22"/>
+                <w:lang w:val="en-US"/>
+              </w:rPr>
+            </w:pPr>
+          </w:p>
+        </w:tc>
+        <w:tc>
+          <w:tcPr>
+            <w:tcW w:w="2268" w:type="dxa"/>
+          </w:tcPr>
+          <w:p>
+            <w:pPr>
+              <w:pStyle w:val="Default"/>
+              <w:rPr>
+                <w:b/>
+                <w:bCs/>
+                <w:sz w:val="22"/>
+                <w:szCs w:val="22"/>
+                <w:lang w:val="en-US"/>
+              </w:rPr>
+            </w:pPr>
           </w:p>
         </w:tc>
         <w:tc>

</xml_diff>